<commit_message>
Update Grupo 34 - MOUNTAIN HIKE CÓRDOBA ieee-830.docx
agregué las tasks
</commit_message>
<xml_diff>
--- a/Documentación/Grupo 34 - MOUNTAIN HIKE CÓRDOBA ieee-830.docx
+++ b/Documentación/Grupo 34 - MOUNTAIN HIKE CÓRDOBA ieee-830.docx
@@ -228,15 +228,7 @@
           <w:sz w:val="30"/>
           <w:szCs w:val="30"/>
         </w:rPr>
-        <w:t xml:space="preserve"> M</w:t>
-      </w:r>
-      <w:r>
-        <w:rPr>
-          <w:b/>
-          <w:sz w:val="30"/>
-          <w:szCs w:val="30"/>
-        </w:rPr>
-        <w:t>OUNTAIN HIKE CÓRDOBA</w:t>
+        <w:t xml:space="preserve"> MOUNTAIN HIKE CÓRDOBA</w:t>
       </w:r>
     </w:p>
     <w:p>
@@ -392,21 +384,7 @@
                 <w:sz w:val="18"/>
                 <w:szCs w:val="18"/>
               </w:rPr>
-              <w:t xml:space="preserve">Septiembre del </w:t>
-            </w:r>
-            <w:r>
-              <w:rPr>
-                <w:sz w:val="18"/>
-                <w:szCs w:val="18"/>
-              </w:rPr>
-              <w:t>202</w:t>
-            </w:r>
-            <w:r>
-              <w:rPr>
-                <w:sz w:val="18"/>
-                <w:szCs w:val="18"/>
-              </w:rPr>
-              <w:t>2</w:t>
+              <w:t>Septiembre del 2022</w:t>
             </w:r>
           </w:p>
         </w:tc>
@@ -778,56 +756,33 @@
           <w:i/>
           <w:color w:val="365F91"/>
         </w:rPr>
-        <w:t xml:space="preserve">Está basado y es conforme con el estándar IEEE </w:t>
-      </w:r>
-      <w:proofErr w:type="spellStart"/>
-      <w:r>
+        <w:t>Está basado y es conforme con el estándar IEEE Std 830-1998.</w:t>
+      </w:r>
+    </w:p>
+    <w:p>
+      <w:pPr>
+        <w:widowControl w:val="0"/>
+        <w:ind w:left="360"/>
         <w:rPr>
           <w:i/>
           <w:color w:val="365F91"/>
         </w:rPr>
-        <w:t>Std</w:t>
-      </w:r>
-      <w:proofErr w:type="spellEnd"/>
+      </w:pPr>
+    </w:p>
+    <w:p>
+      <w:pPr>
+        <w:widowControl w:val="0"/>
+        <w:ind w:left="360"/>
+        <w:rPr>
+          <w:i/>
+        </w:rPr>
+      </w:pPr>
       <w:r>
         <w:rPr>
           <w:i/>
           <w:color w:val="365F91"/>
         </w:rPr>
-        <w:t xml:space="preserve"> 830-1998.</w:t>
-      </w:r>
-    </w:p>
-    <w:p>
-      <w:pPr>
-        <w:widowControl w:val="0"/>
-        <w:ind w:left="360"/>
-        <w:rPr>
-          <w:i/>
-          <w:color w:val="365F91"/>
-        </w:rPr>
-      </w:pPr>
-    </w:p>
-    <w:p>
-      <w:pPr>
-        <w:widowControl w:val="0"/>
-        <w:ind w:left="360"/>
-        <w:rPr>
-          <w:i/>
-        </w:rPr>
-      </w:pPr>
-      <w:r>
-        <w:rPr>
-          <w:i/>
-          <w:color w:val="365F91"/>
-        </w:rPr>
-        <w:t>Los textos en color azul son indicaciones que deben eliminarse y, en su caso, sustituirse por los contenidos descr</w:t>
-      </w:r>
-      <w:r>
-        <w:rPr>
-          <w:i/>
-          <w:color w:val="365F91"/>
-        </w:rPr>
-        <w:t>itos en cada apartado</w:t>
+        <w:t>Los textos en color azul son indicaciones que deben eliminarse y, en su caso, sustituirse por los contenidos descritos en cada apartado</w:t>
       </w:r>
       <w:r>
         <w:rPr>
@@ -1407,21 +1362,7 @@
               <w:rPr>
                 <w:b/>
               </w:rPr>
-              <w:t xml:space="preserve">Verificado </w:t>
-            </w:r>
-            <w:proofErr w:type="spellStart"/>
-            <w:r>
-              <w:rPr>
-                <w:b/>
-              </w:rPr>
-              <w:t>dep</w:t>
-            </w:r>
-            <w:proofErr w:type="spellEnd"/>
-            <w:r>
-              <w:rPr>
-                <w:b/>
-              </w:rPr>
-              <w:t>. Calidad.</w:t>
+              <w:t>Verificado dep. Calidad.</w:t>
             </w:r>
           </w:p>
         </w:tc>
@@ -3359,30 +3300,7 @@
           <w:sz w:val="22"/>
           <w:szCs w:val="22"/>
         </w:rPr>
-        <w:t xml:space="preserve">El presente documento tiene como principal objetivo establecer las bases de aceptación que estipularán las exigencias del cliente Mountain </w:t>
-      </w:r>
-      <w:proofErr w:type="spellStart"/>
-      <w:r>
-        <w:rPr>
-          <w:sz w:val="22"/>
-          <w:szCs w:val="22"/>
-        </w:rPr>
-        <w:t>Hike</w:t>
-      </w:r>
-      <w:proofErr w:type="spellEnd"/>
-      <w:r>
-        <w:rPr>
-          <w:sz w:val="22"/>
-          <w:szCs w:val="22"/>
-        </w:rPr>
-        <w:t xml:space="preserve"> Córdoba, proporcionándole una visión acerca del alcance del desarrollo del producto. Incluirá también </w:t>
-      </w:r>
-      <w:r>
-        <w:rPr>
-          <w:sz w:val="22"/>
-          <w:szCs w:val="22"/>
-        </w:rPr>
-        <w:t xml:space="preserve">una base para el diseño de software con la que se podrá realizar una cuidadosa revisión de los requerimientos para no omitir funcionalidades relevantes. </w:t>
+        <w:t xml:space="preserve">El presente documento tiene como principal objetivo establecer las bases de aceptación que estipularán las exigencias del cliente Mountain Hike Córdoba, proporcionándole una visión acerca del alcance del desarrollo del producto. Incluirá también una base para el diseño de software con la que se podrá realizar una cuidadosa revisión de los requerimientos para no omitir funcionalidades relevantes. </w:t>
       </w:r>
     </w:p>
     <w:p>
@@ -3399,21 +3317,7 @@
           <w:sz w:val="22"/>
           <w:szCs w:val="22"/>
         </w:rPr>
-        <w:t>Las razones más importantes por las cuales se realiza este documento son especificar los requerimiento</w:t>
-      </w:r>
-      <w:r>
-        <w:rPr>
-          <w:sz w:val="22"/>
-          <w:szCs w:val="22"/>
-        </w:rPr>
-        <w:t>s y la funcionalidad del software correspondiente a los servicios que el sitio web ofrecerá. Definir la importancia y los requerimientos, la precedencia y las relaciones entre los mismos. Definir las condiciones y restricciones sobre las que se realizará e</w:t>
-      </w:r>
-      <w:r>
-        <w:rPr>
-          <w:sz w:val="22"/>
-          <w:szCs w:val="22"/>
-        </w:rPr>
-        <w:t>l software junto con sus entradas y salidas. Definir las características de los usuarios del software, las interfaces relacionadas, las limitaciones y restricciones del software; definir mecanismos de trazabilidad para los requerimientos.</w:t>
+        <w:t>Las razones más importantes por las cuales se realiza este documento son especificar los requerimientos y la funcionalidad del software correspondiente a los servicios que el sitio web ofrecerá. Definir la importancia y los requerimientos, la precedencia y las relaciones entre los mismos. Definir las condiciones y restricciones sobre las que se realizará el software junto con sus entradas y salidas. Definir las características de los usuarios del software, las interfaces relacionadas, las limitaciones y restricciones del software; definir mecanismos de trazabilidad para los requerimientos.</w:t>
       </w:r>
     </w:p>
     <w:p>
@@ -3528,67 +3432,28 @@
           <w:sz w:val="22"/>
           <w:szCs w:val="22"/>
         </w:rPr>
-        <w:t xml:space="preserve">servicios de guía para </w:t>
-      </w:r>
-      <w:proofErr w:type="spellStart"/>
+        <w:t xml:space="preserve">servicios de guía para trekking y senderismo en diferentes zonas de la </w:t>
+      </w:r>
       <w:r>
         <w:rPr>
           <w:sz w:val="22"/>
           <w:szCs w:val="22"/>
         </w:rPr>
-        <w:t>trekking</w:t>
-      </w:r>
-      <w:proofErr w:type="spellEnd"/>
+        <w:t>provincia</w:t>
+      </w:r>
       <w:r>
         <w:rPr>
           <w:sz w:val="22"/>
           <w:szCs w:val="22"/>
         </w:rPr>
-        <w:t xml:space="preserve"> y senderismo en diferentes zonas de la </w:t>
+        <w:t xml:space="preserve"> de Córdoba, desde la selección de rutas y nivel de complejidad hasta la reserva de fechas disponibles. El servicio de contratación se realizará a través de un </w:t>
       </w:r>
       <w:r>
         <w:rPr>
           <w:sz w:val="22"/>
           <w:szCs w:val="22"/>
         </w:rPr>
-        <w:t>provincia</w:t>
-      </w:r>
-      <w:r>
-        <w:rPr>
-          <w:sz w:val="22"/>
-          <w:szCs w:val="22"/>
-        </w:rPr>
-        <w:t xml:space="preserve"> de Córdoba, desde la selección de rutas y nivel de complejidad hasta la reserva de fechas disponibles. </w:t>
-      </w:r>
-      <w:r>
-        <w:rPr>
-          <w:sz w:val="22"/>
-          <w:szCs w:val="22"/>
-        </w:rPr>
-        <w:t xml:space="preserve">El servicio de contratación se realizará a través de un </w:t>
-      </w:r>
-      <w:r>
-        <w:rPr>
-          <w:sz w:val="22"/>
-          <w:szCs w:val="22"/>
-        </w:rPr>
-        <w:t>E-</w:t>
-      </w:r>
-      <w:proofErr w:type="spellStart"/>
-      <w:r>
-        <w:rPr>
-          <w:sz w:val="22"/>
-          <w:szCs w:val="22"/>
-        </w:rPr>
-        <w:t>commerce</w:t>
-      </w:r>
-      <w:proofErr w:type="spellEnd"/>
-      <w:r>
-        <w:rPr>
-          <w:sz w:val="22"/>
-          <w:szCs w:val="22"/>
-        </w:rPr>
-        <w:t>.</w:t>
+        <w:t>E-commerce.</w:t>
       </w:r>
     </w:p>
     <w:p>
@@ -3606,21 +3471,7 @@
           <w:sz w:val="22"/>
           <w:szCs w:val="22"/>
         </w:rPr>
-        <w:t>E</w:t>
-      </w:r>
-      <w:r>
-        <w:rPr>
-          <w:sz w:val="22"/>
-          <w:szCs w:val="22"/>
-        </w:rPr>
-        <w:t xml:space="preserve">l sitio </w:t>
-      </w:r>
-      <w:r>
-        <w:rPr>
-          <w:sz w:val="22"/>
-          <w:szCs w:val="22"/>
-        </w:rPr>
-        <w:t>mostrar</w:t>
+        <w:t>El sitio mostrar</w:t>
       </w:r>
       <w:r>
         <w:rPr>
@@ -3652,30 +3503,7 @@
           <w:sz w:val="22"/>
           <w:szCs w:val="22"/>
         </w:rPr>
-        <w:t xml:space="preserve">El sitio web tendrá un sistema de </w:t>
-      </w:r>
-      <w:proofErr w:type="spellStart"/>
-      <w:r>
-        <w:rPr>
-          <w:sz w:val="22"/>
-          <w:szCs w:val="22"/>
-        </w:rPr>
-        <w:t>login</w:t>
-      </w:r>
-      <w:proofErr w:type="spellEnd"/>
-      <w:r>
-        <w:rPr>
-          <w:sz w:val="22"/>
-          <w:szCs w:val="22"/>
-        </w:rPr>
-        <w:t xml:space="preserve"> de usuario para la organ</w:t>
-      </w:r>
-      <w:r>
-        <w:rPr>
-          <w:sz w:val="22"/>
-          <w:szCs w:val="22"/>
-        </w:rPr>
-        <w:t>ización y manejo de clientes.</w:t>
+        <w:t>El sitio web tendrá un sistema de login de usuario para la organización y manejo de clientes.</w:t>
       </w:r>
     </w:p>
     <w:p>
@@ -3886,11 +3714,9 @@
               </w:tabs>
               <w:jc w:val="both"/>
             </w:pPr>
-            <w:proofErr w:type="spellStart"/>
             <w:r>
               <w:t>ster</w:t>
             </w:r>
-            <w:proofErr w:type="spellEnd"/>
           </w:p>
         </w:tc>
       </w:tr>
@@ -3954,13 +3780,8 @@
               <w:jc w:val="both"/>
             </w:pPr>
             <w:r>
-              <w:t xml:space="preserve">Scrum / Full </w:t>
-            </w:r>
-            <w:proofErr w:type="spellStart"/>
-            <w:r>
-              <w:t>developer</w:t>
-            </w:r>
-            <w:proofErr w:type="spellEnd"/>
+              <w:t>Scrum / Full developer</w:t>
+            </w:r>
           </w:p>
         </w:tc>
       </w:tr>
@@ -4320,15 +4141,7 @@
               <w:jc w:val="both"/>
             </w:pPr>
             <w:r>
-              <w:t xml:space="preserve">Full </w:t>
-            </w:r>
-            <w:proofErr w:type="spellStart"/>
-            <w:r>
-              <w:t>developer</w:t>
-            </w:r>
-            <w:proofErr w:type="spellEnd"/>
-            <w:r>
-              <w:t xml:space="preserve"> </w:t>
+              <w:t xml:space="preserve">Full developer </w:t>
             </w:r>
           </w:p>
         </w:tc>
@@ -4623,13 +4436,8 @@
               </w:tabs>
               <w:jc w:val="both"/>
             </w:pPr>
-            <w:proofErr w:type="spellStart"/>
-            <w:r>
-              <w:t>Falzoi</w:t>
-            </w:r>
-            <w:proofErr w:type="spellEnd"/>
-            <w:r>
-              <w:t>, Ezequiel Alberto</w:t>
+            <w:r>
+              <w:t>Falzoi, Ezequiel Alberto</w:t>
             </w:r>
           </w:p>
         </w:tc>
@@ -4694,13 +4502,8 @@
               <w:jc w:val="both"/>
             </w:pPr>
             <w:r>
-              <w:t xml:space="preserve">Full </w:t>
-            </w:r>
-            <w:proofErr w:type="spellStart"/>
-            <w:r>
-              <w:t>Developer</w:t>
-            </w:r>
-            <w:proofErr w:type="spellEnd"/>
+              <w:t>Full Developer</w:t>
+            </w:r>
           </w:p>
         </w:tc>
       </w:tr>
@@ -4997,15 +4800,7 @@
               <w:jc w:val="both"/>
             </w:pPr>
             <w:r>
-              <w:t xml:space="preserve">Morisse </w:t>
-            </w:r>
-            <w:proofErr w:type="spellStart"/>
-            <w:r>
-              <w:t>Rodriguez</w:t>
-            </w:r>
-            <w:proofErr w:type="spellEnd"/>
-            <w:r>
-              <w:t xml:space="preserve">, Mariana Florencia </w:t>
+              <w:t xml:space="preserve">Morisse Rodriguez, Mariana Florencia </w:t>
             </w:r>
           </w:p>
         </w:tc>
@@ -5070,13 +4865,8 @@
               <w:jc w:val="both"/>
             </w:pPr>
             <w:r>
-              <w:t xml:space="preserve">Full </w:t>
-            </w:r>
-            <w:proofErr w:type="spellStart"/>
-            <w:r>
-              <w:t>Developer</w:t>
-            </w:r>
-            <w:proofErr w:type="spellEnd"/>
+              <w:t>Full Developer</w:t>
+            </w:r>
           </w:p>
         </w:tc>
       </w:tr>
@@ -5372,15 +5162,7 @@
               <w:jc w:val="both"/>
             </w:pPr>
             <w:r>
-              <w:t xml:space="preserve">Olivera </w:t>
-            </w:r>
-            <w:proofErr w:type="spellStart"/>
-            <w:r>
-              <w:t>Gonzalez</w:t>
-            </w:r>
-            <w:proofErr w:type="spellEnd"/>
-            <w:r>
-              <w:t>, Claudio Miguel</w:t>
+              <w:t>Olivera Gonzalez, Claudio Miguel</w:t>
             </w:r>
           </w:p>
         </w:tc>
@@ -5445,13 +5227,8 @@
               <w:jc w:val="both"/>
             </w:pPr>
             <w:r>
-              <w:t xml:space="preserve">Full </w:t>
-            </w:r>
-            <w:proofErr w:type="spellStart"/>
-            <w:r>
-              <w:t>developer</w:t>
-            </w:r>
-            <w:proofErr w:type="spellEnd"/>
+              <w:t>Full developer</w:t>
+            </w:r>
           </w:p>
         </w:tc>
       </w:tr>
@@ -5744,15 +5521,7 @@
               </w:tabs>
             </w:pPr>
             <w:r>
-              <w:t xml:space="preserve">  </w:t>
-            </w:r>
-            <w:proofErr w:type="spellStart"/>
-            <w:r>
-              <w:t>Paez</w:t>
-            </w:r>
-            <w:proofErr w:type="spellEnd"/>
-            <w:r>
-              <w:t>, Kevin Agustín</w:t>
+              <w:t xml:space="preserve">  Paez, Kevin Agustín</w:t>
             </w:r>
           </w:p>
         </w:tc>
@@ -5817,13 +5586,8 @@
               <w:jc w:val="both"/>
             </w:pPr>
             <w:r>
-              <w:t xml:space="preserve">Full </w:t>
-            </w:r>
-            <w:proofErr w:type="spellStart"/>
-            <w:r>
-              <w:t>developer</w:t>
-            </w:r>
-            <w:proofErr w:type="spellEnd"/>
+              <w:t>Full developer</w:t>
+            </w:r>
           </w:p>
         </w:tc>
       </w:tr>
@@ -6220,13 +5984,8 @@
               </w:rPr>
             </w:pPr>
             <w:r>
-              <w:t xml:space="preserve">Full </w:t>
-            </w:r>
-            <w:proofErr w:type="spellStart"/>
-            <w:r>
-              <w:t>developer</w:t>
-            </w:r>
-            <w:proofErr w:type="spellEnd"/>
+              <w:t>Full developer</w:t>
+            </w:r>
           </w:p>
         </w:tc>
       </w:tr>
@@ -8016,16 +7775,7 @@
           <w:sz w:val="32"/>
           <w:szCs w:val="32"/>
         </w:rPr>
-        <w:t>Descripción gene</w:t>
-      </w:r>
-      <w:r>
-        <w:rPr>
-          <w:b/>
-          <w:color w:val="000000"/>
-          <w:sz w:val="32"/>
-          <w:szCs w:val="32"/>
-        </w:rPr>
-        <w:t>ral</w:t>
+        <w:t>Descripción general</w:t>
       </w:r>
     </w:p>
     <w:p>
@@ -8094,85 +7844,23 @@
           <w:sz w:val="22"/>
           <w:szCs w:val="22"/>
         </w:rPr>
-        <w:t xml:space="preserve">MOUNTAIN HIKE CÓRDOBA va a ser una página web que permita contratar servicios de guía de </w:t>
-      </w:r>
-      <w:proofErr w:type="spellStart"/>
+        <w:t>MOUNTAIN HIKE CÓRDOBA va a ser una página web que permita contratar servicios de guía de trekking en diferentes zonas de Córdoba, donde los usuarios puedan elegir según dificultad, cercanía o preferencias su recorrido.</w:t>
+      </w:r>
       <w:r>
         <w:rPr>
           <w:color w:val="00000A"/>
           <w:sz w:val="22"/>
           <w:szCs w:val="22"/>
         </w:rPr>
-        <w:t>trekking</w:t>
-      </w:r>
-      <w:proofErr w:type="spellEnd"/>
+        <w:t xml:space="preserve"> Los usuarios podrán acceder a un dashboard personal donde podrán modificar las fechas de los servicios contratados. </w:t>
+      </w:r>
       <w:r>
         <w:rPr>
           <w:color w:val="00000A"/>
           <w:sz w:val="22"/>
           <w:szCs w:val="22"/>
         </w:rPr>
-        <w:t xml:space="preserve"> en diferentes zonas de Córdoba, donde los usuarios puedan elegir según dificultad, cercanía o preferencias su recorrido.</w:t>
-      </w:r>
-      <w:r>
-        <w:rPr>
-          <w:color w:val="00000A"/>
-          <w:sz w:val="22"/>
-          <w:szCs w:val="22"/>
-        </w:rPr>
-        <w:t xml:space="preserve"> Los </w:t>
-      </w:r>
-      <w:proofErr w:type="spellStart"/>
-      <w:r>
-        <w:rPr>
-          <w:color w:val="00000A"/>
-          <w:sz w:val="22"/>
-          <w:szCs w:val="22"/>
-        </w:rPr>
-        <w:t>ususarios</w:t>
-      </w:r>
-      <w:proofErr w:type="spellEnd"/>
-      <w:r>
-        <w:rPr>
-          <w:color w:val="00000A"/>
-          <w:sz w:val="22"/>
-          <w:szCs w:val="22"/>
-        </w:rPr>
-        <w:t xml:space="preserve"> podrán acceder a un </w:t>
-      </w:r>
-      <w:proofErr w:type="spellStart"/>
-      <w:r>
-        <w:rPr>
-          <w:color w:val="00000A"/>
-          <w:sz w:val="22"/>
-          <w:szCs w:val="22"/>
-        </w:rPr>
-        <w:t>dashboard</w:t>
-      </w:r>
-      <w:proofErr w:type="spellEnd"/>
-      <w:r>
-        <w:rPr>
-          <w:color w:val="00000A"/>
-          <w:sz w:val="22"/>
-          <w:szCs w:val="22"/>
-        </w:rPr>
-        <w:t xml:space="preserve"> personal donde podrán modificar las fechas de los servicios contratados. </w:t>
-      </w:r>
-      <w:r>
-        <w:rPr>
-          <w:color w:val="00000A"/>
-          <w:sz w:val="22"/>
-          <w:szCs w:val="22"/>
-        </w:rPr>
-        <w:t>Se podrán ver imágenes de los lugares y una breve historia, así como también el pronóstico del tiempo para que sea más previsible el paseo. Habrá recomendaciones para que no haya imprevistos durante la camina</w:t>
-      </w:r>
-      <w:r>
-        <w:rPr>
-          <w:color w:val="00000A"/>
-          <w:sz w:val="22"/>
-          <w:szCs w:val="22"/>
-        </w:rPr>
-        <w:t xml:space="preserve">ta. </w:t>
+        <w:t xml:space="preserve">Se podrán ver imágenes de los lugares y una breve historia, así como también el pronóstico del tiempo para que sea más previsible el paseo. Habrá recomendaciones para que no haya imprevistos durante la caminata. </w:t>
       </w:r>
     </w:p>
     <w:p>
@@ -9059,24 +8747,8 @@
           <w:sz w:val="22"/>
           <w:szCs w:val="22"/>
         </w:rPr>
-        <w:t xml:space="preserve">Interfaz para ser usada </w:t>
-      </w:r>
-      <w:r>
-        <w:rPr>
-          <w:sz w:val="22"/>
-          <w:szCs w:val="22"/>
-        </w:rPr>
-        <w:t xml:space="preserve">en todos los navegadores a excepción de Internet </w:t>
-      </w:r>
-      <w:proofErr w:type="spellStart"/>
-      <w:r>
-        <w:rPr>
-          <w:sz w:val="22"/>
-          <w:szCs w:val="22"/>
-        </w:rPr>
-        <w:t>explorer</w:t>
-      </w:r>
-      <w:proofErr w:type="spellEnd"/>
+        <w:t>Interfaz para ser usada en todos los navegadores a excepción de Internet explorer</w:t>
+      </w:r>
       <w:r>
         <w:rPr>
           <w:sz w:val="22"/>
@@ -9164,23 +8836,24 @@
       </w:pPr>
     </w:p>
     <w:p>
-      <w:proofErr w:type="spellStart"/>
+      <w:pPr>
+        <w:ind w:firstLine="357"/>
+      </w:pPr>
       <w:r>
         <w:rPr>
           <w:b/>
           <w:sz w:val="24"/>
           <w:szCs w:val="24"/>
         </w:rPr>
-        <w:t>Product</w:t>
-      </w:r>
-      <w:proofErr w:type="spellEnd"/>
+        <w:t xml:space="preserve">3.1 </w:t>
+      </w:r>
       <w:r>
         <w:rPr>
           <w:b/>
           <w:sz w:val="24"/>
           <w:szCs w:val="24"/>
         </w:rPr>
-        <w:t xml:space="preserve"> Backlog</w:t>
+        <w:t>Product Backlog</w:t>
       </w:r>
     </w:p>
     <w:p/>
@@ -9317,15 +8990,7 @@
               <w:spacing w:after="200"/>
             </w:pPr>
             <w:r>
-              <w:t>#US Como administrador quiero que la web tenga una sección que tenga un botón que diga “</w:t>
-            </w:r>
-            <w:proofErr w:type="spellStart"/>
-            <w:r>
-              <w:t>suscribite</w:t>
-            </w:r>
-            <w:proofErr w:type="spellEnd"/>
-            <w:r>
-              <w:t xml:space="preserve"> para recibir novedades de esta </w:t>
+              <w:t xml:space="preserve">#US Como administrador quiero que la web tenga una sección que tenga un botón que diga “suscribite para recibir novedades de esta </w:t>
             </w:r>
             <w:r>
               <w:lastRenderedPageBreak/>
@@ -9340,15 +9005,7 @@
               <w:spacing w:after="200"/>
             </w:pPr>
             <w:r>
-              <w:t xml:space="preserve">#US Como administrador quiero que la web muestre los íconos (links) de nuestras redes sociales para lograr mayor </w:t>
-            </w:r>
-            <w:proofErr w:type="spellStart"/>
-            <w:r>
-              <w:t>engagement</w:t>
-            </w:r>
-            <w:proofErr w:type="spellEnd"/>
-            <w:r>
-              <w:t xml:space="preserve"> (RF) COMPLETADO </w:t>
+              <w:t xml:space="preserve">#US Como administrador quiero que la web muestre los íconos (links) de nuestras redes sociales para lograr mayor engagement (RF) COMPLETADO </w:t>
             </w:r>
           </w:p>
           <w:p>
@@ -9359,7 +9016,10 @@
               <w:spacing w:after="200"/>
             </w:pPr>
             <w:r>
-              <w:t>#US Como administrador quiero que figuren reseñas de los usuarios indicando su experiencia en los recorridos (con estrellitas) (RF) COMPLETADO</w:t>
+              <w:t xml:space="preserve">#US Como administrador quiero que figuren reseñas de los usuarios indicando su experiencia en los recorridos (con estrellitas) (RF) </w:t>
+            </w:r>
+            <w:r>
+              <w:t>REDISEÑO</w:t>
             </w:r>
           </w:p>
           <w:p>
@@ -9480,15 +9140,7 @@
               <w:spacing w:after="200"/>
             </w:pPr>
             <w:r>
-              <w:t xml:space="preserve">#US Como administrador quiero que los usuarios tengan que </w:t>
-            </w:r>
-            <w:proofErr w:type="spellStart"/>
-            <w:r>
-              <w:t>loguearse</w:t>
-            </w:r>
-            <w:proofErr w:type="spellEnd"/>
-            <w:r>
-              <w:t xml:space="preserve"> para que pueda realizar la compra </w:t>
+              <w:t xml:space="preserve">#US Como administrador quiero que los usuarios tengan que loguearse para que pueda realizar la compra </w:t>
             </w:r>
           </w:p>
           <w:p>
@@ -9500,15 +9152,7 @@
             </w:pPr>
             <w:r>
               <w:lastRenderedPageBreak/>
-              <w:t xml:space="preserve">#US Como administrador quiero que el </w:t>
-            </w:r>
-            <w:proofErr w:type="spellStart"/>
-            <w:r>
-              <w:t>login</w:t>
-            </w:r>
-            <w:proofErr w:type="spellEnd"/>
-            <w:r>
-              <w:t xml:space="preserve"> de usuario sea seguro para dar seguridad al inicio de sesión (RF) </w:t>
+              <w:t xml:space="preserve">#US Como administrador quiero que el login de usuario sea seguro para dar seguridad al inicio de sesión (RF) </w:t>
             </w:r>
           </w:p>
           <w:p>
@@ -9530,15 +9174,7 @@
               <w:spacing w:after="200"/>
             </w:pPr>
             <w:r>
-              <w:t xml:space="preserve">#US Como administrador quiero que el usuario en la tienda pueda ver más imágenes e </w:t>
-            </w:r>
-            <w:proofErr w:type="spellStart"/>
-            <w:r>
-              <w:t>info</w:t>
-            </w:r>
-            <w:proofErr w:type="spellEnd"/>
-            <w:r>
-              <w:t xml:space="preserve"> del recorrido para incentivar la compra (RF)</w:t>
+              <w:t>#US Como administrador quiero que el usuario en la tienda pueda ver más imágenes e info del recorrido para incentivar la compra (RF)</w:t>
             </w:r>
           </w:p>
           <w:p>
@@ -9549,23 +9185,7 @@
               <w:spacing w:after="200"/>
             </w:pPr>
             <w:r>
-              <w:t xml:space="preserve">#US Como administrador quiero que se vea el precio de cada recorrido para usuarios </w:t>
-            </w:r>
-            <w:proofErr w:type="spellStart"/>
-            <w:r>
-              <w:t>logueados</w:t>
-            </w:r>
-            <w:proofErr w:type="spellEnd"/>
-            <w:r>
-              <w:t xml:space="preserve">/ no </w:t>
-            </w:r>
-            <w:proofErr w:type="spellStart"/>
-            <w:r>
-              <w:t>logueados</w:t>
-            </w:r>
-            <w:proofErr w:type="spellEnd"/>
-            <w:r>
-              <w:t xml:space="preserve"> para incentivar la compra (RF) </w:t>
+              <w:t xml:space="preserve">#US Como administrador quiero que se vea el precio de cada recorrido para usuarios logueados/ no logueados para incentivar la compra (RF) </w:t>
             </w:r>
           </w:p>
           <w:p>
@@ -9598,15 +9218,7 @@
               <w:spacing w:after="200"/>
             </w:pPr>
             <w:r>
-              <w:t xml:space="preserve">#US Como administrador quiero que una vez realizada la compra se le muestre al usuario una lista de recomendaciones y agradecimientos (agua, comida, protector solar, repelente, gorra, abrigo, </w:t>
-            </w:r>
-            <w:proofErr w:type="spellStart"/>
-            <w:r>
-              <w:t>etc</w:t>
-            </w:r>
-            <w:proofErr w:type="spellEnd"/>
-            <w:r>
-              <w:t>) (RF)</w:t>
+              <w:t>#US Como administrador quiero que una vez realizada la compra se le muestre al usuario una lista de recomendaciones y agradecimientos (agua, comida, protector solar, repelente, gorra, abrigo, etc) (RF)</w:t>
             </w:r>
           </w:p>
           <w:p>
@@ -9628,15 +9240,7 @@
               <w:spacing w:after="200"/>
             </w:pPr>
             <w:r>
-              <w:t xml:space="preserve">#US Como administrador quiero que el usuario tenga un </w:t>
-            </w:r>
-            <w:proofErr w:type="spellStart"/>
-            <w:r>
-              <w:t>dashboard</w:t>
-            </w:r>
-            <w:proofErr w:type="spellEnd"/>
-            <w:r>
-              <w:t xml:space="preserve"> personal para fomentar la fidelidad (RF)</w:t>
+              <w:t>#US Como administrador quiero que el usuario tenga un dashboard personal para fomentar la fidelidad (RF)</w:t>
             </w:r>
           </w:p>
           <w:p>
@@ -9669,15 +9273,7 @@
               <w:spacing w:after="200"/>
             </w:pPr>
             <w:r>
-              <w:t xml:space="preserve"># US Como administrador quiero en esta etapa se migre de Python nativo al </w:t>
-            </w:r>
-            <w:proofErr w:type="spellStart"/>
-            <w:r>
-              <w:t>framework</w:t>
-            </w:r>
-            <w:proofErr w:type="spellEnd"/>
-            <w:r>
-              <w:t xml:space="preserve"> Django de Python (RNF) </w:t>
+              <w:t xml:space="preserve"># US Como administrador quiero en esta etapa se migre de Python nativo al framework Django de Python (RNF) </w:t>
             </w:r>
           </w:p>
           <w:p>
@@ -9687,639 +9283,13 @@
               </w:tabs>
               <w:spacing w:after="200"/>
               <w:rPr>
-                <w:iCs/>
                 <w:sz w:val="22"/>
                 <w:szCs w:val="22"/>
               </w:rPr>
             </w:pPr>
             <w:r>
-              <w:t xml:space="preserve">#US Como administrador quiero que en esta etapa el </w:t>
-            </w:r>
-            <w:proofErr w:type="spellStart"/>
-            <w:r>
-              <w:t>Frontend</w:t>
-            </w:r>
-            <w:proofErr w:type="spellEnd"/>
-            <w:r>
-              <w:t xml:space="preserve"> se migre a Angular (RNF)</w:t>
-            </w:r>
-          </w:p>
-          <w:p>
-            <w:pPr>
-              <w:tabs>
-                <w:tab w:val="left" w:pos="709"/>
-              </w:tabs>
-              <w:spacing w:after="200"/>
-              <w:rPr>
-                <w:sz w:val="22"/>
-                <w:szCs w:val="22"/>
-                <w:highlight w:val="cyan"/>
-              </w:rPr>
-            </w:pPr>
-            <w:r>
-              <w:rPr>
-                <w:i/>
-                <w:sz w:val="22"/>
-                <w:szCs w:val="22"/>
-                <w:highlight w:val="cyan"/>
-              </w:rPr>
-              <w:lastRenderedPageBreak/>
-              <w:t>#US01-</w:t>
-            </w:r>
-            <w:r>
-              <w:rPr>
-                <w:sz w:val="22"/>
-                <w:szCs w:val="22"/>
-                <w:highlight w:val="cyan"/>
-              </w:rPr>
-              <w:t xml:space="preserve"> </w:t>
-            </w:r>
-            <w:r>
-              <w:rPr>
-                <w:sz w:val="22"/>
-                <w:szCs w:val="22"/>
-                <w:highlight w:val="cyan"/>
-              </w:rPr>
-              <w:t xml:space="preserve">Como administrador quiero poder cargar las rutas de </w:t>
-            </w:r>
-            <w:proofErr w:type="spellStart"/>
-            <w:r>
-              <w:rPr>
-                <w:sz w:val="22"/>
-                <w:szCs w:val="22"/>
-                <w:highlight w:val="cyan"/>
-              </w:rPr>
-              <w:t>trekking</w:t>
-            </w:r>
-            <w:proofErr w:type="spellEnd"/>
-            <w:r>
-              <w:rPr>
-                <w:sz w:val="22"/>
-                <w:szCs w:val="22"/>
-                <w:highlight w:val="cyan"/>
-              </w:rPr>
-              <w:t xml:space="preserve"> con imágenes, recorridos (mapas), dificultad (FUNCIONAL)</w:t>
-            </w:r>
-          </w:p>
-          <w:p>
-            <w:pPr>
-              <w:tabs>
-                <w:tab w:val="left" w:pos="709"/>
-              </w:tabs>
-              <w:spacing w:after="200"/>
-              <w:rPr>
-                <w:sz w:val="22"/>
-                <w:szCs w:val="22"/>
-                <w:highlight w:val="cyan"/>
-              </w:rPr>
-            </w:pPr>
-            <w:r>
-              <w:rPr>
-                <w:i/>
-                <w:sz w:val="22"/>
-                <w:szCs w:val="22"/>
-                <w:highlight w:val="cyan"/>
-              </w:rPr>
-              <w:t>#US04-</w:t>
-            </w:r>
-            <w:r>
-              <w:rPr>
-                <w:sz w:val="22"/>
-                <w:szCs w:val="22"/>
-                <w:highlight w:val="cyan"/>
-              </w:rPr>
-              <w:t xml:space="preserve"> Que se vea </w:t>
-            </w:r>
-            <w:r>
-              <w:rPr>
-                <w:sz w:val="22"/>
-                <w:szCs w:val="22"/>
-                <w:highlight w:val="cyan"/>
-              </w:rPr>
-              <w:t>el pronóstico extendido (clima) (F)</w:t>
-            </w:r>
-          </w:p>
-          <w:p>
-            <w:pPr>
-              <w:tabs>
-                <w:tab w:val="left" w:pos="709"/>
-              </w:tabs>
-              <w:spacing w:after="200"/>
-              <w:rPr>
-                <w:sz w:val="22"/>
-                <w:szCs w:val="22"/>
-                <w:highlight w:val="cyan"/>
-              </w:rPr>
-            </w:pPr>
-            <w:r>
-              <w:rPr>
-                <w:i/>
-                <w:sz w:val="22"/>
-                <w:szCs w:val="22"/>
-                <w:highlight w:val="cyan"/>
-              </w:rPr>
-              <w:t>#US05-</w:t>
-            </w:r>
-            <w:r>
-              <w:rPr>
-                <w:sz w:val="22"/>
-                <w:szCs w:val="22"/>
-                <w:highlight w:val="cyan"/>
-              </w:rPr>
-              <w:t xml:space="preserve"> Rutas cargadas por </w:t>
-            </w:r>
-            <w:proofErr w:type="spellStart"/>
-            <w:r>
-              <w:rPr>
-                <w:sz w:val="22"/>
-                <w:szCs w:val="22"/>
-                <w:highlight w:val="cyan"/>
-              </w:rPr>
-              <w:t>gps</w:t>
-            </w:r>
-            <w:proofErr w:type="spellEnd"/>
-            <w:r>
-              <w:rPr>
-                <w:sz w:val="22"/>
-                <w:szCs w:val="22"/>
-                <w:highlight w:val="cyan"/>
-              </w:rPr>
-              <w:t xml:space="preserve"> (F)</w:t>
-            </w:r>
-          </w:p>
-          <w:p>
-            <w:pPr>
-              <w:tabs>
-                <w:tab w:val="left" w:pos="709"/>
-              </w:tabs>
-              <w:spacing w:after="200"/>
-              <w:rPr>
-                <w:sz w:val="22"/>
-                <w:szCs w:val="22"/>
-                <w:highlight w:val="cyan"/>
-              </w:rPr>
-            </w:pPr>
-            <w:r>
-              <w:rPr>
-                <w:i/>
-                <w:sz w:val="22"/>
-                <w:szCs w:val="22"/>
-                <w:highlight w:val="cyan"/>
-              </w:rPr>
-              <w:t>#US06-</w:t>
-            </w:r>
-            <w:r>
-              <w:rPr>
-                <w:sz w:val="22"/>
-                <w:szCs w:val="22"/>
-                <w:highlight w:val="cyan"/>
-              </w:rPr>
-              <w:t xml:space="preserve"> Una descripción de lo que se está viendo, reseña del lugar para recorrer (F)</w:t>
-            </w:r>
-          </w:p>
-          <w:p>
-            <w:pPr>
-              <w:tabs>
-                <w:tab w:val="left" w:pos="709"/>
-              </w:tabs>
-              <w:spacing w:after="200"/>
-              <w:rPr>
-                <w:sz w:val="22"/>
-                <w:szCs w:val="22"/>
-                <w:highlight w:val="cyan"/>
-              </w:rPr>
-            </w:pPr>
-            <w:r>
-              <w:rPr>
-                <w:i/>
-                <w:sz w:val="22"/>
-                <w:szCs w:val="22"/>
-                <w:highlight w:val="cyan"/>
-              </w:rPr>
-              <w:t>#US07-</w:t>
-            </w:r>
-            <w:r>
-              <w:rPr>
-                <w:sz w:val="22"/>
-                <w:szCs w:val="22"/>
-                <w:highlight w:val="cyan"/>
-              </w:rPr>
-              <w:t xml:space="preserve"> Carpas al final del recorrido difícil (F)</w:t>
-            </w:r>
-          </w:p>
-          <w:p>
-            <w:pPr>
-              <w:tabs>
-                <w:tab w:val="left" w:pos="709"/>
-              </w:tabs>
-              <w:spacing w:after="200"/>
-              <w:rPr>
-                <w:sz w:val="22"/>
-                <w:szCs w:val="22"/>
-                <w:highlight w:val="cyan"/>
-              </w:rPr>
-            </w:pPr>
-            <w:r>
-              <w:rPr>
-                <w:sz w:val="22"/>
-                <w:szCs w:val="22"/>
-                <w:highlight w:val="cyan"/>
-              </w:rPr>
-              <w:t>#US08- Lista de los lugares para recorrer por zonas (</w:t>
-            </w:r>
-            <w:r>
-              <w:rPr>
-                <w:sz w:val="22"/>
-                <w:szCs w:val="22"/>
-                <w:highlight w:val="cyan"/>
-              </w:rPr>
-              <w:t>F)</w:t>
-            </w:r>
-          </w:p>
-          <w:p>
-            <w:pPr>
-              <w:tabs>
-                <w:tab w:val="left" w:pos="709"/>
-              </w:tabs>
-              <w:spacing w:after="200"/>
-              <w:rPr>
-                <w:sz w:val="22"/>
-                <w:szCs w:val="22"/>
-                <w:highlight w:val="cyan"/>
-              </w:rPr>
-            </w:pPr>
-            <w:r>
-              <w:rPr>
-                <w:i/>
-                <w:sz w:val="22"/>
-                <w:szCs w:val="22"/>
-                <w:highlight w:val="cyan"/>
-              </w:rPr>
-              <w:t>#US09</w:t>
-            </w:r>
-            <w:r>
-              <w:rPr>
-                <w:sz w:val="22"/>
-                <w:szCs w:val="22"/>
-                <w:highlight w:val="cyan"/>
-              </w:rPr>
-              <w:t>- Por zona una página distinta (F)</w:t>
-            </w:r>
-          </w:p>
-          <w:p>
-            <w:pPr>
-              <w:tabs>
-                <w:tab w:val="left" w:pos="709"/>
-              </w:tabs>
-              <w:spacing w:after="200"/>
-              <w:rPr>
-                <w:sz w:val="22"/>
-                <w:szCs w:val="22"/>
-                <w:highlight w:val="cyan"/>
-              </w:rPr>
-            </w:pPr>
-            <w:r>
-              <w:rPr>
-                <w:i/>
-                <w:sz w:val="22"/>
-                <w:szCs w:val="22"/>
-                <w:highlight w:val="cyan"/>
-              </w:rPr>
-              <w:t>#US10</w:t>
-            </w:r>
-            <w:r>
-              <w:rPr>
-                <w:sz w:val="22"/>
-                <w:szCs w:val="22"/>
-                <w:highlight w:val="cyan"/>
-              </w:rPr>
-              <w:t>- Usuario registrado (F)</w:t>
-            </w:r>
-          </w:p>
-          <w:p>
-            <w:pPr>
-              <w:tabs>
-                <w:tab w:val="left" w:pos="709"/>
-              </w:tabs>
-              <w:spacing w:after="200"/>
-              <w:rPr>
-                <w:sz w:val="22"/>
-                <w:szCs w:val="22"/>
-                <w:highlight w:val="cyan"/>
-              </w:rPr>
-            </w:pPr>
-            <w:r>
-              <w:rPr>
-                <w:i/>
-                <w:sz w:val="22"/>
-                <w:szCs w:val="22"/>
-                <w:highlight w:val="cyan"/>
-              </w:rPr>
-              <w:t>#US11</w:t>
-            </w:r>
-            <w:r>
-              <w:rPr>
-                <w:sz w:val="22"/>
-                <w:szCs w:val="22"/>
-                <w:highlight w:val="cyan"/>
-              </w:rPr>
-              <w:t>- Detalles de qué meses se visitan más y cuáles de los circuitos más les interesa (NF)</w:t>
-            </w:r>
-          </w:p>
-          <w:p>
-            <w:pPr>
-              <w:tabs>
-                <w:tab w:val="left" w:pos="709"/>
-              </w:tabs>
-              <w:spacing w:after="200"/>
-              <w:rPr>
-                <w:sz w:val="22"/>
-                <w:szCs w:val="22"/>
-                <w:highlight w:val="cyan"/>
-              </w:rPr>
-            </w:pPr>
-            <w:r>
-              <w:rPr>
-                <w:i/>
-                <w:sz w:val="22"/>
-                <w:szCs w:val="22"/>
-                <w:highlight w:val="cyan"/>
-              </w:rPr>
-              <w:t>#US12</w:t>
-            </w:r>
-            <w:r>
-              <w:rPr>
-                <w:sz w:val="22"/>
-                <w:szCs w:val="22"/>
-                <w:highlight w:val="cyan"/>
-              </w:rPr>
-              <w:t>- Capturar el correo electrónico del usuario registrado para poder guardar las rutas (</w:t>
-            </w:r>
-            <w:r>
-              <w:rPr>
-                <w:sz w:val="22"/>
-                <w:szCs w:val="22"/>
-                <w:highlight w:val="cyan"/>
-              </w:rPr>
-              <w:t>F)</w:t>
-            </w:r>
-          </w:p>
-          <w:p>
-            <w:pPr>
-              <w:tabs>
-                <w:tab w:val="left" w:pos="709"/>
-              </w:tabs>
-              <w:spacing w:after="200"/>
-              <w:rPr>
-                <w:sz w:val="22"/>
-                <w:szCs w:val="22"/>
-                <w:highlight w:val="cyan"/>
-              </w:rPr>
-            </w:pPr>
-            <w:r>
-              <w:rPr>
-                <w:i/>
-                <w:sz w:val="22"/>
-                <w:szCs w:val="22"/>
-                <w:highlight w:val="cyan"/>
-              </w:rPr>
-              <w:t xml:space="preserve">#US13- </w:t>
-            </w:r>
-            <w:r>
-              <w:rPr>
-                <w:sz w:val="22"/>
-                <w:szCs w:val="22"/>
-                <w:highlight w:val="cyan"/>
-              </w:rPr>
-              <w:t>Cartel que diga “</w:t>
-            </w:r>
-            <w:proofErr w:type="spellStart"/>
-            <w:r>
-              <w:rPr>
-                <w:sz w:val="22"/>
-                <w:szCs w:val="22"/>
-                <w:highlight w:val="cyan"/>
-              </w:rPr>
-              <w:t>suscribite</w:t>
-            </w:r>
-            <w:proofErr w:type="spellEnd"/>
-            <w:r>
-              <w:rPr>
-                <w:sz w:val="22"/>
-                <w:szCs w:val="22"/>
-                <w:highlight w:val="cyan"/>
-              </w:rPr>
-              <w:t xml:space="preserve"> para recibir novedades de esta página” (F)</w:t>
-            </w:r>
-          </w:p>
-          <w:p>
-            <w:pPr>
-              <w:tabs>
-                <w:tab w:val="left" w:pos="709"/>
-              </w:tabs>
-              <w:spacing w:after="200"/>
-              <w:rPr>
-                <w:sz w:val="22"/>
-                <w:szCs w:val="22"/>
-                <w:highlight w:val="cyan"/>
-              </w:rPr>
-            </w:pPr>
-            <w:r>
-              <w:rPr>
-                <w:i/>
-                <w:sz w:val="22"/>
-                <w:szCs w:val="22"/>
-                <w:highlight w:val="cyan"/>
-              </w:rPr>
-              <w:t xml:space="preserve">#US14- </w:t>
-            </w:r>
-            <w:r>
-              <w:rPr>
-                <w:sz w:val="22"/>
-                <w:szCs w:val="22"/>
-                <w:highlight w:val="cyan"/>
-              </w:rPr>
-              <w:t xml:space="preserve">Botón de </w:t>
-            </w:r>
-            <w:proofErr w:type="spellStart"/>
-            <w:r>
-              <w:rPr>
-                <w:sz w:val="22"/>
-                <w:szCs w:val="22"/>
-                <w:highlight w:val="cyan"/>
-              </w:rPr>
-              <w:t>whatsapp</w:t>
-            </w:r>
-            <w:proofErr w:type="spellEnd"/>
-            <w:r>
-              <w:rPr>
-                <w:sz w:val="22"/>
-                <w:szCs w:val="22"/>
-                <w:highlight w:val="cyan"/>
-              </w:rPr>
-              <w:t>/</w:t>
-            </w:r>
-            <w:proofErr w:type="spellStart"/>
-            <w:r>
-              <w:rPr>
-                <w:sz w:val="22"/>
-                <w:szCs w:val="22"/>
-                <w:highlight w:val="cyan"/>
-              </w:rPr>
-              <w:t>messenger</w:t>
-            </w:r>
-            <w:proofErr w:type="spellEnd"/>
-            <w:r>
-              <w:rPr>
-                <w:sz w:val="22"/>
-                <w:szCs w:val="22"/>
-                <w:highlight w:val="cyan"/>
-              </w:rPr>
-              <w:t>/</w:t>
-            </w:r>
-            <w:proofErr w:type="spellStart"/>
-            <w:r>
-              <w:rPr>
-                <w:sz w:val="22"/>
-                <w:szCs w:val="22"/>
-                <w:highlight w:val="cyan"/>
-              </w:rPr>
-              <w:t>instagram</w:t>
-            </w:r>
-            <w:proofErr w:type="spellEnd"/>
-            <w:r>
-              <w:rPr>
-                <w:sz w:val="22"/>
-                <w:szCs w:val="22"/>
-                <w:highlight w:val="cyan"/>
-              </w:rPr>
-              <w:t xml:space="preserve"> (F)</w:t>
-            </w:r>
-          </w:p>
-          <w:p>
-            <w:pPr>
-              <w:tabs>
-                <w:tab w:val="left" w:pos="709"/>
-              </w:tabs>
-              <w:spacing w:after="200"/>
-              <w:rPr>
-                <w:sz w:val="22"/>
-                <w:szCs w:val="22"/>
-                <w:highlight w:val="cyan"/>
-              </w:rPr>
-            </w:pPr>
-            <w:r>
-              <w:rPr>
-                <w:i/>
-                <w:sz w:val="22"/>
-                <w:szCs w:val="22"/>
-                <w:highlight w:val="cyan"/>
-              </w:rPr>
-              <w:t>#US15</w:t>
-            </w:r>
-            <w:proofErr w:type="gramStart"/>
-            <w:r>
-              <w:rPr>
-                <w:i/>
-                <w:sz w:val="22"/>
-                <w:szCs w:val="22"/>
-                <w:highlight w:val="cyan"/>
-              </w:rPr>
-              <w:t xml:space="preserve">-  </w:t>
-            </w:r>
-            <w:r>
-              <w:rPr>
-                <w:sz w:val="22"/>
-                <w:szCs w:val="22"/>
-                <w:highlight w:val="cyan"/>
-              </w:rPr>
-              <w:t>Formulario</w:t>
-            </w:r>
-            <w:proofErr w:type="gramEnd"/>
-            <w:r>
-              <w:rPr>
-                <w:sz w:val="22"/>
-                <w:szCs w:val="22"/>
-                <w:highlight w:val="cyan"/>
-              </w:rPr>
-              <w:t xml:space="preserve"> de contactos (F)</w:t>
-            </w:r>
-          </w:p>
-          <w:p>
-            <w:pPr>
-              <w:tabs>
-                <w:tab w:val="left" w:pos="709"/>
-              </w:tabs>
-              <w:spacing w:after="200"/>
-              <w:rPr>
-                <w:sz w:val="22"/>
-                <w:szCs w:val="22"/>
-                <w:highlight w:val="cyan"/>
-              </w:rPr>
-            </w:pPr>
-            <w:r>
-              <w:rPr>
-                <w:i/>
-                <w:sz w:val="22"/>
-                <w:szCs w:val="22"/>
-                <w:highlight w:val="cyan"/>
-              </w:rPr>
-              <w:t>#US16- R</w:t>
-            </w:r>
-            <w:r>
-              <w:rPr>
-                <w:sz w:val="22"/>
-                <w:szCs w:val="22"/>
-                <w:highlight w:val="cyan"/>
-              </w:rPr>
-              <w:t>eseñas (con estrellitas) y comentarios (F)</w:t>
-            </w:r>
-          </w:p>
-          <w:p>
-            <w:pPr>
-              <w:tabs>
-                <w:tab w:val="left" w:pos="709"/>
-              </w:tabs>
-              <w:spacing w:after="200"/>
-              <w:rPr>
-                <w:sz w:val="22"/>
-                <w:szCs w:val="22"/>
-              </w:rPr>
-            </w:pPr>
-            <w:r>
-              <w:rPr>
-                <w:i/>
-                <w:sz w:val="22"/>
-                <w:szCs w:val="22"/>
-                <w:highlight w:val="cyan"/>
-              </w:rPr>
-              <w:t>#US17-</w:t>
-            </w:r>
-            <w:r>
-              <w:rPr>
-                <w:sz w:val="22"/>
-                <w:szCs w:val="22"/>
-                <w:highlight w:val="cyan"/>
-              </w:rPr>
-              <w:t xml:space="preserve">Compra de dominio y contratación </w:t>
-            </w:r>
-            <w:r>
-              <w:rPr>
-                <w:sz w:val="22"/>
-                <w:szCs w:val="22"/>
-                <w:highlight w:val="cyan"/>
-              </w:rPr>
-              <w:t>de Hosting (NF)</w:t>
-            </w:r>
-          </w:p>
-          <w:p>
-            <w:pPr>
-              <w:widowControl w:val="0"/>
-              <w:rPr>
-                <w:sz w:val="22"/>
-                <w:szCs w:val="22"/>
-              </w:rPr>
-            </w:pPr>
+              <w:t>#US Como administrador quiero que en esta etapa el Frontend se migre a Angular (RNF)</w:t>
+            </w:r>
           </w:p>
         </w:tc>
         <w:tc>
@@ -10354,10 +9324,10 @@
             </w:pPr>
             <w:r>
               <w:lastRenderedPageBreak/>
-              <w:t xml:space="preserve"> #US Como usuario quiero poder ver una descripción de lo que se está viendo, reseña del lugar para recorrer para planificar mis excursiones (RF) COMPLETAD</w:t>
-            </w:r>
-            <w:r>
-              <w:t>O</w:t>
+              <w:t xml:space="preserve"> #US Como usuario quiero poder ver una descripción de lo que se está viendo, reseña del lugar para recorrer para planificar mis excursiones (RF) </w:t>
+            </w:r>
+            <w:r>
+              <w:t>REDISEÑAR</w:t>
             </w:r>
           </w:p>
           <w:p>
@@ -10434,15 +9404,7 @@
               <w:spacing w:after="200"/>
             </w:pPr>
             <w:r>
-              <w:t xml:space="preserve">#US Como usuario quiero poder acceder a un </w:t>
-            </w:r>
-            <w:proofErr w:type="spellStart"/>
-            <w:r>
-              <w:t>dashboard</w:t>
-            </w:r>
-            <w:proofErr w:type="spellEnd"/>
-            <w:r>
-              <w:t xml:space="preserve"> donde pueda modificar mis datos personales (RF)</w:t>
+              <w:t>#US Como usuario quiero poder acceder a un dashboard donde pueda modificar mis datos personales (RF)</w:t>
             </w:r>
           </w:p>
           <w:p>
@@ -10451,25 +9413,102 @@
                 <w:tab w:val="left" w:pos="709"/>
               </w:tabs>
               <w:spacing w:after="200"/>
+            </w:pPr>
+            <w:r>
+              <w:t>#US Como usuario quiero que en el carrito pueda borrar o cancelar la compra para poder elegir mejor (RF)</w:t>
+            </w:r>
+          </w:p>
+          <w:p>
+            <w:pPr>
+              <w:tabs>
+                <w:tab w:val="left" w:pos="709"/>
+              </w:tabs>
+              <w:spacing w:after="200"/>
+              <w:rPr>
+                <w:iCs/>
+              </w:rPr>
+            </w:pPr>
+            <w:r>
+              <w:rPr>
+                <w:iCs/>
+              </w:rPr>
+              <w:t>#US Como usuario quiero que haya un botón de whatsapp para poder contactarme más fácilmente con un representante de ventas del sitio (RF)</w:t>
+            </w:r>
+            <w:r>
+              <w:rPr>
+                <w:iCs/>
+              </w:rPr>
+              <w:t xml:space="preserve"> </w:t>
+            </w:r>
+          </w:p>
+          <w:p>
+            <w:pPr>
+              <w:tabs>
+                <w:tab w:val="left" w:pos="709"/>
+              </w:tabs>
+              <w:spacing w:after="200"/>
               <w:rPr>
                 <w:sz w:val="22"/>
                 <w:szCs w:val="22"/>
               </w:rPr>
             </w:pPr>
-            <w:r>
-              <w:t>#US Como usuario quiero que en el carrito pueda borrar o cancelar la compra para poder elegir mejor (RF)</w:t>
-            </w:r>
           </w:p>
         </w:tc>
       </w:tr>
     </w:tbl>
     <w:p>
       <w:pPr>
-        <w:rPr>
+        <w:ind w:firstLine="720"/>
+      </w:pPr>
+      <w:r>
+        <w:rPr>
+          <w:b/>
           <w:sz w:val="24"/>
           <w:szCs w:val="24"/>
         </w:rPr>
-      </w:pPr>
+        <w:lastRenderedPageBreak/>
+        <w:t>3.</w:t>
+      </w:r>
+      <w:r>
+        <w:rPr>
+          <w:b/>
+          <w:sz w:val="24"/>
+          <w:szCs w:val="24"/>
+        </w:rPr>
+        <w:t>2</w:t>
+      </w:r>
+      <w:r>
+        <w:rPr>
+          <w:b/>
+          <w:sz w:val="24"/>
+          <w:szCs w:val="24"/>
+        </w:rPr>
+        <w:tab/>
+      </w:r>
+      <w:r>
+        <w:rPr>
+          <w:b/>
+          <w:sz w:val="24"/>
+          <w:szCs w:val="24"/>
+        </w:rPr>
+        <w:t xml:space="preserve"> Task</w:t>
+      </w:r>
+      <w:r>
+        <w:rPr>
+          <w:b/>
+          <w:sz w:val="24"/>
+          <w:szCs w:val="24"/>
+        </w:rPr>
+        <w:t>s</w:t>
+      </w:r>
+      <w:r>
+        <w:rPr>
+          <w:b/>
+          <w:sz w:val="24"/>
+          <w:szCs w:val="24"/>
+        </w:rPr>
+        <w:t xml:space="preserve"> Terminadas en el módulo anterior</w:t>
+      </w:r>
     </w:p>
     <w:p>
       <w:pPr>
@@ -10524,17 +9563,8 @@
           <w:sz w:val="22"/>
           <w:szCs w:val="22"/>
         </w:rPr>
-        <w:t xml:space="preserve">página  </w:t>
-      </w:r>
-      <w:proofErr w:type="spellStart"/>
-      <w:r>
-        <w:rPr>
-          <w:sz w:val="22"/>
-          <w:szCs w:val="22"/>
-        </w:rPr>
-        <w:t>html</w:t>
-      </w:r>
-      <w:proofErr w:type="spellEnd"/>
+        <w:t>página  html</w:t>
+      </w:r>
       <w:proofErr w:type="gramEnd"/>
     </w:p>
     <w:p>
@@ -10556,38 +9586,27 @@
         </w:rPr>
         <w:t>#TK03 - La secciones (</w:t>
       </w:r>
-      <w:proofErr w:type="spellStart"/>
       <w:proofErr w:type="gramStart"/>
       <w:r>
         <w:rPr>
           <w:sz w:val="22"/>
           <w:szCs w:val="22"/>
         </w:rPr>
-        <w:t>header</w:t>
-      </w:r>
-      <w:proofErr w:type="spellEnd"/>
+        <w:t>header, home, qui</w:t>
+      </w:r>
       <w:r>
         <w:rPr>
           <w:sz w:val="22"/>
           <w:szCs w:val="22"/>
         </w:rPr>
-        <w:t xml:space="preserve">, home, </w:t>
-      </w:r>
-      <w:proofErr w:type="spellStart"/>
+        <w:t>é</w:t>
+      </w:r>
       <w:r>
         <w:rPr>
           <w:sz w:val="22"/>
           <w:szCs w:val="22"/>
         </w:rPr>
-        <w:t>quienes</w:t>
-      </w:r>
-      <w:proofErr w:type="spellEnd"/>
-      <w:r>
-        <w:rPr>
-          <w:sz w:val="22"/>
-          <w:szCs w:val="22"/>
-        </w:rPr>
-        <w:t xml:space="preserve"> somos?</w:t>
+        <w:t>nes somos?</w:t>
       </w:r>
       <w:proofErr w:type="gramEnd"/>
       <w:r>
@@ -10615,24 +9634,7 @@
           <w:sz w:val="22"/>
           <w:szCs w:val="22"/>
         </w:rPr>
-        <w:lastRenderedPageBreak/>
-        <w:t xml:space="preserve">#TK04 - </w:t>
-      </w:r>
-      <w:proofErr w:type="spellStart"/>
-      <w:r>
-        <w:rPr>
-          <w:sz w:val="22"/>
-          <w:szCs w:val="22"/>
-        </w:rPr>
-        <w:t>Login</w:t>
-      </w:r>
-      <w:proofErr w:type="spellEnd"/>
-      <w:r>
-        <w:rPr>
-          <w:sz w:val="22"/>
-          <w:szCs w:val="22"/>
-        </w:rPr>
-        <w:t xml:space="preserve"> de la página y el logotipo.</w:t>
+        <w:t>#TK04 - Login de la página y el logotipo.</w:t>
       </w:r>
     </w:p>
     <w:p>
@@ -10712,14 +9714,7 @@
           <w:sz w:val="22"/>
           <w:szCs w:val="22"/>
         </w:rPr>
-        <w:t>#TK08- De</w:t>
-      </w:r>
-      <w:r>
-        <w:rPr>
-          <w:sz w:val="22"/>
-          <w:szCs w:val="22"/>
-        </w:rPr>
-        <w:t>stacar los lugares más visitados</w:t>
+        <w:t>#TK08- Destacar los lugares más visitados</w:t>
       </w:r>
     </w:p>
     <w:p>
@@ -10739,33 +9734,29 @@
           <w:sz w:val="22"/>
           <w:szCs w:val="22"/>
         </w:rPr>
-        <w:t>#TK09</w:t>
-      </w:r>
-      <w:proofErr w:type="gramStart"/>
+        <w:t>#TK09-</w:t>
+      </w:r>
       <w:r>
         <w:rPr>
           <w:sz w:val="22"/>
           <w:szCs w:val="22"/>
         </w:rPr>
-        <w:t>-.Crear</w:t>
-      </w:r>
-      <w:proofErr w:type="gramEnd"/>
+        <w:t xml:space="preserve"> </w:t>
+      </w:r>
       <w:r>
         <w:rPr>
           <w:sz w:val="22"/>
           <w:szCs w:val="22"/>
         </w:rPr>
-        <w:t xml:space="preserve"> </w:t>
-      </w:r>
-      <w:proofErr w:type="spellStart"/>
+        <w:t xml:space="preserve">Crear </w:t>
+      </w:r>
       <w:r>
         <w:rPr>
           <w:sz w:val="22"/>
           <w:szCs w:val="22"/>
         </w:rPr>
-        <w:t>boton</w:t>
-      </w:r>
-      <w:proofErr w:type="spellEnd"/>
+        <w:t>botón</w:t>
+      </w:r>
       <w:r>
         <w:rPr>
           <w:sz w:val="22"/>
@@ -10851,23 +9842,7 @@
           <w:sz w:val="22"/>
           <w:szCs w:val="22"/>
         </w:rPr>
-        <w:t xml:space="preserve">#TK12- Diseño </w:t>
-      </w:r>
-      <w:proofErr w:type="spellStart"/>
-      <w:r>
-        <w:rPr>
-          <w:sz w:val="22"/>
-          <w:szCs w:val="22"/>
-        </w:rPr>
-        <w:t>css</w:t>
-      </w:r>
-      <w:proofErr w:type="spellEnd"/>
-      <w:r>
-        <w:rPr>
-          <w:sz w:val="22"/>
-          <w:szCs w:val="22"/>
-        </w:rPr>
-        <w:t xml:space="preserve"> del home </w:t>
+        <w:t xml:space="preserve">#TK12- Diseño css del home </w:t>
       </w:r>
     </w:p>
     <w:p>
@@ -10887,39 +9862,21 @@
           <w:sz w:val="22"/>
           <w:szCs w:val="22"/>
         </w:rPr>
-        <w:t>#TK13</w:t>
-      </w:r>
-      <w:proofErr w:type="gramStart"/>
+        <w:t>#TK13- Crear la lógica de los formulario</w:t>
+      </w:r>
       <w:r>
         <w:rPr>
           <w:sz w:val="22"/>
           <w:szCs w:val="22"/>
         </w:rPr>
-        <w:t>-  Crear</w:t>
-      </w:r>
-      <w:proofErr w:type="gramEnd"/>
+        <w:t>s</w:t>
+      </w:r>
       <w:r>
         <w:rPr>
           <w:sz w:val="22"/>
           <w:szCs w:val="22"/>
         </w:rPr>
-        <w:t xml:space="preserve"> la lógica </w:t>
-      </w:r>
-      <w:proofErr w:type="spellStart"/>
-      <w:r>
-        <w:rPr>
-          <w:sz w:val="22"/>
-          <w:szCs w:val="22"/>
-        </w:rPr>
-        <w:t>del</w:t>
-      </w:r>
-      <w:proofErr w:type="spellEnd"/>
-      <w:r>
-        <w:rPr>
-          <w:sz w:val="22"/>
-          <w:szCs w:val="22"/>
-        </w:rPr>
-        <w:t xml:space="preserve"> los  formulario </w:t>
+        <w:t xml:space="preserve"> </w:t>
       </w:r>
     </w:p>
     <w:p>
@@ -10939,23 +9896,7 @@
           <w:sz w:val="22"/>
           <w:szCs w:val="22"/>
         </w:rPr>
-        <w:t xml:space="preserve">#TK14- </w:t>
-      </w:r>
-      <w:proofErr w:type="spellStart"/>
-      <w:r>
-        <w:rPr>
-          <w:sz w:val="22"/>
-          <w:szCs w:val="22"/>
-        </w:rPr>
-        <w:t>javascript</w:t>
-      </w:r>
-      <w:proofErr w:type="spellEnd"/>
-      <w:r>
-        <w:rPr>
-          <w:sz w:val="22"/>
-          <w:szCs w:val="22"/>
-        </w:rPr>
-        <w:t xml:space="preserve"> del home </w:t>
+        <w:t xml:space="preserve">#TK14- javascript del home </w:t>
       </w:r>
     </w:p>
     <w:p>
@@ -10975,24 +9916,15 @@
           <w:sz w:val="22"/>
           <w:szCs w:val="22"/>
         </w:rPr>
-        <w:t>#TK15-</w:t>
+        <w:t xml:space="preserve">#TK15- Diseñar </w:t>
       </w:r>
       <w:r>
         <w:rPr>
           <w:sz w:val="22"/>
           <w:szCs w:val="22"/>
         </w:rPr>
-        <w:t xml:space="preserve"> Diseñar </w:t>
-      </w:r>
-      <w:proofErr w:type="spellStart"/>
-      <w:r>
-        <w:rPr>
-          <w:sz w:val="22"/>
-          <w:szCs w:val="22"/>
-        </w:rPr>
-        <w:t>pagina</w:t>
-      </w:r>
-      <w:proofErr w:type="spellEnd"/>
+        <w:t>página</w:t>
+      </w:r>
       <w:r>
         <w:rPr>
           <w:sz w:val="22"/>
@@ -11018,55 +9950,21 @@
           <w:sz w:val="22"/>
           <w:szCs w:val="22"/>
         </w:rPr>
-        <w:t xml:space="preserve">#TK16- Ingresar </w:t>
-      </w:r>
-      <w:proofErr w:type="gramStart"/>
+        <w:t xml:space="preserve">#TK16- Ingresar los recorrido </w:t>
+      </w:r>
       <w:r>
         <w:rPr>
           <w:sz w:val="22"/>
           <w:szCs w:val="22"/>
         </w:rPr>
-        <w:t>los recorrido</w:t>
-      </w:r>
-      <w:proofErr w:type="gramEnd"/>
+        <w:t>imágenes</w:t>
+      </w:r>
       <w:r>
         <w:rPr>
           <w:sz w:val="22"/>
           <w:szCs w:val="22"/>
         </w:rPr>
-        <w:t xml:space="preserve"> </w:t>
-      </w:r>
-      <w:proofErr w:type="spellStart"/>
-      <w:r>
-        <w:rPr>
-          <w:sz w:val="22"/>
-          <w:szCs w:val="22"/>
-        </w:rPr>
-        <w:t>imagenes</w:t>
-      </w:r>
-      <w:proofErr w:type="spellEnd"/>
-      <w:r>
-        <w:rPr>
-          <w:sz w:val="22"/>
-          <w:szCs w:val="22"/>
-        </w:rPr>
-        <w:t xml:space="preserve"> </w:t>
-      </w:r>
-      <w:proofErr w:type="spellStart"/>
-      <w:r>
-        <w:rPr>
-          <w:sz w:val="22"/>
-          <w:szCs w:val="22"/>
-        </w:rPr>
-        <w:t>info</w:t>
-      </w:r>
-      <w:proofErr w:type="spellEnd"/>
-      <w:r>
-        <w:rPr>
-          <w:sz w:val="22"/>
-          <w:szCs w:val="22"/>
-        </w:rPr>
-        <w:t xml:space="preserve"> 1.</w:t>
+        <w:t xml:space="preserve"> info 1.</w:t>
       </w:r>
     </w:p>
     <w:p>
@@ -11086,23 +9984,7 @@
           <w:sz w:val="22"/>
           <w:szCs w:val="22"/>
         </w:rPr>
-        <w:t xml:space="preserve">#TK17- Diseño </w:t>
-      </w:r>
-      <w:proofErr w:type="spellStart"/>
-      <w:r>
-        <w:rPr>
-          <w:sz w:val="22"/>
-          <w:szCs w:val="22"/>
-        </w:rPr>
-        <w:t>css</w:t>
-      </w:r>
-      <w:proofErr w:type="spellEnd"/>
-      <w:r>
-        <w:rPr>
-          <w:sz w:val="22"/>
-          <w:szCs w:val="22"/>
-        </w:rPr>
-        <w:t xml:space="preserve"> recorrido 1</w:t>
+        <w:t>#TK17- Diseño css recorrido 1</w:t>
       </w:r>
     </w:p>
     <w:p>
@@ -11124,15 +10006,13 @@
         </w:rPr>
         <w:t xml:space="preserve">#TK18- Diseñar </w:t>
       </w:r>
-      <w:proofErr w:type="spellStart"/>
       <w:r>
         <w:rPr>
           <w:sz w:val="22"/>
           <w:szCs w:val="22"/>
         </w:rPr>
-        <w:t>pagina</w:t>
-      </w:r>
-      <w:proofErr w:type="spellEnd"/>
+        <w:t>página</w:t>
+      </w:r>
       <w:r>
         <w:rPr>
           <w:sz w:val="22"/>
@@ -11160,15 +10040,13 @@
         </w:rPr>
         <w:t xml:space="preserve">#TK19- Ingresar los recorrido </w:t>
       </w:r>
-      <w:proofErr w:type="spellStart"/>
       <w:r>
         <w:rPr>
           <w:sz w:val="22"/>
           <w:szCs w:val="22"/>
         </w:rPr>
-        <w:t>imagenes</w:t>
-      </w:r>
-      <w:proofErr w:type="spellEnd"/>
+        <w:t>imágenes</w:t>
+      </w:r>
       <w:r>
         <w:rPr>
           <w:sz w:val="22"/>
@@ -11176,22 +10054,13 @@
         </w:rPr>
         <w:t xml:space="preserve"> </w:t>
       </w:r>
-      <w:proofErr w:type="spellStart"/>
       <w:proofErr w:type="gramStart"/>
       <w:r>
         <w:rPr>
           <w:sz w:val="22"/>
           <w:szCs w:val="22"/>
         </w:rPr>
-        <w:t>info</w:t>
-      </w:r>
-      <w:proofErr w:type="spellEnd"/>
-      <w:r>
-        <w:rPr>
-          <w:sz w:val="22"/>
-          <w:szCs w:val="22"/>
-        </w:rPr>
-        <w:t xml:space="preserve">  2</w:t>
+        <w:t>info  2</w:t>
       </w:r>
       <w:proofErr w:type="gramEnd"/>
     </w:p>
@@ -11212,23 +10081,7 @@
           <w:sz w:val="22"/>
           <w:szCs w:val="22"/>
         </w:rPr>
-        <w:t xml:space="preserve">#TK20- Diseño </w:t>
-      </w:r>
-      <w:proofErr w:type="spellStart"/>
-      <w:r>
-        <w:rPr>
-          <w:sz w:val="22"/>
-          <w:szCs w:val="22"/>
-        </w:rPr>
-        <w:t>css</w:t>
-      </w:r>
-      <w:proofErr w:type="spellEnd"/>
-      <w:r>
-        <w:rPr>
-          <w:sz w:val="22"/>
-          <w:szCs w:val="22"/>
-        </w:rPr>
-        <w:t xml:space="preserve"> recorrido 2</w:t>
+        <w:t>#TK20- Diseño css recorrido 2</w:t>
       </w:r>
     </w:p>
     <w:p>
@@ -11250,28 +10103,19 @@
         </w:rPr>
         <w:t xml:space="preserve">#TK21- Diseñar </w:t>
       </w:r>
-      <w:proofErr w:type="spellStart"/>
       <w:r>
         <w:rPr>
           <w:sz w:val="22"/>
           <w:szCs w:val="22"/>
         </w:rPr>
-        <w:t>pagina</w:t>
-      </w:r>
-      <w:proofErr w:type="spellEnd"/>
+        <w:t>página</w:t>
+      </w:r>
       <w:r>
         <w:rPr>
           <w:sz w:val="22"/>
           <w:szCs w:val="22"/>
         </w:rPr>
-        <w:t xml:space="preserve"> del recorr</w:t>
-      </w:r>
-      <w:r>
-        <w:rPr>
-          <w:sz w:val="22"/>
-          <w:szCs w:val="22"/>
-        </w:rPr>
-        <w:t>ido 3</w:t>
+        <w:t xml:space="preserve"> del recorrido 3</w:t>
       </w:r>
     </w:p>
     <w:p>
@@ -11291,48 +10135,35 @@
           <w:sz w:val="22"/>
           <w:szCs w:val="22"/>
         </w:rPr>
-        <w:t xml:space="preserve">#TK22- Ingresar los </w:t>
-      </w:r>
-      <w:proofErr w:type="gramStart"/>
+        <w:t>#TK22- Ingresar los recorrido</w:t>
+      </w:r>
       <w:r>
         <w:rPr>
           <w:sz w:val="22"/>
           <w:szCs w:val="22"/>
         </w:rPr>
-        <w:t xml:space="preserve">recorrido  </w:t>
-      </w:r>
-      <w:proofErr w:type="spellStart"/>
+        <w:t>s</w:t>
+      </w:r>
       <w:r>
         <w:rPr>
           <w:sz w:val="22"/>
           <w:szCs w:val="22"/>
         </w:rPr>
-        <w:t>imagenes</w:t>
-      </w:r>
-      <w:proofErr w:type="spellEnd"/>
-      <w:proofErr w:type="gramEnd"/>
+        <w:t xml:space="preserve"> </w:t>
+      </w:r>
       <w:r>
         <w:rPr>
           <w:sz w:val="22"/>
           <w:szCs w:val="22"/>
         </w:rPr>
-        <w:t xml:space="preserve"> </w:t>
-      </w:r>
-      <w:proofErr w:type="spellStart"/>
+        <w:t>imágenes</w:t>
+      </w:r>
       <w:r>
         <w:rPr>
           <w:sz w:val="22"/>
           <w:szCs w:val="22"/>
         </w:rPr>
-        <w:t>info</w:t>
-      </w:r>
-      <w:proofErr w:type="spellEnd"/>
-      <w:r>
-        <w:rPr>
-          <w:sz w:val="22"/>
-          <w:szCs w:val="22"/>
-        </w:rPr>
-        <w:t xml:space="preserve"> 3</w:t>
+        <w:t xml:space="preserve"> info 3</w:t>
       </w:r>
     </w:p>
     <w:p>
@@ -11352,23 +10183,7 @@
           <w:sz w:val="22"/>
           <w:szCs w:val="22"/>
         </w:rPr>
-        <w:t xml:space="preserve">#TK23- Diseño </w:t>
-      </w:r>
-      <w:proofErr w:type="spellStart"/>
-      <w:r>
-        <w:rPr>
-          <w:sz w:val="22"/>
-          <w:szCs w:val="22"/>
-        </w:rPr>
-        <w:t>css</w:t>
-      </w:r>
-      <w:proofErr w:type="spellEnd"/>
-      <w:r>
-        <w:rPr>
-          <w:sz w:val="22"/>
-          <w:szCs w:val="22"/>
-        </w:rPr>
-        <w:t xml:space="preserve"> recorrido 3</w:t>
+        <w:t>#TK23- Diseño css recorrido 3</w:t>
       </w:r>
     </w:p>
     <w:p>
@@ -11388,23 +10203,7 @@
           <w:sz w:val="22"/>
           <w:szCs w:val="22"/>
         </w:rPr>
-        <w:t>#TK24</w:t>
-      </w:r>
-      <w:proofErr w:type="gramStart"/>
-      <w:r>
-        <w:rPr>
-          <w:sz w:val="22"/>
-          <w:szCs w:val="22"/>
-        </w:rPr>
-        <w:t>-  Barra</w:t>
-      </w:r>
-      <w:proofErr w:type="gramEnd"/>
-      <w:r>
-        <w:rPr>
-          <w:sz w:val="22"/>
-          <w:szCs w:val="22"/>
-        </w:rPr>
-        <w:t xml:space="preserve"> superior con el clima de hoy</w:t>
+        <w:t>#TK24- Barra superior con el clima de hoy</w:t>
       </w:r>
     </w:p>
     <w:p>
@@ -11429,62 +10228,430 @@
     </w:p>
     <w:p>
       <w:pPr>
-        <w:rPr>
-          <w:sz w:val="24"/>
-          <w:szCs w:val="24"/>
-        </w:rPr>
-      </w:pPr>
-    </w:p>
-    <w:p>
-      <w:pPr>
-        <w:rPr>
-          <w:sz w:val="24"/>
-          <w:szCs w:val="24"/>
-        </w:rPr>
-      </w:pPr>
-    </w:p>
-    <w:p>
-      <w:pPr>
+        <w:ind w:firstLine="720"/>
+      </w:pPr>
+      <w:r>
         <w:rPr>
           <w:b/>
           <w:sz w:val="24"/>
           <w:szCs w:val="24"/>
         </w:rPr>
-      </w:pPr>
-    </w:p>
-    <w:p>
-      <w:pPr>
+        <w:lastRenderedPageBreak/>
+        <w:t>3.</w:t>
+      </w:r>
+      <w:r>
         <w:rPr>
           <w:b/>
           <w:sz w:val="24"/>
           <w:szCs w:val="24"/>
         </w:rPr>
-      </w:pPr>
-    </w:p>
-    <w:p>
-      <w:pPr>
-        <w:rPr>
-          <w:sz w:val="24"/>
-          <w:szCs w:val="24"/>
-        </w:rPr>
-      </w:pPr>
-      <w:proofErr w:type="spellStart"/>
+        <w:t>3</w:t>
+      </w:r>
       <w:r>
         <w:rPr>
           <w:b/>
           <w:sz w:val="24"/>
           <w:szCs w:val="24"/>
         </w:rPr>
-        <w:t>Sprints</w:t>
-      </w:r>
-      <w:proofErr w:type="spellEnd"/>
+        <w:tab/>
+        <w:t xml:space="preserve"> Task</w:t>
+      </w:r>
       <w:r>
         <w:rPr>
           <w:b/>
           <w:sz w:val="24"/>
           <w:szCs w:val="24"/>
         </w:rPr>
-        <w:t>. 2022</w:t>
+        <w:t>s</w:t>
+      </w:r>
+      <w:r>
+        <w:rPr>
+          <w:b/>
+          <w:sz w:val="24"/>
+          <w:szCs w:val="24"/>
+        </w:rPr>
+        <w:t xml:space="preserve"> </w:t>
+      </w:r>
+      <w:r>
+        <w:rPr>
+          <w:b/>
+          <w:sz w:val="24"/>
+          <w:szCs w:val="24"/>
+        </w:rPr>
+        <w:t>para el módulo 2023</w:t>
+      </w:r>
+    </w:p>
+    <w:p>
+      <w:pPr>
+        <w:rPr>
+          <w:sz w:val="24"/>
+          <w:szCs w:val="24"/>
+        </w:rPr>
+      </w:pPr>
+    </w:p>
+    <w:p>
+      <w:pPr>
+        <w:spacing w:line="360" w:lineRule="auto"/>
+        <w:rPr>
+          <w:sz w:val="24"/>
+          <w:szCs w:val="24"/>
+        </w:rPr>
+      </w:pPr>
+      <w:r>
+        <w:rPr>
+          <w:sz w:val="24"/>
+          <w:szCs w:val="24"/>
+        </w:rPr>
+        <w:t>#TK</w:t>
+      </w:r>
+      <w:r>
+        <w:rPr>
+          <w:sz w:val="24"/>
+          <w:szCs w:val="24"/>
+        </w:rPr>
+        <w:t xml:space="preserve"> - </w:t>
+      </w:r>
+      <w:r>
+        <w:rPr>
+          <w:sz w:val="24"/>
+          <w:szCs w:val="24"/>
+        </w:rPr>
+        <w:t>Crear código de descuento</w:t>
+      </w:r>
+    </w:p>
+    <w:p>
+      <w:pPr>
+        <w:spacing w:line="360" w:lineRule="auto"/>
+        <w:rPr>
+          <w:sz w:val="24"/>
+          <w:szCs w:val="24"/>
+        </w:rPr>
+      </w:pPr>
+      <w:r>
+        <w:rPr>
+          <w:sz w:val="24"/>
+          <w:szCs w:val="24"/>
+        </w:rPr>
+        <w:t xml:space="preserve">#TK - </w:t>
+      </w:r>
+      <w:r>
+        <w:rPr>
+          <w:sz w:val="24"/>
+          <w:szCs w:val="24"/>
+        </w:rPr>
+        <w:t>Capturar mail del usuario que haya realizado una compra</w:t>
+      </w:r>
+    </w:p>
+    <w:p>
+      <w:pPr>
+        <w:spacing w:line="360" w:lineRule="auto"/>
+        <w:rPr>
+          <w:sz w:val="24"/>
+          <w:szCs w:val="24"/>
+        </w:rPr>
+      </w:pPr>
+      <w:r>
+        <w:rPr>
+          <w:sz w:val="24"/>
+          <w:szCs w:val="24"/>
+        </w:rPr>
+        <w:t xml:space="preserve">#TK - </w:t>
+      </w:r>
+      <w:r>
+        <w:rPr>
+          <w:sz w:val="24"/>
+          <w:szCs w:val="24"/>
+        </w:rPr>
+        <w:t>Enviar mail con código de descuento con fecha de vencimiento</w:t>
+      </w:r>
+    </w:p>
+    <w:p>
+      <w:pPr>
+        <w:spacing w:line="360" w:lineRule="auto"/>
+        <w:rPr>
+          <w:sz w:val="24"/>
+          <w:szCs w:val="24"/>
+        </w:rPr>
+      </w:pPr>
+      <w:r>
+        <w:rPr>
+          <w:sz w:val="24"/>
+          <w:szCs w:val="24"/>
+        </w:rPr>
+        <w:t xml:space="preserve">#TK - </w:t>
+      </w:r>
+      <w:r>
+        <w:rPr>
+          <w:sz w:val="24"/>
+          <w:szCs w:val="24"/>
+        </w:rPr>
+        <w:t>crear pop-up con agradecimiento y recomendaciones</w:t>
+      </w:r>
+    </w:p>
+    <w:p>
+      <w:pPr>
+        <w:spacing w:line="360" w:lineRule="auto"/>
+        <w:rPr>
+          <w:sz w:val="24"/>
+          <w:szCs w:val="24"/>
+        </w:rPr>
+      </w:pPr>
+      <w:r>
+        <w:rPr>
+          <w:sz w:val="24"/>
+          <w:szCs w:val="24"/>
+        </w:rPr>
+        <w:t xml:space="preserve">#TK - </w:t>
+      </w:r>
+      <w:r>
+        <w:rPr>
+          <w:sz w:val="24"/>
+          <w:szCs w:val="24"/>
+        </w:rPr>
+        <w:t>Capturar datos del comprador</w:t>
+      </w:r>
+    </w:p>
+    <w:p>
+      <w:pPr>
+        <w:spacing w:line="360" w:lineRule="auto"/>
+        <w:rPr>
+          <w:sz w:val="24"/>
+          <w:szCs w:val="24"/>
+        </w:rPr>
+      </w:pPr>
+      <w:r>
+        <w:rPr>
+          <w:sz w:val="24"/>
+          <w:szCs w:val="24"/>
+        </w:rPr>
+        <w:t xml:space="preserve">#TK - </w:t>
+      </w:r>
+      <w:r>
+        <w:rPr>
+          <w:sz w:val="24"/>
+          <w:szCs w:val="24"/>
+        </w:rPr>
+        <w:t>Capturar datos de la compra</w:t>
+      </w:r>
+    </w:p>
+    <w:p>
+      <w:pPr>
+        <w:spacing w:line="360" w:lineRule="auto"/>
+        <w:rPr>
+          <w:sz w:val="24"/>
+          <w:szCs w:val="24"/>
+        </w:rPr>
+      </w:pPr>
+      <w:r>
+        <w:rPr>
+          <w:sz w:val="24"/>
+          <w:szCs w:val="24"/>
+        </w:rPr>
+        <w:t xml:space="preserve">#TK - </w:t>
+      </w:r>
+      <w:r>
+        <w:rPr>
+          <w:sz w:val="24"/>
+          <w:szCs w:val="24"/>
+        </w:rPr>
+        <w:t>Redactar mail de agradecimiento</w:t>
+      </w:r>
+    </w:p>
+    <w:p>
+      <w:pPr>
+        <w:spacing w:line="360" w:lineRule="auto"/>
+        <w:rPr>
+          <w:sz w:val="24"/>
+          <w:szCs w:val="24"/>
+        </w:rPr>
+      </w:pPr>
+      <w:r>
+        <w:rPr>
+          <w:sz w:val="24"/>
+          <w:szCs w:val="24"/>
+        </w:rPr>
+        <w:t xml:space="preserve">#TK - </w:t>
+      </w:r>
+      <w:r>
+        <w:rPr>
+          <w:sz w:val="24"/>
+          <w:szCs w:val="24"/>
+        </w:rPr>
+        <w:t>Adjuntar al mail los datos de la compra</w:t>
+      </w:r>
+    </w:p>
+    <w:p>
+      <w:pPr>
+        <w:spacing w:line="360" w:lineRule="auto"/>
+        <w:rPr>
+          <w:sz w:val="24"/>
+          <w:szCs w:val="24"/>
+        </w:rPr>
+      </w:pPr>
+      <w:r>
+        <w:rPr>
+          <w:sz w:val="24"/>
+          <w:szCs w:val="24"/>
+        </w:rPr>
+        <w:t xml:space="preserve">#TK - </w:t>
+      </w:r>
+      <w:r>
+        <w:rPr>
+          <w:sz w:val="24"/>
+          <w:szCs w:val="24"/>
+        </w:rPr>
+        <w:t>Agregar al mail agradecimiento</w:t>
+      </w:r>
+    </w:p>
+    <w:p>
+      <w:pPr>
+        <w:spacing w:line="360" w:lineRule="auto"/>
+        <w:rPr>
+          <w:sz w:val="24"/>
+          <w:szCs w:val="24"/>
+        </w:rPr>
+      </w:pPr>
+      <w:r>
+        <w:rPr>
+          <w:sz w:val="24"/>
+          <w:szCs w:val="24"/>
+        </w:rPr>
+        <w:t xml:space="preserve">#TK - </w:t>
+      </w:r>
+      <w:r>
+        <w:rPr>
+          <w:sz w:val="24"/>
+          <w:szCs w:val="24"/>
+        </w:rPr>
+        <w:t>Agregar en el mail para el usuario link que lo redireccione a su transacción con posibilidad de modificar la fecha según disponibilidad</w:t>
+      </w:r>
+    </w:p>
+    <w:p>
+      <w:pPr>
+        <w:spacing w:line="360" w:lineRule="auto"/>
+        <w:rPr>
+          <w:sz w:val="24"/>
+          <w:szCs w:val="24"/>
+        </w:rPr>
+      </w:pPr>
+      <w:r>
+        <w:rPr>
+          <w:sz w:val="24"/>
+          <w:szCs w:val="24"/>
+        </w:rPr>
+        <w:t xml:space="preserve">#TK - </w:t>
+      </w:r>
+      <w:r>
+        <w:rPr>
+          <w:sz w:val="24"/>
+          <w:szCs w:val="24"/>
+        </w:rPr>
+        <w:t>En el dashboard del usuario agregar calendario según el servicio contratado con disponibilidad de fechas.</w:t>
+      </w:r>
+    </w:p>
+    <w:p>
+      <w:pPr>
+        <w:spacing w:line="360" w:lineRule="auto"/>
+        <w:rPr>
+          <w:sz w:val="24"/>
+          <w:szCs w:val="24"/>
+        </w:rPr>
+      </w:pPr>
+      <w:r>
+        <w:rPr>
+          <w:sz w:val="24"/>
+          <w:szCs w:val="24"/>
+        </w:rPr>
+        <w:t xml:space="preserve">#TK - </w:t>
+      </w:r>
+      <w:r>
+        <w:rPr>
+          <w:sz w:val="24"/>
+          <w:szCs w:val="24"/>
+        </w:rPr>
+        <w:t>Crear dashboard cliente</w:t>
+      </w:r>
+    </w:p>
+    <w:p>
+      <w:pPr>
+        <w:spacing w:line="360" w:lineRule="auto"/>
+        <w:rPr>
+          <w:sz w:val="24"/>
+          <w:szCs w:val="24"/>
+        </w:rPr>
+      </w:pPr>
+      <w:r>
+        <w:rPr>
+          <w:sz w:val="24"/>
+          <w:szCs w:val="24"/>
+        </w:rPr>
+        <w:t xml:space="preserve">#TK - </w:t>
+      </w:r>
+      <w:r>
+        <w:rPr>
+          <w:sz w:val="24"/>
+          <w:szCs w:val="24"/>
+        </w:rPr>
+        <w:t>Crear diagrama y diseño de uso</w:t>
+      </w:r>
+    </w:p>
+    <w:p>
+      <w:pPr>
+        <w:spacing w:line="360" w:lineRule="auto"/>
+        <w:rPr>
+          <w:sz w:val="24"/>
+          <w:szCs w:val="24"/>
+        </w:rPr>
+      </w:pPr>
+    </w:p>
+    <w:p>
+      <w:pPr>
+        <w:rPr>
+          <w:sz w:val="24"/>
+          <w:szCs w:val="24"/>
+        </w:rPr>
+      </w:pPr>
+    </w:p>
+    <w:p>
+      <w:pPr>
+        <w:rPr>
+          <w:b/>
+          <w:sz w:val="24"/>
+          <w:szCs w:val="24"/>
+        </w:rPr>
+      </w:pPr>
+    </w:p>
+    <w:p>
+      <w:pPr>
+        <w:rPr>
+          <w:b/>
+          <w:sz w:val="24"/>
+          <w:szCs w:val="24"/>
+        </w:rPr>
+      </w:pPr>
+    </w:p>
+    <w:p>
+      <w:pPr>
+        <w:rPr>
+          <w:sz w:val="24"/>
+          <w:szCs w:val="24"/>
+        </w:rPr>
+      </w:pPr>
+      <w:r>
+        <w:rPr>
+          <w:b/>
+          <w:sz w:val="24"/>
+          <w:szCs w:val="24"/>
+        </w:rPr>
+        <w:t xml:space="preserve">3.4 </w:t>
+      </w:r>
+      <w:r>
+        <w:rPr>
+          <w:b/>
+          <w:sz w:val="24"/>
+          <w:szCs w:val="24"/>
+        </w:rPr>
+        <w:t>Sprints. 2022</w:t>
       </w:r>
     </w:p>
     <w:p>
@@ -11522,19 +10689,11 @@
             <w:tcW w:w="2039" w:type="dxa"/>
           </w:tcPr>
           <w:p>
-            <w:proofErr w:type="spellStart"/>
             <w:r>
               <w:rPr>
                 <w:b/>
               </w:rPr>
-              <w:t>N°</w:t>
-            </w:r>
-            <w:proofErr w:type="spellEnd"/>
-            <w:r>
-              <w:rPr>
-                <w:b/>
-              </w:rPr>
-              <w:t xml:space="preserve"> de sprint</w:t>
+              <w:t>N° de sprint</w:t>
             </w:r>
           </w:p>
         </w:tc>
@@ -11559,7 +10718,6 @@
               <w:rPr>
                 <w:b/>
               </w:rPr>
-              <w:lastRenderedPageBreak/>
               <w:t>Sprint Backlog</w:t>
             </w:r>
           </w:p>
@@ -11632,25 +10790,7 @@
                 <w:sz w:val="22"/>
                 <w:szCs w:val="22"/>
               </w:rPr>
-              <w:t xml:space="preserve"> (subirlo en una carpeta de GitHub en la rama </w:t>
-            </w:r>
-            <w:proofErr w:type="spellStart"/>
-            <w:r>
-              <w:rPr>
-                <w:rFonts w:ascii="Roboto" w:eastAsia="Roboto" w:hAnsi="Roboto" w:cs="Roboto"/>
-                <w:sz w:val="22"/>
-                <w:szCs w:val="22"/>
-              </w:rPr>
-              <w:t>main</w:t>
-            </w:r>
-            <w:proofErr w:type="spellEnd"/>
-            <w:r>
-              <w:rPr>
-                <w:rFonts w:ascii="Roboto" w:eastAsia="Roboto" w:hAnsi="Roboto" w:cs="Roboto"/>
-                <w:sz w:val="22"/>
-                <w:szCs w:val="22"/>
-              </w:rPr>
-              <w:t>).</w:t>
+              <w:t xml:space="preserve"> (subirlo en una carpeta de GitHub en la rama main).</w:t>
             </w:r>
           </w:p>
           <w:p>
@@ -11730,15 +10870,7 @@
                 <w:sz w:val="22"/>
                 <w:szCs w:val="22"/>
               </w:rPr>
-              <w:t xml:space="preserve">estilo Kanban </w:t>
-            </w:r>
-            <w:r>
-              <w:rPr>
-                <w:rFonts w:ascii="Roboto" w:eastAsia="Roboto" w:hAnsi="Roboto" w:cs="Roboto"/>
-                <w:sz w:val="22"/>
-                <w:szCs w:val="22"/>
-              </w:rPr>
-              <w:t>con incorporación de Historias de Usuarios, tareas, e incidencias.</w:t>
+              <w:t>estilo Kanban con incorporación de Historias de Usuarios, tareas, e incidencias.</w:t>
             </w:r>
           </w:p>
           <w:p>
@@ -11784,25 +10916,7 @@
                 <w:sz w:val="22"/>
                 <w:szCs w:val="22"/>
               </w:rPr>
-              <w:t xml:space="preserve">Llevar registro de meetings y toda la </w:t>
-            </w:r>
-            <w:proofErr w:type="spellStart"/>
-            <w:r>
-              <w:rPr>
-                <w:rFonts w:ascii="Roboto" w:eastAsia="Roboto" w:hAnsi="Roboto" w:cs="Roboto"/>
-                <w:sz w:val="22"/>
-                <w:szCs w:val="22"/>
-              </w:rPr>
-              <w:t>info</w:t>
-            </w:r>
-            <w:proofErr w:type="spellEnd"/>
-            <w:r>
-              <w:rPr>
-                <w:rFonts w:ascii="Roboto" w:eastAsia="Roboto" w:hAnsi="Roboto" w:cs="Roboto"/>
-                <w:sz w:val="22"/>
-                <w:szCs w:val="22"/>
-              </w:rPr>
-              <w:t xml:space="preserve"> necesaria dentro de la Wiki de GitHub. (Ver consideraciones generales)</w:t>
+              <w:t>Llevar registro de meetings y toda la info necesaria dentro de la Wiki de GitHub. (Ver consideraciones generales)</w:t>
             </w:r>
           </w:p>
           <w:p/>
@@ -11825,6 +10939,7 @@
               <w:rPr>
                 <w:b/>
               </w:rPr>
+              <w:lastRenderedPageBreak/>
               <w:t>Calendario</w:t>
             </w:r>
           </w:p>
@@ -11942,19 +11057,11 @@
             <w:tcW w:w="2039" w:type="dxa"/>
           </w:tcPr>
           <w:p>
-            <w:proofErr w:type="spellStart"/>
             <w:r>
               <w:rPr>
                 <w:b/>
               </w:rPr>
-              <w:t>N°</w:t>
-            </w:r>
-            <w:proofErr w:type="spellEnd"/>
-            <w:r>
-              <w:rPr>
-                <w:b/>
-              </w:rPr>
-              <w:t xml:space="preserve"> de sprint</w:t>
+              <w:t>N° de sprint</w:t>
             </w:r>
           </w:p>
         </w:tc>
@@ -12025,7 +11132,6 @@
                 <w:szCs w:val="22"/>
               </w:rPr>
             </w:pPr>
-            <w:proofErr w:type="spellStart"/>
             <w:r>
               <w:rPr>
                 <w:rFonts w:ascii="Roboto" w:eastAsia="Roboto" w:hAnsi="Roboto" w:cs="Roboto"/>
@@ -12033,17 +11139,7 @@
                 <w:sz w:val="22"/>
                 <w:szCs w:val="22"/>
               </w:rPr>
-              <w:t>Frontend</w:t>
-            </w:r>
-            <w:proofErr w:type="spellEnd"/>
-            <w:r>
-              <w:rPr>
-                <w:rFonts w:ascii="Roboto" w:eastAsia="Roboto" w:hAnsi="Roboto" w:cs="Roboto"/>
-                <w:b/>
-                <w:sz w:val="22"/>
-                <w:szCs w:val="22"/>
-              </w:rPr>
-              <w:t xml:space="preserve"> </w:t>
+              <w:t xml:space="preserve">Frontend </w:t>
             </w:r>
           </w:p>
           <w:p>
@@ -12089,18 +11185,8 @@
                 <w:sz w:val="22"/>
                 <w:szCs w:val="22"/>
               </w:rPr>
-              <w:t xml:space="preserve">Navegabilidad - Links funcionales. </w:t>
-            </w:r>
-            <w:proofErr w:type="spellStart"/>
-            <w:r>
-              <w:rPr>
-                <w:rFonts w:ascii="Roboto" w:eastAsia="Roboto" w:hAnsi="Roboto" w:cs="Roboto"/>
-                <w:sz w:val="22"/>
-                <w:szCs w:val="22"/>
-              </w:rPr>
-              <w:t>Responsive</w:t>
-            </w:r>
-            <w:proofErr w:type="spellEnd"/>
+              <w:t>Navegabilidad - Links funcionales. Responsive</w:t>
+            </w:r>
           </w:p>
           <w:p>
             <w:pPr>
@@ -12139,7 +11225,6 @@
                 <w:szCs w:val="22"/>
               </w:rPr>
             </w:pPr>
-            <w:proofErr w:type="spellStart"/>
             <w:r>
               <w:rPr>
                 <w:rFonts w:ascii="Roboto" w:eastAsia="Roboto" w:hAnsi="Roboto" w:cs="Roboto"/>
@@ -12149,7 +11234,6 @@
               </w:rPr>
               <w:t>Backend</w:t>
             </w:r>
-            <w:proofErr w:type="spellEnd"/>
             <w:r>
               <w:rPr>
                 <w:rFonts w:ascii="Roboto" w:eastAsia="Roboto" w:hAnsi="Roboto" w:cs="Roboto"/>
@@ -12202,25 +11286,7 @@
                 <w:sz w:val="22"/>
                 <w:szCs w:val="22"/>
               </w:rPr>
-              <w:t xml:space="preserve">Abstracción y </w:t>
-            </w:r>
-            <w:proofErr w:type="spellStart"/>
-            <w:r>
-              <w:rPr>
-                <w:rFonts w:ascii="Roboto" w:eastAsia="Roboto" w:hAnsi="Roboto" w:cs="Roboto"/>
-                <w:sz w:val="22"/>
-                <w:szCs w:val="22"/>
-              </w:rPr>
-              <w:t>Modularización</w:t>
-            </w:r>
-            <w:proofErr w:type="spellEnd"/>
-            <w:r>
-              <w:rPr>
-                <w:rFonts w:ascii="Roboto" w:eastAsia="Roboto" w:hAnsi="Roboto" w:cs="Roboto"/>
-                <w:sz w:val="22"/>
-                <w:szCs w:val="22"/>
-              </w:rPr>
-              <w:t xml:space="preserve"> en MVC (</w:t>
+              <w:t>Abstracción y Modularización en MVC (</w:t>
             </w:r>
             <w:r>
               <w:rPr>
@@ -12229,59 +11295,8 @@
                 <w:sz w:val="22"/>
                 <w:szCs w:val="22"/>
               </w:rPr>
-              <w:t xml:space="preserve">consultar los videos del Módulo Programador Full </w:t>
-            </w:r>
-            <w:proofErr w:type="spellStart"/>
-            <w:r>
-              <w:rPr>
-                <w:rFonts w:ascii="Roboto" w:eastAsia="Roboto" w:hAnsi="Roboto" w:cs="Roboto"/>
-                <w:i/>
-                <w:sz w:val="22"/>
-                <w:szCs w:val="22"/>
-              </w:rPr>
-              <w:t>Stack</w:t>
-            </w:r>
-            <w:proofErr w:type="spellEnd"/>
-            <w:r>
-              <w:rPr>
-                <w:rFonts w:ascii="Roboto" w:eastAsia="Roboto" w:hAnsi="Roboto" w:cs="Roboto"/>
-                <w:i/>
-                <w:sz w:val="22"/>
-                <w:szCs w:val="22"/>
-              </w:rPr>
-              <w:t xml:space="preserve"> - </w:t>
-            </w:r>
-            <w:proofErr w:type="spellStart"/>
-            <w:r>
-              <w:rPr>
-                <w:rFonts w:ascii="Roboto" w:eastAsia="Roboto" w:hAnsi="Roboto" w:cs="Roboto"/>
-                <w:i/>
-                <w:sz w:val="22"/>
-                <w:szCs w:val="22"/>
-              </w:rPr>
-              <w:t>Backend</w:t>
-            </w:r>
-            <w:proofErr w:type="spellEnd"/>
-            <w:r>
-              <w:rPr>
-                <w:rFonts w:ascii="Roboto" w:eastAsia="Roboto" w:hAnsi="Roboto" w:cs="Roboto"/>
-                <w:i/>
-                <w:sz w:val="22"/>
-                <w:szCs w:val="22"/>
-              </w:rPr>
-              <w:t xml:space="preserve">: Libro de Introducción a la programación en </w:t>
-            </w:r>
-            <w:proofErr w:type="spellStart"/>
-            <w:r>
-              <w:rPr>
-                <w:rFonts w:ascii="Roboto" w:eastAsia="Roboto" w:hAnsi="Roboto" w:cs="Roboto"/>
-                <w:i/>
-                <w:sz w:val="22"/>
-                <w:szCs w:val="22"/>
-              </w:rPr>
-              <w:t>python</w:t>
-            </w:r>
-            <w:proofErr w:type="spellEnd"/>
+              <w:t>consultar los videos del Módulo Programador Full Stack - Backend: Libro de Introducción a la programación en python</w:t>
+            </w:r>
             <w:r>
               <w:rPr>
                 <w:rFonts w:ascii="Roboto" w:eastAsia="Roboto" w:hAnsi="Roboto" w:cs="Roboto"/>
@@ -12427,19 +11442,11 @@
             <w:tcW w:w="2039" w:type="dxa"/>
           </w:tcPr>
           <w:p>
-            <w:proofErr w:type="spellStart"/>
             <w:r>
               <w:rPr>
                 <w:b/>
               </w:rPr>
-              <w:t>N°</w:t>
-            </w:r>
-            <w:proofErr w:type="spellEnd"/>
-            <w:r>
-              <w:rPr>
-                <w:b/>
-              </w:rPr>
-              <w:t xml:space="preserve"> de sprint</w:t>
+              <w:t>N° de sprint</w:t>
             </w:r>
           </w:p>
         </w:tc>
@@ -12536,15 +11543,7 @@
                 <w:sz w:val="22"/>
                 <w:szCs w:val="22"/>
               </w:rPr>
-              <w:t>Sitio funcional en hosting remoto de Sitio Institucional en WordPress (Este punto es para presentar al Empresa Ficticia que el grupo conforma, por lo que es parte indirecta del Proyecto. Pueden crear una sección en la</w:t>
-            </w:r>
-            <w:r>
-              <w:rPr>
-                <w:rFonts w:ascii="Roboto" w:eastAsia="Roboto" w:hAnsi="Roboto" w:cs="Roboto"/>
-                <w:sz w:val="22"/>
-                <w:szCs w:val="22"/>
-              </w:rPr>
-              <w:t xml:space="preserve"> Wiki con los registros de este sitio).</w:t>
+              <w:t>Sitio funcional en hosting remoto de Sitio Institucional en WordPress (Este punto es para presentar al Empresa Ficticia que el grupo conforma, por lo que es parte indirecta del Proyecto. Pueden crear una sección en la Wiki con los registros de este sitio).</w:t>
             </w:r>
           </w:p>
           <w:p>
@@ -12561,7 +11560,6 @@
                 <w:szCs w:val="22"/>
               </w:rPr>
             </w:pPr>
-            <w:proofErr w:type="spellStart"/>
             <w:r>
               <w:rPr>
                 <w:rFonts w:ascii="Roboto" w:eastAsia="Roboto" w:hAnsi="Roboto" w:cs="Roboto"/>
@@ -12569,17 +11567,8 @@
                 <w:sz w:val="22"/>
                 <w:szCs w:val="22"/>
               </w:rPr>
-              <w:t>Frontend</w:t>
-            </w:r>
-            <w:proofErr w:type="spellEnd"/>
-            <w:r>
-              <w:rPr>
-                <w:rFonts w:ascii="Roboto" w:eastAsia="Roboto" w:hAnsi="Roboto" w:cs="Roboto"/>
-                <w:b/>
-                <w:sz w:val="22"/>
-                <w:szCs w:val="22"/>
-              </w:rPr>
-              <w:t xml:space="preserve"> </w:t>
+              <w:lastRenderedPageBreak/>
+              <w:t xml:space="preserve">Frontend </w:t>
             </w:r>
           </w:p>
           <w:p>
@@ -12625,43 +11614,7 @@
                 <w:sz w:val="22"/>
                 <w:szCs w:val="22"/>
               </w:rPr>
-              <w:t xml:space="preserve">En subcarpeta (subdominio) y opcional </w:t>
-            </w:r>
-            <w:proofErr w:type="spellStart"/>
-            <w:r>
-              <w:rPr>
-                <w:rFonts w:ascii="Roboto" w:eastAsia="Roboto" w:hAnsi="Roboto" w:cs="Roboto"/>
-                <w:sz w:val="22"/>
-                <w:szCs w:val="22"/>
-              </w:rPr>
-              <w:t>linkeado</w:t>
-            </w:r>
-            <w:proofErr w:type="spellEnd"/>
-            <w:r>
-              <w:rPr>
-                <w:rFonts w:ascii="Roboto" w:eastAsia="Roboto" w:hAnsi="Roboto" w:cs="Roboto"/>
-                <w:sz w:val="22"/>
-                <w:szCs w:val="22"/>
-              </w:rPr>
-              <w:t xml:space="preserve"> al repositorio de GitHub/ GitHub </w:t>
-            </w:r>
-            <w:proofErr w:type="spellStart"/>
-            <w:r>
-              <w:rPr>
-                <w:rFonts w:ascii="Roboto" w:eastAsia="Roboto" w:hAnsi="Roboto" w:cs="Roboto"/>
-                <w:sz w:val="22"/>
-                <w:szCs w:val="22"/>
-              </w:rPr>
-              <w:t>Actions</w:t>
-            </w:r>
-            <w:proofErr w:type="spellEnd"/>
-            <w:r>
-              <w:rPr>
-                <w:rFonts w:ascii="Roboto" w:eastAsia="Roboto" w:hAnsi="Roboto" w:cs="Roboto"/>
-                <w:sz w:val="22"/>
-                <w:szCs w:val="22"/>
-              </w:rPr>
-              <w:t>.</w:t>
+              <w:t>En subcarpeta (subdominio) y opcional linkeado al repositorio de GitHub/ GitHub Actions.</w:t>
             </w:r>
           </w:p>
           <w:p>
@@ -12679,7 +11632,6 @@
                 <w:szCs w:val="22"/>
               </w:rPr>
             </w:pPr>
-            <w:proofErr w:type="spellStart"/>
             <w:r>
               <w:rPr>
                 <w:rFonts w:ascii="Roboto" w:eastAsia="Roboto" w:hAnsi="Roboto" w:cs="Roboto"/>
@@ -12689,7 +11641,6 @@
               </w:rPr>
               <w:t>Backend</w:t>
             </w:r>
-            <w:proofErr w:type="spellEnd"/>
           </w:p>
           <w:p>
             <w:pPr>
@@ -12744,61 +11695,7 @@
                 <w:sz w:val="22"/>
                 <w:szCs w:val="22"/>
               </w:rPr>
-              <w:t xml:space="preserve"> </w:t>
-            </w:r>
-            <w:proofErr w:type="spellStart"/>
-            <w:r>
-              <w:rPr>
-                <w:rFonts w:ascii="Roboto" w:eastAsia="Roboto" w:hAnsi="Roboto" w:cs="Roboto"/>
-                <w:sz w:val="22"/>
-                <w:szCs w:val="22"/>
-              </w:rPr>
-              <w:t>Insert</w:t>
-            </w:r>
-            <w:proofErr w:type="spellEnd"/>
-            <w:r>
-              <w:rPr>
-                <w:rFonts w:ascii="Roboto" w:eastAsia="Roboto" w:hAnsi="Roboto" w:cs="Roboto"/>
-                <w:sz w:val="22"/>
-                <w:szCs w:val="22"/>
-              </w:rPr>
-              <w:t xml:space="preserve"> - </w:t>
-            </w:r>
-            <w:proofErr w:type="spellStart"/>
-            <w:r>
-              <w:rPr>
-                <w:rFonts w:ascii="Roboto" w:eastAsia="Roboto" w:hAnsi="Roboto" w:cs="Roboto"/>
-                <w:sz w:val="22"/>
-                <w:szCs w:val="22"/>
-              </w:rPr>
-              <w:t>Select</w:t>
-            </w:r>
-            <w:proofErr w:type="spellEnd"/>
-            <w:r>
-              <w:rPr>
-                <w:rFonts w:ascii="Roboto" w:eastAsia="Roboto" w:hAnsi="Roboto" w:cs="Roboto"/>
-                <w:sz w:val="22"/>
-                <w:szCs w:val="22"/>
-              </w:rPr>
-              <w:t xml:space="preserve"> - </w:t>
-            </w:r>
-            <w:proofErr w:type="spellStart"/>
-            <w:r>
-              <w:rPr>
-                <w:rFonts w:ascii="Roboto" w:eastAsia="Roboto" w:hAnsi="Roboto" w:cs="Roboto"/>
-                <w:sz w:val="22"/>
-                <w:szCs w:val="22"/>
-              </w:rPr>
-              <w:t>Update</w:t>
-            </w:r>
-            <w:proofErr w:type="spellEnd"/>
-            <w:r>
-              <w:rPr>
-                <w:rFonts w:ascii="Roboto" w:eastAsia="Roboto" w:hAnsi="Roboto" w:cs="Roboto"/>
-                <w:sz w:val="22"/>
-                <w:szCs w:val="22"/>
-              </w:rPr>
-              <w:t xml:space="preserve"> - JOIN</w:t>
+              <w:t xml:space="preserve"> Insert - Select - Update - JOIN</w:t>
             </w:r>
           </w:p>
           <w:p>
@@ -12823,7 +11720,6 @@
               </w:rPr>
               <w:t xml:space="preserve">Modelo de Caso de Uso de cada </w:t>
             </w:r>
-            <w:proofErr w:type="spellStart"/>
             <w:proofErr w:type="gramStart"/>
             <w:r>
               <w:rPr>
@@ -12831,107 +11727,44 @@
                 <w:sz w:val="22"/>
                 <w:szCs w:val="22"/>
               </w:rPr>
-              <w:t>modularización</w:t>
-            </w:r>
-            <w:proofErr w:type="spellEnd"/>
+              <w:t>modularización.(</w:t>
+            </w:r>
+            <w:proofErr w:type="gramEnd"/>
             <w:r>
               <w:rPr>
                 <w:rFonts w:ascii="Roboto" w:eastAsia="Roboto" w:hAnsi="Roboto" w:cs="Roboto"/>
                 <w:sz w:val="22"/>
                 <w:szCs w:val="22"/>
               </w:rPr>
-              <w:t>.(</w:t>
-            </w:r>
-            <w:proofErr w:type="gramEnd"/>
-            <w:r>
+              <w:t>mínimo 1 CRUD y listado de movimientos/historial, por ejemplo)</w:t>
+            </w:r>
+          </w:p>
+          <w:p>
+            <w:pPr>
+              <w:spacing w:line="276" w:lineRule="auto"/>
+              <w:jc w:val="both"/>
               <w:rPr>
                 <w:rFonts w:ascii="Roboto" w:eastAsia="Roboto" w:hAnsi="Roboto" w:cs="Roboto"/>
                 <w:sz w:val="22"/>
                 <w:szCs w:val="22"/>
               </w:rPr>
-              <w:t>mínimo 1 CRUD y listado de movimientos/historial, por ejemplo)</w:t>
-            </w:r>
-          </w:p>
-          <w:p>
-            <w:pPr>
-              <w:spacing w:line="276" w:lineRule="auto"/>
-              <w:jc w:val="both"/>
+            </w:pPr>
+            <w:r>
               <w:rPr>
                 <w:rFonts w:ascii="Roboto" w:eastAsia="Roboto" w:hAnsi="Roboto" w:cs="Roboto"/>
                 <w:sz w:val="22"/>
                 <w:szCs w:val="22"/>
               </w:rPr>
-            </w:pPr>
-            <w:r>
+              <w:t>Entregable en gitHub para valorar rama main/master con 3 carpetas: front, Back y documentación.</w:t>
+            </w:r>
+          </w:p>
+          <w:p>
+            <w:pPr>
               <w:rPr>
                 <w:rFonts w:ascii="Roboto" w:eastAsia="Roboto" w:hAnsi="Roboto" w:cs="Roboto"/>
                 <w:sz w:val="22"/>
                 <w:szCs w:val="22"/>
               </w:rPr>
-              <w:t xml:space="preserve">Entregable en </w:t>
-            </w:r>
-            <w:proofErr w:type="spellStart"/>
-            <w:r>
-              <w:rPr>
-                <w:rFonts w:ascii="Roboto" w:eastAsia="Roboto" w:hAnsi="Roboto" w:cs="Roboto"/>
-                <w:sz w:val="22"/>
-                <w:szCs w:val="22"/>
-              </w:rPr>
-              <w:t>gitHub</w:t>
-            </w:r>
-            <w:proofErr w:type="spellEnd"/>
-            <w:r>
-              <w:rPr>
-                <w:rFonts w:ascii="Roboto" w:eastAsia="Roboto" w:hAnsi="Roboto" w:cs="Roboto"/>
-                <w:sz w:val="22"/>
-                <w:szCs w:val="22"/>
-              </w:rPr>
-              <w:t xml:space="preserve"> para valorar rama </w:t>
-            </w:r>
-            <w:proofErr w:type="spellStart"/>
-            <w:r>
-              <w:rPr>
-                <w:rFonts w:ascii="Roboto" w:eastAsia="Roboto" w:hAnsi="Roboto" w:cs="Roboto"/>
-                <w:sz w:val="22"/>
-                <w:szCs w:val="22"/>
-              </w:rPr>
-              <w:t>main</w:t>
-            </w:r>
-            <w:proofErr w:type="spellEnd"/>
-            <w:r>
-              <w:rPr>
-                <w:rFonts w:ascii="Roboto" w:eastAsia="Roboto" w:hAnsi="Roboto" w:cs="Roboto"/>
-                <w:sz w:val="22"/>
-                <w:szCs w:val="22"/>
-              </w:rPr>
-              <w:t xml:space="preserve">/master con 3 carpetas: </w:t>
-            </w:r>
-            <w:proofErr w:type="spellStart"/>
-            <w:r>
-              <w:rPr>
-                <w:rFonts w:ascii="Roboto" w:eastAsia="Roboto" w:hAnsi="Roboto" w:cs="Roboto"/>
-                <w:sz w:val="22"/>
-                <w:szCs w:val="22"/>
-              </w:rPr>
-              <w:t>front</w:t>
-            </w:r>
-            <w:proofErr w:type="spellEnd"/>
-            <w:r>
-              <w:rPr>
-                <w:rFonts w:ascii="Roboto" w:eastAsia="Roboto" w:hAnsi="Roboto" w:cs="Roboto"/>
-                <w:sz w:val="22"/>
-                <w:szCs w:val="22"/>
-              </w:rPr>
-              <w:t>, Back y documentación.</w:t>
-            </w:r>
-          </w:p>
-          <w:p>
-            <w:pPr>
-              <w:rPr>
-                <w:rFonts w:ascii="Roboto" w:eastAsia="Roboto" w:hAnsi="Roboto" w:cs="Roboto"/>
-                <w:sz w:val="22"/>
-                <w:szCs w:val="22"/>
-              </w:rPr>
             </w:pPr>
           </w:p>
           <w:p/>
@@ -12947,13 +11780,8 @@
               <w:rPr>
                 <w:b/>
               </w:rPr>
-              <w:t>Cale</w:t>
-            </w:r>
-            <w:r>
-              <w:rPr>
-                <w:b/>
-              </w:rPr>
-              <w:t>ndario</w:t>
+              <w:lastRenderedPageBreak/>
+              <w:t>Calendario</w:t>
             </w:r>
           </w:p>
         </w:tc>
@@ -13096,23 +11924,13 @@
           <w:szCs w:val="24"/>
         </w:rPr>
       </w:pPr>
-      <w:proofErr w:type="spellStart"/>
       <w:r>
         <w:rPr>
           <w:b/>
           <w:sz w:val="24"/>
           <w:szCs w:val="24"/>
         </w:rPr>
-        <w:t>Sprints</w:t>
-      </w:r>
-      <w:proofErr w:type="spellEnd"/>
-      <w:r>
-        <w:rPr>
-          <w:b/>
-          <w:sz w:val="24"/>
-          <w:szCs w:val="24"/>
-        </w:rPr>
-        <w:t>. 2023</w:t>
+        <w:t>Sprints. 2023</w:t>
       </w:r>
     </w:p>
     <w:p>
@@ -13150,19 +11968,11 @@
             <w:tcW w:w="2039" w:type="dxa"/>
           </w:tcPr>
           <w:p>
-            <w:proofErr w:type="spellStart"/>
             <w:r>
               <w:rPr>
                 <w:b/>
               </w:rPr>
-              <w:t>N°</w:t>
-            </w:r>
-            <w:proofErr w:type="spellEnd"/>
-            <w:r>
-              <w:rPr>
-                <w:b/>
-              </w:rPr>
-              <w:t xml:space="preserve"> de sprint</w:t>
+              <w:t>N° de sprint</w:t>
             </w:r>
           </w:p>
         </w:tc>
@@ -13211,7 +12021,6 @@
               <w:rPr>
                 <w:b/>
               </w:rPr>
-              <w:lastRenderedPageBreak/>
               <w:t xml:space="preserve">Responsabilidades </w:t>
             </w:r>
           </w:p>
@@ -13240,15 +12049,7 @@
                 <w:sz w:val="22"/>
                 <w:szCs w:val="22"/>
               </w:rPr>
-              <w:t>Revisar documentación IEEE830</w:t>
-            </w:r>
-            <w:r>
-              <w:rPr>
-                <w:rFonts w:ascii="Roboto" w:eastAsia="Roboto" w:hAnsi="Roboto" w:cs="Roboto"/>
-                <w:sz w:val="22"/>
-                <w:szCs w:val="22"/>
-              </w:rPr>
-              <w:t xml:space="preserve"> si está completa y retomar desde allí para esta nueva etapa seguir documentando los avances.</w:t>
+              <w:t>Revisar documentación IEEE830 si está completa y retomar desde allí para esta nueva etapa seguir documentando los avances.</w:t>
             </w:r>
           </w:p>
           <w:p>
@@ -13271,25 +12072,23 @@
                 <w:sz w:val="22"/>
                 <w:szCs w:val="22"/>
               </w:rPr>
-              <w:t>Definir requerimientos para el nuevo módulo a desarrollar e-</w:t>
-            </w:r>
-            <w:proofErr w:type="spellStart"/>
+              <w:t>Definir requerimientos para el nuevo módulo a desarrollar</w:t>
+            </w:r>
             <w:r>
               <w:rPr>
                 <w:rFonts w:ascii="Roboto" w:eastAsia="Roboto" w:hAnsi="Roboto" w:cs="Roboto"/>
                 <w:sz w:val="22"/>
                 <w:szCs w:val="22"/>
               </w:rPr>
-              <w:t>commerce</w:t>
-            </w:r>
-            <w:proofErr w:type="spellEnd"/>
+              <w:t xml:space="preserve"> un</w:t>
+            </w:r>
             <w:r>
               <w:rPr>
                 <w:rFonts w:ascii="Roboto" w:eastAsia="Roboto" w:hAnsi="Roboto" w:cs="Roboto"/>
                 <w:sz w:val="22"/>
                 <w:szCs w:val="22"/>
               </w:rPr>
-              <w:t xml:space="preserve"> (colocarlos en el</w:t>
+              <w:t xml:space="preserve"> e-commerce (colocarlos en el</w:t>
             </w:r>
             <w:r>
               <w:rPr>
@@ -13298,54 +12097,15 @@
                 <w:sz w:val="22"/>
                 <w:szCs w:val="22"/>
               </w:rPr>
-              <w:t xml:space="preserve"> </w:t>
-            </w:r>
-            <w:proofErr w:type="spellStart"/>
-            <w:r>
-              <w:rPr>
-                <w:rFonts w:ascii="Roboto" w:eastAsia="Roboto" w:hAnsi="Roboto" w:cs="Roboto"/>
-                <w:i/>
-                <w:sz w:val="22"/>
-                <w:szCs w:val="22"/>
-              </w:rPr>
-              <w:t>Product</w:t>
-            </w:r>
-            <w:proofErr w:type="spellEnd"/>
-            <w:r>
-              <w:rPr>
-                <w:rFonts w:ascii="Roboto" w:eastAsia="Roboto" w:hAnsi="Roboto" w:cs="Roboto"/>
-                <w:i/>
-                <w:sz w:val="22"/>
-                <w:szCs w:val="22"/>
-              </w:rPr>
-              <w:t xml:space="preserve"> Backlog del </w:t>
-            </w:r>
-            <w:proofErr w:type="spellStart"/>
-            <w:r>
-              <w:rPr>
-                <w:rFonts w:ascii="Roboto" w:eastAsia="Roboto" w:hAnsi="Roboto" w:cs="Roboto"/>
-                <w:i/>
-                <w:sz w:val="22"/>
-                <w:szCs w:val="22"/>
-              </w:rPr>
-              <w:t>Projet</w:t>
-            </w:r>
-            <w:proofErr w:type="spellEnd"/>
+              <w:t xml:space="preserve"> Product Backlog del Projet</w:t>
+            </w:r>
             <w:r>
               <w:rPr>
                 <w:rFonts w:ascii="Roboto" w:eastAsia="Roboto" w:hAnsi="Roboto" w:cs="Roboto"/>
                 <w:sz w:val="22"/>
                 <w:szCs w:val="22"/>
               </w:rPr>
-              <w:t>), a su vez revisar si han cumplimentado todos lo</w:t>
-            </w:r>
-            <w:r>
-              <w:rPr>
-                <w:rFonts w:ascii="Roboto" w:eastAsia="Roboto" w:hAnsi="Roboto" w:cs="Roboto"/>
-                <w:sz w:val="22"/>
-                <w:szCs w:val="22"/>
-              </w:rPr>
-              <w:t>s requerimientos previos, realizando mejoras del mismo.</w:t>
+              <w:t>), a su vez revisar si han cumplimentado todos los requerimientos previos, realizando mejoras del mismo.</w:t>
             </w:r>
           </w:p>
           <w:p>
@@ -13376,52 +12136,15 @@
                 <w:sz w:val="22"/>
                 <w:szCs w:val="22"/>
               </w:rPr>
-              <w:t xml:space="preserve">Issues y </w:t>
-            </w:r>
-            <w:proofErr w:type="spellStart"/>
-            <w:r>
-              <w:rPr>
-                <w:rFonts w:ascii="Roboto" w:eastAsia="Roboto" w:hAnsi="Roboto" w:cs="Roboto"/>
-                <w:i/>
-                <w:sz w:val="22"/>
-                <w:szCs w:val="22"/>
-              </w:rPr>
-              <w:t>Milestones</w:t>
-            </w:r>
-            <w:proofErr w:type="spellEnd"/>
+              <w:t>Issues y Milestones</w:t>
+            </w:r>
             <w:r>
               <w:rPr>
                 <w:rFonts w:ascii="Roboto" w:eastAsia="Roboto" w:hAnsi="Roboto" w:cs="Roboto"/>
                 <w:sz w:val="22"/>
                 <w:szCs w:val="22"/>
               </w:rPr>
-              <w:t>) - Tener en cuenta la redacción adecuada para las US y nomenclat</w:t>
-            </w:r>
-            <w:r>
-              <w:rPr>
-                <w:rFonts w:ascii="Roboto" w:eastAsia="Roboto" w:hAnsi="Roboto" w:cs="Roboto"/>
-                <w:sz w:val="22"/>
-                <w:szCs w:val="22"/>
-              </w:rPr>
-              <w:t xml:space="preserve">ura, </w:t>
-            </w:r>
-            <w:proofErr w:type="spellStart"/>
-            <w:r>
-              <w:rPr>
-                <w:rFonts w:ascii="Roboto" w:eastAsia="Roboto" w:hAnsi="Roboto" w:cs="Roboto"/>
-                <w:sz w:val="22"/>
-                <w:szCs w:val="22"/>
-              </w:rPr>
-              <w:t>ej</w:t>
-            </w:r>
-            <w:proofErr w:type="spellEnd"/>
-            <w:r>
-              <w:rPr>
-                <w:rFonts w:ascii="Roboto" w:eastAsia="Roboto" w:hAnsi="Roboto" w:cs="Roboto"/>
-                <w:sz w:val="22"/>
-                <w:szCs w:val="22"/>
-              </w:rPr>
-              <w:t xml:space="preserve"> “#US01 Como usuario quiero ingresar al carrito para poder comprar”</w:t>
+              <w:t>) - Tener en cuenta la redacción adecuada para las US y nomenclatura, ej “#US01 Como usuario quiero ingresar al carrito para poder comprar”</w:t>
             </w:r>
           </w:p>
           <w:p>
@@ -13444,25 +12167,8 @@
                 <w:sz w:val="22"/>
                 <w:szCs w:val="22"/>
               </w:rPr>
-              <w:t xml:space="preserve">Definir tareas dentro de las Historias de Usuario (GITHUB) </w:t>
-            </w:r>
-            <w:proofErr w:type="spellStart"/>
-            <w:r>
-              <w:rPr>
-                <w:rFonts w:ascii="Roboto" w:eastAsia="Roboto" w:hAnsi="Roboto" w:cs="Roboto"/>
-                <w:sz w:val="22"/>
-                <w:szCs w:val="22"/>
-              </w:rPr>
-              <w:t>ej</w:t>
-            </w:r>
-            <w:proofErr w:type="spellEnd"/>
-            <w:r>
-              <w:rPr>
-                <w:rFonts w:ascii="Roboto" w:eastAsia="Roboto" w:hAnsi="Roboto" w:cs="Roboto"/>
-                <w:sz w:val="22"/>
-                <w:szCs w:val="22"/>
-              </w:rPr>
-              <w:t xml:space="preserve"> dentro de las ISSUES #TK01 revisar IEEE830.</w:t>
+              <w:lastRenderedPageBreak/>
+              <w:t>Definir tareas dentro de las Historias de Usuario (GITHUB) ej dentro de las ISSUES #TK01 revisar IEEE830.</w:t>
             </w:r>
           </w:p>
           <w:p/>
@@ -13482,6 +12188,7 @@
               <w:rPr>
                 <w:b/>
               </w:rPr>
+              <w:lastRenderedPageBreak/>
               <w:t>Calendario</w:t>
             </w:r>
           </w:p>
@@ -13693,23 +12400,7 @@
                               <w:color w:val="0F243E"/>
                               <w:sz w:val="26"/>
                             </w:rPr>
-                            <w:t xml:space="preserve">* </w:t>
-                          </w:r>
-                          <w:proofErr w:type="spellStart"/>
-                          <w:r>
-                            <w:rPr>
-                              <w:color w:val="0F243E"/>
-                              <w:sz w:val="26"/>
-                            </w:rPr>
-                            <w:t>Arabic</w:t>
-                          </w:r>
-                          <w:proofErr w:type="spellEnd"/>
-                          <w:r>
-                            <w:rPr>
-                              <w:color w:val="0F243E"/>
-                              <w:sz w:val="26"/>
-                            </w:rPr>
-                            <w:t xml:space="preserve">  \* MERGEFORMAT4</w:t>
+                            <w:t>* Arabic  \* MERGEFORMAT4</w:t>
                           </w:r>
                         </w:p>
                         <w:p>
@@ -15433,9 +14124,7 @@
       <w:tblStyleRowBandSize w:val="1"/>
       <w:tblStyleColBandSize w:val="1"/>
       <w:tblCellMar>
-        <w:top w:w="0" w:type="dxa"/>
         <w:left w:w="70" w:type="dxa"/>
-        <w:bottom w:w="0" w:type="dxa"/>
         <w:right w:w="70" w:type="dxa"/>
       </w:tblCellMar>
     </w:tblPr>
@@ -15446,9 +14135,7 @@
       <w:tblStyleRowBandSize w:val="1"/>
       <w:tblStyleColBandSize w:val="1"/>
       <w:tblCellMar>
-        <w:top w:w="0" w:type="dxa"/>
         <w:left w:w="70" w:type="dxa"/>
-        <w:bottom w:w="0" w:type="dxa"/>
         <w:right w:w="70" w:type="dxa"/>
       </w:tblCellMar>
     </w:tblPr>
@@ -15459,9 +14146,7 @@
       <w:tblStyleRowBandSize w:val="1"/>
       <w:tblStyleColBandSize w:val="1"/>
       <w:tblCellMar>
-        <w:top w:w="0" w:type="dxa"/>
         <w:left w:w="108" w:type="dxa"/>
-        <w:bottom w:w="0" w:type="dxa"/>
         <w:right w:w="108" w:type="dxa"/>
       </w:tblCellMar>
     </w:tblPr>
@@ -15472,9 +14157,7 @@
       <w:tblStyleRowBandSize w:val="1"/>
       <w:tblStyleColBandSize w:val="1"/>
       <w:tblCellMar>
-        <w:top w:w="0" w:type="dxa"/>
         <w:left w:w="10" w:type="dxa"/>
-        <w:bottom w:w="0" w:type="dxa"/>
         <w:right w:w="10" w:type="dxa"/>
       </w:tblCellMar>
     </w:tblPr>
@@ -15485,9 +14168,7 @@
       <w:tblStyleRowBandSize w:val="1"/>
       <w:tblStyleColBandSize w:val="1"/>
       <w:tblCellMar>
-        <w:top w:w="0" w:type="dxa"/>
         <w:left w:w="10" w:type="dxa"/>
-        <w:bottom w:w="0" w:type="dxa"/>
         <w:right w:w="10" w:type="dxa"/>
       </w:tblCellMar>
     </w:tblPr>
@@ -15498,9 +14179,7 @@
       <w:tblStyleRowBandSize w:val="1"/>
       <w:tblStyleColBandSize w:val="1"/>
       <w:tblCellMar>
-        <w:top w:w="0" w:type="dxa"/>
         <w:left w:w="10" w:type="dxa"/>
-        <w:bottom w:w="0" w:type="dxa"/>
         <w:right w:w="10" w:type="dxa"/>
       </w:tblCellMar>
     </w:tblPr>
@@ -15511,9 +14190,7 @@
       <w:tblStyleRowBandSize w:val="1"/>
       <w:tblStyleColBandSize w:val="1"/>
       <w:tblCellMar>
-        <w:top w:w="0" w:type="dxa"/>
         <w:left w:w="10" w:type="dxa"/>
-        <w:bottom w:w="0" w:type="dxa"/>
         <w:right w:w="10" w:type="dxa"/>
       </w:tblCellMar>
     </w:tblPr>
@@ -15524,9 +14201,7 @@
       <w:tblStyleRowBandSize w:val="1"/>
       <w:tblStyleColBandSize w:val="1"/>
       <w:tblCellMar>
-        <w:top w:w="0" w:type="dxa"/>
         <w:left w:w="10" w:type="dxa"/>
-        <w:bottom w:w="0" w:type="dxa"/>
         <w:right w:w="10" w:type="dxa"/>
       </w:tblCellMar>
     </w:tblPr>
@@ -15537,9 +14212,7 @@
       <w:tblStyleRowBandSize w:val="1"/>
       <w:tblStyleColBandSize w:val="1"/>
       <w:tblCellMar>
-        <w:top w:w="0" w:type="dxa"/>
         <w:left w:w="10" w:type="dxa"/>
-        <w:bottom w:w="0" w:type="dxa"/>
         <w:right w:w="10" w:type="dxa"/>
       </w:tblCellMar>
     </w:tblPr>
@@ -15550,9 +14223,7 @@
       <w:tblStyleRowBandSize w:val="1"/>
       <w:tblStyleColBandSize w:val="1"/>
       <w:tblCellMar>
-        <w:top w:w="0" w:type="dxa"/>
         <w:left w:w="10" w:type="dxa"/>
-        <w:bottom w:w="0" w:type="dxa"/>
         <w:right w:w="10" w:type="dxa"/>
       </w:tblCellMar>
     </w:tblPr>
@@ -15563,9 +14234,7 @@
       <w:tblStyleRowBandSize w:val="1"/>
       <w:tblStyleColBandSize w:val="1"/>
       <w:tblCellMar>
-        <w:top w:w="0" w:type="dxa"/>
         <w:left w:w="10" w:type="dxa"/>
-        <w:bottom w:w="0" w:type="dxa"/>
         <w:right w:w="10" w:type="dxa"/>
       </w:tblCellMar>
     </w:tblPr>
@@ -15576,9 +14245,7 @@
       <w:tblStyleRowBandSize w:val="1"/>
       <w:tblStyleColBandSize w:val="1"/>
       <w:tblCellMar>
-        <w:top w:w="0" w:type="dxa"/>
         <w:left w:w="10" w:type="dxa"/>
-        <w:bottom w:w="0" w:type="dxa"/>
         <w:right w:w="10" w:type="dxa"/>
       </w:tblCellMar>
     </w:tblPr>
@@ -15589,9 +14256,7 @@
       <w:tblStyleRowBandSize w:val="1"/>
       <w:tblStyleColBandSize w:val="1"/>
       <w:tblCellMar>
-        <w:top w:w="0" w:type="dxa"/>
         <w:left w:w="70" w:type="dxa"/>
-        <w:bottom w:w="0" w:type="dxa"/>
         <w:right w:w="70" w:type="dxa"/>
       </w:tblCellMar>
     </w:tblPr>
@@ -15602,9 +14267,7 @@
       <w:tblStyleRowBandSize w:val="1"/>
       <w:tblStyleColBandSize w:val="1"/>
       <w:tblCellMar>
-        <w:top w:w="0" w:type="dxa"/>
         <w:left w:w="70" w:type="dxa"/>
-        <w:bottom w:w="0" w:type="dxa"/>
         <w:right w:w="70" w:type="dxa"/>
       </w:tblCellMar>
     </w:tblPr>
@@ -15615,9 +14278,7 @@
       <w:tblStyleRowBandSize w:val="1"/>
       <w:tblStyleColBandSize w:val="1"/>
       <w:tblCellMar>
-        <w:top w:w="0" w:type="dxa"/>
         <w:left w:w="70" w:type="dxa"/>
-        <w:bottom w:w="0" w:type="dxa"/>
         <w:right w:w="70" w:type="dxa"/>
       </w:tblCellMar>
     </w:tblPr>
@@ -15641,9 +14302,7 @@
       <w:tblStyleRowBandSize w:val="1"/>
       <w:tblStyleColBandSize w:val="1"/>
       <w:tblCellMar>
-        <w:top w:w="0" w:type="dxa"/>
         <w:left w:w="108" w:type="dxa"/>
-        <w:bottom w:w="0" w:type="dxa"/>
         <w:right w:w="108" w:type="dxa"/>
       </w:tblCellMar>
     </w:tblPr>
@@ -15654,9 +14313,7 @@
       <w:tblStyleRowBandSize w:val="1"/>
       <w:tblStyleColBandSize w:val="1"/>
       <w:tblCellMar>
-        <w:top w:w="0" w:type="dxa"/>
         <w:left w:w="108" w:type="dxa"/>
-        <w:bottom w:w="0" w:type="dxa"/>
         <w:right w:w="108" w:type="dxa"/>
       </w:tblCellMar>
     </w:tblPr>
@@ -15667,9 +14324,7 @@
       <w:tblStyleRowBandSize w:val="1"/>
       <w:tblStyleColBandSize w:val="1"/>
       <w:tblCellMar>
-        <w:top w:w="0" w:type="dxa"/>
         <w:left w:w="108" w:type="dxa"/>
-        <w:bottom w:w="0" w:type="dxa"/>
         <w:right w:w="108" w:type="dxa"/>
       </w:tblCellMar>
     </w:tblPr>
@@ -15680,9 +14335,7 @@
       <w:tblStyleRowBandSize w:val="1"/>
       <w:tblStyleColBandSize w:val="1"/>
       <w:tblCellMar>
-        <w:top w:w="0" w:type="dxa"/>
         <w:left w:w="108" w:type="dxa"/>
-        <w:bottom w:w="0" w:type="dxa"/>
         <w:right w:w="108" w:type="dxa"/>
       </w:tblCellMar>
     </w:tblPr>
@@ -15693,9 +14346,7 @@
       <w:tblStyleRowBandSize w:val="1"/>
       <w:tblStyleColBandSize w:val="1"/>
       <w:tblCellMar>
-        <w:top w:w="0" w:type="dxa"/>
         <w:left w:w="70" w:type="dxa"/>
-        <w:bottom w:w="0" w:type="dxa"/>
         <w:right w:w="70" w:type="dxa"/>
       </w:tblCellMar>
     </w:tblPr>

</xml_diff>

<commit_message>
Add Tk´s in to ieee830
</commit_message>
<xml_diff>
--- a/Documentación/Grupo 34 - MOUNTAIN HIKE CÓRDOBA ieee-830.docx
+++ b/Documentación/Grupo 34 - MOUNTAIN HIKE CÓRDOBA ieee-830.docx
@@ -1,6 +1,6 @@
 
 <file path=word/document.xml><?xml version="1.0" encoding="utf-8"?>
-<w:document xmlns:wpc="http://schemas.microsoft.com/office/word/2010/wordprocessingCanvas" xmlns:cx="http://schemas.microsoft.com/office/drawing/2014/chartex" xmlns:cx1="http://schemas.microsoft.com/office/drawing/2015/9/8/chartex" xmlns:cx2="http://schemas.microsoft.com/office/drawing/2015/10/21/chartex" xmlns:cx3="http://schemas.microsoft.com/office/drawing/2016/5/9/chartex" xmlns:cx4="http://schemas.microsoft.com/office/drawing/2016/5/10/chartex" xmlns:cx5="http://schemas.microsoft.com/office/drawing/2016/5/11/chartex" xmlns:cx6="http://schemas.microsoft.com/office/drawing/2016/5/12/chartex" xmlns:cx7="http://schemas.microsoft.com/office/drawing/2016/5/13/chartex" xmlns:cx8="http://schemas.microsoft.com/office/drawing/2016/5/14/chartex" xmlns:mc="http://schemas.openxmlformats.org/markup-compatibility/2006" xmlns:aink="http://schemas.microsoft.com/office/drawing/2016/ink" xmlns:am3d="http://schemas.microsoft.com/office/drawing/2017/model3d" xmlns:o="urn:schemas-microsoft-com:office:office" xmlns:r="http://schemas.openxmlformats.org/officeDocument/2006/relationships" xmlns:m="http://schemas.openxmlformats.org/officeDocument/2006/math" xmlns:v="urn:schemas-microsoft-com:vml" xmlns:wp14="http://schemas.microsoft.com/office/word/2010/wordprocessingDrawing" xmlns:wp="http://schemas.openxmlformats.org/drawingml/2006/wordprocessingDrawing" xmlns:w10="urn:schemas-microsoft-com:office:word" xmlns:w="http://schemas.openxmlformats.org/wordprocessingml/2006/main" xmlns:w14="http://schemas.microsoft.com/office/word/2010/wordml" xmlns:w15="http://schemas.microsoft.com/office/word/2012/wordml" xmlns:w16cex="http://schemas.microsoft.com/office/word/2018/wordml/cex" xmlns:w16cid="http://schemas.microsoft.com/office/word/2016/wordml/cid" xmlns:w16="http://schemas.microsoft.com/office/word/2018/wordml" xmlns:w16sdtdh="http://schemas.microsoft.com/office/word/2020/wordml/sdtdatahash" xmlns:w16se="http://schemas.microsoft.com/office/word/2015/wordml/symex" xmlns:wpg="http://schemas.microsoft.com/office/word/2010/wordprocessingGroup" xmlns:wpi="http://schemas.microsoft.com/office/word/2010/wordprocessingInk" xmlns:wne="http://schemas.microsoft.com/office/word/2006/wordml" xmlns:wps="http://schemas.microsoft.com/office/word/2010/wordprocessingShape" mc:Ignorable="w14 w15 w16se w16cid w16 w16cex w16sdtdh wp14">
+<w:document xmlns:wpc="http://schemas.microsoft.com/office/word/2010/wordprocessingCanvas" xmlns:cx="http://schemas.microsoft.com/office/drawing/2014/chartex" xmlns:cx1="http://schemas.microsoft.com/office/drawing/2015/9/8/chartex" xmlns:cx2="http://schemas.microsoft.com/office/drawing/2015/10/21/chartex" xmlns:cx3="http://schemas.microsoft.com/office/drawing/2016/5/9/chartex" xmlns:cx4="http://schemas.microsoft.com/office/drawing/2016/5/10/chartex" xmlns:cx5="http://schemas.microsoft.com/office/drawing/2016/5/11/chartex" xmlns:cx6="http://schemas.microsoft.com/office/drawing/2016/5/12/chartex" xmlns:cx7="http://schemas.microsoft.com/office/drawing/2016/5/13/chartex" xmlns:cx8="http://schemas.microsoft.com/office/drawing/2016/5/14/chartex" xmlns:mc="http://schemas.openxmlformats.org/markup-compatibility/2006" xmlns:aink="http://schemas.microsoft.com/office/drawing/2016/ink" xmlns:am3d="http://schemas.microsoft.com/office/drawing/2017/model3d" xmlns:o="urn:schemas-microsoft-com:office:office" xmlns:oel="http://schemas.microsoft.com/office/2019/extlst" xmlns:r="http://schemas.openxmlformats.org/officeDocument/2006/relationships" xmlns:m="http://schemas.openxmlformats.org/officeDocument/2006/math" xmlns:v="urn:schemas-microsoft-com:vml" xmlns:wp14="http://schemas.microsoft.com/office/word/2010/wordprocessingDrawing" xmlns:wp="http://schemas.openxmlformats.org/drawingml/2006/wordprocessingDrawing" xmlns:w10="urn:schemas-microsoft-com:office:word" xmlns:w="http://schemas.openxmlformats.org/wordprocessingml/2006/main" xmlns:w14="http://schemas.microsoft.com/office/word/2010/wordml" xmlns:w15="http://schemas.microsoft.com/office/word/2012/wordml" xmlns:w16cex="http://schemas.microsoft.com/office/word/2018/wordml/cex" xmlns:w16cid="http://schemas.microsoft.com/office/word/2016/wordml/cid" xmlns:w16="http://schemas.microsoft.com/office/word/2018/wordml" xmlns:w16du="http://schemas.microsoft.com/office/word/2023/wordml/word16du" xmlns:w16sdtdh="http://schemas.microsoft.com/office/word/2020/wordml/sdtdatahash" xmlns:w16se="http://schemas.microsoft.com/office/word/2015/wordml/symex" xmlns:wpg="http://schemas.microsoft.com/office/word/2010/wordprocessingGroup" xmlns:wpi="http://schemas.microsoft.com/office/word/2010/wordprocessingInk" xmlns:wne="http://schemas.microsoft.com/office/word/2006/wordml" xmlns:wps="http://schemas.microsoft.com/office/word/2010/wordprocessingShape" mc:Ignorable="w14 w15 w16se w16cid w16 w16cex w16sdtdh wp14">
   <w:body>
     <w:p>
       <w:pPr>
@@ -756,7 +756,23 @@
           <w:i/>
           <w:color w:val="365F91"/>
         </w:rPr>
-        <w:t>Está basado y es conforme con el estándar IEEE Std 830-1998.</w:t>
+        <w:t xml:space="preserve">Está basado y es conforme con el estándar IEEE </w:t>
+      </w:r>
+      <w:proofErr w:type="spellStart"/>
+      <w:r>
+        <w:rPr>
+          <w:i/>
+          <w:color w:val="365F91"/>
+        </w:rPr>
+        <w:t>Std</w:t>
+      </w:r>
+      <w:proofErr w:type="spellEnd"/>
+      <w:r>
+        <w:rPr>
+          <w:i/>
+          <w:color w:val="365F91"/>
+        </w:rPr>
+        <w:t xml:space="preserve"> 830-1998.</w:t>
       </w:r>
     </w:p>
     <w:p>
@@ -1362,7 +1378,21 @@
               <w:rPr>
                 <w:b/>
               </w:rPr>
-              <w:t>Verificado dep. Calidad.</w:t>
+              <w:t xml:space="preserve">Verificado </w:t>
+            </w:r>
+            <w:proofErr w:type="spellStart"/>
+            <w:r>
+              <w:rPr>
+                <w:b/>
+              </w:rPr>
+              <w:t>dep</w:t>
+            </w:r>
+            <w:proofErr w:type="spellEnd"/>
+            <w:r>
+              <w:rPr>
+                <w:b/>
+              </w:rPr>
+              <w:t>. Calidad.</w:t>
             </w:r>
           </w:p>
         </w:tc>
@@ -1847,7 +1877,6 @@
           <w:docPartUnique/>
         </w:docPartObj>
       </w:sdtPr>
-      <w:sdtEndPr/>
       <w:sdtContent>
         <w:p>
           <w:pPr>
@@ -3432,28 +3461,60 @@
           <w:sz w:val="22"/>
           <w:szCs w:val="22"/>
         </w:rPr>
-        <w:t xml:space="preserve">servicios de guía para trekking y senderismo en diferentes zonas de la </w:t>
-      </w:r>
+        <w:t xml:space="preserve">servicios de guía para </w:t>
+      </w:r>
+      <w:proofErr w:type="spellStart"/>
       <w:r>
         <w:rPr>
           <w:sz w:val="22"/>
           <w:szCs w:val="22"/>
         </w:rPr>
-        <w:t>provincia</w:t>
-      </w:r>
+        <w:t>trekking</w:t>
+      </w:r>
+      <w:proofErr w:type="spellEnd"/>
       <w:r>
         <w:rPr>
           <w:sz w:val="22"/>
           <w:szCs w:val="22"/>
         </w:rPr>
-        <w:t xml:space="preserve"> de Córdoba, desde la selección de rutas y nivel de complejidad hasta la reserva de fechas disponibles. El servicio de contratación se realizará a través de un </w:t>
+        <w:t xml:space="preserve"> y senderismo en diferentes zonas de la </w:t>
       </w:r>
       <w:r>
         <w:rPr>
           <w:sz w:val="22"/>
           <w:szCs w:val="22"/>
         </w:rPr>
-        <w:t>E-commerce.</w:t>
+        <w:t>provincia</w:t>
+      </w:r>
+      <w:r>
+        <w:rPr>
+          <w:sz w:val="22"/>
+          <w:szCs w:val="22"/>
+        </w:rPr>
+        <w:t xml:space="preserve"> de Córdoba, desde la selección de rutas y nivel de complejidad hasta la reserva de fechas disponibles. El servicio de contratación se realizará a través de un </w:t>
+      </w:r>
+      <w:r>
+        <w:rPr>
+          <w:sz w:val="22"/>
+          <w:szCs w:val="22"/>
+        </w:rPr>
+        <w:t>E-</w:t>
+      </w:r>
+      <w:proofErr w:type="spellStart"/>
+      <w:r>
+        <w:rPr>
+          <w:sz w:val="22"/>
+          <w:szCs w:val="22"/>
+        </w:rPr>
+        <w:t>commerce</w:t>
+      </w:r>
+      <w:proofErr w:type="spellEnd"/>
+      <w:r>
+        <w:rPr>
+          <w:sz w:val="22"/>
+          <w:szCs w:val="22"/>
+        </w:rPr>
+        <w:t>.</w:t>
       </w:r>
     </w:p>
     <w:p>
@@ -3503,7 +3564,23 @@
           <w:sz w:val="22"/>
           <w:szCs w:val="22"/>
         </w:rPr>
-        <w:t>El sitio web tendrá un sistema de login de usuario para la organización y manejo de clientes.</w:t>
+        <w:t xml:space="preserve">El sitio web tendrá un sistema de </w:t>
+      </w:r>
+      <w:proofErr w:type="spellStart"/>
+      <w:r>
+        <w:rPr>
+          <w:sz w:val="22"/>
+          <w:szCs w:val="22"/>
+        </w:rPr>
+        <w:t>login</w:t>
+      </w:r>
+      <w:proofErr w:type="spellEnd"/>
+      <w:r>
+        <w:rPr>
+          <w:sz w:val="22"/>
+          <w:szCs w:val="22"/>
+        </w:rPr>
+        <w:t xml:space="preserve"> de usuario para la organización y manejo de clientes.</w:t>
       </w:r>
     </w:p>
     <w:p>
@@ -3714,9 +3791,11 @@
               </w:tabs>
               <w:jc w:val="both"/>
             </w:pPr>
+            <w:proofErr w:type="spellStart"/>
             <w:r>
               <w:t>ster</w:t>
             </w:r>
+            <w:proofErr w:type="spellEnd"/>
           </w:p>
         </w:tc>
       </w:tr>
@@ -3780,8 +3859,13 @@
               <w:jc w:val="both"/>
             </w:pPr>
             <w:r>
-              <w:t>Scrum / Full developer</w:t>
-            </w:r>
+              <w:t xml:space="preserve">Scrum / Full </w:t>
+            </w:r>
+            <w:proofErr w:type="spellStart"/>
+            <w:r>
+              <w:t>developer</w:t>
+            </w:r>
+            <w:proofErr w:type="spellEnd"/>
           </w:p>
         </w:tc>
       </w:tr>
@@ -4141,7 +4225,15 @@
               <w:jc w:val="both"/>
             </w:pPr>
             <w:r>
-              <w:t xml:space="preserve">Full developer </w:t>
+              <w:t xml:space="preserve">Full </w:t>
+            </w:r>
+            <w:proofErr w:type="spellStart"/>
+            <w:r>
+              <w:t>developer</w:t>
+            </w:r>
+            <w:proofErr w:type="spellEnd"/>
+            <w:r>
+              <w:t xml:space="preserve"> </w:t>
             </w:r>
           </w:p>
         </w:tc>
@@ -4436,8 +4528,13 @@
               </w:tabs>
               <w:jc w:val="both"/>
             </w:pPr>
-            <w:r>
-              <w:t>Falzoi, Ezequiel Alberto</w:t>
+            <w:proofErr w:type="spellStart"/>
+            <w:r>
+              <w:t>Falzoi</w:t>
+            </w:r>
+            <w:proofErr w:type="spellEnd"/>
+            <w:r>
+              <w:t>, Ezequiel Alberto</w:t>
             </w:r>
           </w:p>
         </w:tc>
@@ -4502,8 +4599,13 @@
               <w:jc w:val="both"/>
             </w:pPr>
             <w:r>
-              <w:t>Full Developer</w:t>
-            </w:r>
+              <w:t xml:space="preserve">Full </w:t>
+            </w:r>
+            <w:proofErr w:type="spellStart"/>
+            <w:r>
+              <w:t>Developer</w:t>
+            </w:r>
+            <w:proofErr w:type="spellEnd"/>
           </w:p>
         </w:tc>
       </w:tr>
@@ -4799,8 +4901,21 @@
               </w:tabs>
               <w:jc w:val="both"/>
             </w:pPr>
-            <w:r>
-              <w:t xml:space="preserve">Morisse Rodriguez, Mariana Florencia </w:t>
+            <w:proofErr w:type="spellStart"/>
+            <w:r>
+              <w:t>Morisse</w:t>
+            </w:r>
+            <w:proofErr w:type="spellEnd"/>
+            <w:r>
+              <w:t xml:space="preserve"> </w:t>
+            </w:r>
+            <w:proofErr w:type="spellStart"/>
+            <w:r>
+              <w:t>Rodriguez</w:t>
+            </w:r>
+            <w:proofErr w:type="spellEnd"/>
+            <w:r>
+              <w:t xml:space="preserve">, Mariana Florencia </w:t>
             </w:r>
           </w:p>
         </w:tc>
@@ -4865,8 +4980,13 @@
               <w:jc w:val="both"/>
             </w:pPr>
             <w:r>
-              <w:t>Full Developer</w:t>
-            </w:r>
+              <w:t xml:space="preserve">Full </w:t>
+            </w:r>
+            <w:proofErr w:type="spellStart"/>
+            <w:r>
+              <w:t>Developer</w:t>
+            </w:r>
+            <w:proofErr w:type="spellEnd"/>
           </w:p>
         </w:tc>
       </w:tr>
@@ -5227,8 +5347,13 @@
               <w:jc w:val="both"/>
             </w:pPr>
             <w:r>
-              <w:t>Full developer</w:t>
-            </w:r>
+              <w:t xml:space="preserve">Full </w:t>
+            </w:r>
+            <w:proofErr w:type="spellStart"/>
+            <w:r>
+              <w:t>developer</w:t>
+            </w:r>
+            <w:proofErr w:type="spellEnd"/>
           </w:p>
         </w:tc>
       </w:tr>
@@ -5521,7 +5646,15 @@
               </w:tabs>
             </w:pPr>
             <w:r>
-              <w:t xml:space="preserve">  Paez, Kevin Agustín</w:t>
+              <w:t xml:space="preserve">  </w:t>
+            </w:r>
+            <w:proofErr w:type="spellStart"/>
+            <w:r>
+              <w:t>Paez</w:t>
+            </w:r>
+            <w:proofErr w:type="spellEnd"/>
+            <w:r>
+              <w:t>, Kevin Agustín</w:t>
             </w:r>
           </w:p>
         </w:tc>
@@ -5586,8 +5719,13 @@
               <w:jc w:val="both"/>
             </w:pPr>
             <w:r>
-              <w:t>Full developer</w:t>
-            </w:r>
+              <w:t xml:space="preserve">Full </w:t>
+            </w:r>
+            <w:proofErr w:type="spellStart"/>
+            <w:r>
+              <w:t>developer</w:t>
+            </w:r>
+            <w:proofErr w:type="spellEnd"/>
           </w:p>
         </w:tc>
       </w:tr>
@@ -5984,8 +6122,13 @@
               </w:rPr>
             </w:pPr>
             <w:r>
-              <w:t>Full developer</w:t>
-            </w:r>
+              <w:t xml:space="preserve">Full </w:t>
+            </w:r>
+            <w:proofErr w:type="spellStart"/>
+            <w:r>
+              <w:t>developer</w:t>
+            </w:r>
+            <w:proofErr w:type="spellEnd"/>
           </w:p>
         </w:tc>
       </w:tr>
@@ -7844,15 +7987,51 @@
           <w:sz w:val="22"/>
           <w:szCs w:val="22"/>
         </w:rPr>
-        <w:t>MOUNTAIN HIKE CÓRDOBA va a ser una página web que permita contratar servicios de guía de trekking en diferentes zonas de Córdoba, donde los usuarios puedan elegir según dificultad, cercanía o preferencias su recorrido.</w:t>
-      </w:r>
+        <w:t xml:space="preserve">MOUNTAIN HIKE CÓRDOBA va a ser una página web que permita contratar servicios de guía de </w:t>
+      </w:r>
+      <w:proofErr w:type="spellStart"/>
       <w:r>
         <w:rPr>
           <w:color w:val="00000A"/>
           <w:sz w:val="22"/>
           <w:szCs w:val="22"/>
         </w:rPr>
-        <w:t xml:space="preserve"> Los usuarios podrán acceder a un dashboard personal donde podrán modificar las fechas de los servicios contratados. </w:t>
+        <w:t>trekking</w:t>
+      </w:r>
+      <w:proofErr w:type="spellEnd"/>
+      <w:r>
+        <w:rPr>
+          <w:color w:val="00000A"/>
+          <w:sz w:val="22"/>
+          <w:szCs w:val="22"/>
+        </w:rPr>
+        <w:t xml:space="preserve"> en diferentes zonas de Córdoba, donde los usuarios puedan elegir según dificultad, cercanía o preferencias su recorrido.</w:t>
+      </w:r>
+      <w:r>
+        <w:rPr>
+          <w:color w:val="00000A"/>
+          <w:sz w:val="22"/>
+          <w:szCs w:val="22"/>
+        </w:rPr>
+        <w:t xml:space="preserve"> Los usuarios podrán acceder a un </w:t>
+      </w:r>
+      <w:proofErr w:type="spellStart"/>
+      <w:r>
+        <w:rPr>
+          <w:color w:val="00000A"/>
+          <w:sz w:val="22"/>
+          <w:szCs w:val="22"/>
+        </w:rPr>
+        <w:t>dashboard</w:t>
+      </w:r>
+      <w:proofErr w:type="spellEnd"/>
+      <w:r>
+        <w:rPr>
+          <w:color w:val="00000A"/>
+          <w:sz w:val="22"/>
+          <w:szCs w:val="22"/>
+        </w:rPr>
+        <w:t xml:space="preserve"> personal donde podrán modificar las fechas de los servicios contratados. </w:t>
       </w:r>
       <w:r>
         <w:rPr>
@@ -8747,8 +8926,17 @@
           <w:sz w:val="22"/>
           <w:szCs w:val="22"/>
         </w:rPr>
-        <w:t>Interfaz para ser usada en todos los navegadores a excepción de Internet explorer</w:t>
-      </w:r>
+        <w:t xml:space="preserve">Interfaz para ser usada en todos los navegadores a excepción de Internet </w:t>
+      </w:r>
+      <w:proofErr w:type="spellStart"/>
+      <w:r>
+        <w:rPr>
+          <w:sz w:val="22"/>
+          <w:szCs w:val="22"/>
+        </w:rPr>
+        <w:t>explorer</w:t>
+      </w:r>
+      <w:proofErr w:type="spellEnd"/>
       <w:r>
         <w:rPr>
           <w:sz w:val="22"/>
@@ -8847,13 +9035,23 @@
         </w:rPr>
         <w:t xml:space="preserve">3.1 </w:t>
       </w:r>
+      <w:proofErr w:type="spellStart"/>
       <w:r>
         <w:rPr>
           <w:b/>
           <w:sz w:val="24"/>
           <w:szCs w:val="24"/>
         </w:rPr>
-        <w:t>Product Backlog</w:t>
+        <w:t>Product</w:t>
+      </w:r>
+      <w:proofErr w:type="spellEnd"/>
+      <w:r>
+        <w:rPr>
+          <w:b/>
+          <w:sz w:val="24"/>
+          <w:szCs w:val="24"/>
+        </w:rPr>
+        <w:t xml:space="preserve"> Backlog</w:t>
       </w:r>
     </w:p>
     <w:p/>
@@ -8990,7 +9188,15 @@
               <w:spacing w:after="200"/>
             </w:pPr>
             <w:r>
-              <w:t xml:space="preserve">#US Como administrador quiero que la web tenga una sección que tenga un botón que diga “suscribite para recibir novedades de esta </w:t>
+              <w:t>#US Como administrador quiero que la web tenga una sección que tenga un botón que diga “</w:t>
+            </w:r>
+            <w:proofErr w:type="spellStart"/>
+            <w:r>
+              <w:t>suscribite</w:t>
+            </w:r>
+            <w:proofErr w:type="spellEnd"/>
+            <w:r>
+              <w:t xml:space="preserve"> para recibir novedades de esta </w:t>
             </w:r>
             <w:r>
               <w:lastRenderedPageBreak/>
@@ -9005,7 +9211,15 @@
               <w:spacing w:after="200"/>
             </w:pPr>
             <w:r>
-              <w:t xml:space="preserve">#US Como administrador quiero que la web muestre los íconos (links) de nuestras redes sociales para lograr mayor engagement (RF) COMPLETADO </w:t>
+              <w:t xml:space="preserve">#US Como administrador quiero que la web muestre los íconos (links) de nuestras redes sociales para lograr mayor </w:t>
+            </w:r>
+            <w:proofErr w:type="spellStart"/>
+            <w:r>
+              <w:t>engagement</w:t>
+            </w:r>
+            <w:proofErr w:type="spellEnd"/>
+            <w:r>
+              <w:t xml:space="preserve"> (RF) COMPLETADO </w:t>
             </w:r>
           </w:p>
           <w:p>
@@ -9140,7 +9354,15 @@
               <w:spacing w:after="200"/>
             </w:pPr>
             <w:r>
-              <w:t xml:space="preserve">#US Como administrador quiero que los usuarios tengan que loguearse para que pueda realizar la compra </w:t>
+              <w:t xml:space="preserve">#US Como administrador quiero que los usuarios tengan que </w:t>
+            </w:r>
+            <w:proofErr w:type="spellStart"/>
+            <w:r>
+              <w:t>loguearse</w:t>
+            </w:r>
+            <w:proofErr w:type="spellEnd"/>
+            <w:r>
+              <w:t xml:space="preserve"> para que pueda realizar la compra </w:t>
             </w:r>
           </w:p>
           <w:p>
@@ -9152,7 +9374,15 @@
             </w:pPr>
             <w:r>
               <w:lastRenderedPageBreak/>
-              <w:t xml:space="preserve">#US Como administrador quiero que el login de usuario sea seguro para dar seguridad al inicio de sesión (RF) </w:t>
+              <w:t xml:space="preserve">#US Como administrador quiero que el </w:t>
+            </w:r>
+            <w:proofErr w:type="spellStart"/>
+            <w:r>
+              <w:t>login</w:t>
+            </w:r>
+            <w:proofErr w:type="spellEnd"/>
+            <w:r>
+              <w:t xml:space="preserve"> de usuario sea seguro para dar seguridad al inicio de sesión (RF) </w:t>
             </w:r>
           </w:p>
           <w:p>
@@ -9174,7 +9404,15 @@
               <w:spacing w:after="200"/>
             </w:pPr>
             <w:r>
-              <w:t>#US Como administrador quiero que el usuario en la tienda pueda ver más imágenes e info del recorrido para incentivar la compra (RF)</w:t>
+              <w:t xml:space="preserve">#US Como administrador quiero que el usuario en la tienda pueda ver más imágenes e </w:t>
+            </w:r>
+            <w:proofErr w:type="spellStart"/>
+            <w:r>
+              <w:t>info</w:t>
+            </w:r>
+            <w:proofErr w:type="spellEnd"/>
+            <w:r>
+              <w:t xml:space="preserve"> del recorrido para incentivar la compra (RF)</w:t>
             </w:r>
           </w:p>
           <w:p>
@@ -9185,7 +9423,23 @@
               <w:spacing w:after="200"/>
             </w:pPr>
             <w:r>
-              <w:t xml:space="preserve">#US Como administrador quiero que se vea el precio de cada recorrido para usuarios logueados/ no logueados para incentivar la compra (RF) </w:t>
+              <w:t xml:space="preserve">#US Como administrador quiero que se vea el precio de cada recorrido para usuarios </w:t>
+            </w:r>
+            <w:proofErr w:type="spellStart"/>
+            <w:r>
+              <w:t>logueados</w:t>
+            </w:r>
+            <w:proofErr w:type="spellEnd"/>
+            <w:r>
+              <w:t xml:space="preserve">/ no </w:t>
+            </w:r>
+            <w:proofErr w:type="spellStart"/>
+            <w:r>
+              <w:t>logueados</w:t>
+            </w:r>
+            <w:proofErr w:type="spellEnd"/>
+            <w:r>
+              <w:t xml:space="preserve"> para incentivar la compra (RF) </w:t>
             </w:r>
           </w:p>
           <w:p>
@@ -9218,7 +9472,15 @@
               <w:spacing w:after="200"/>
             </w:pPr>
             <w:r>
-              <w:t>#US Como administrador quiero que una vez realizada la compra se le muestre al usuario una lista de recomendaciones y agradecimientos (agua, comida, protector solar, repelente, gorra, abrigo, etc) (RF)</w:t>
+              <w:t xml:space="preserve">#US Como administrador quiero que una vez realizada la compra se le muestre al usuario una lista de recomendaciones y agradecimientos (agua, comida, protector solar, repelente, gorra, abrigo, </w:t>
+            </w:r>
+            <w:proofErr w:type="spellStart"/>
+            <w:r>
+              <w:t>etc</w:t>
+            </w:r>
+            <w:proofErr w:type="spellEnd"/>
+            <w:r>
+              <w:t>) (RF)</w:t>
             </w:r>
           </w:p>
           <w:p>
@@ -9240,7 +9502,15 @@
               <w:spacing w:after="200"/>
             </w:pPr>
             <w:r>
-              <w:t>#US Como administrador quiero que el usuario tenga un dashboard personal para fomentar la fidelidad (RF)</w:t>
+              <w:t xml:space="preserve">#US Como administrador quiero que el usuario tenga un </w:t>
+            </w:r>
+            <w:proofErr w:type="spellStart"/>
+            <w:r>
+              <w:t>dashboard</w:t>
+            </w:r>
+            <w:proofErr w:type="spellEnd"/>
+            <w:r>
+              <w:t xml:space="preserve"> personal para fomentar la fidelidad (RF)</w:t>
             </w:r>
           </w:p>
           <w:p>
@@ -9273,7 +9543,15 @@
               <w:spacing w:after="200"/>
             </w:pPr>
             <w:r>
-              <w:t xml:space="preserve"># US Como administrador quiero en esta etapa se migre de Python nativo al framework Django de Python (RNF) </w:t>
+              <w:t xml:space="preserve"># US Como administrador quiero en esta etapa se migre de Python nativo al </w:t>
+            </w:r>
+            <w:proofErr w:type="spellStart"/>
+            <w:r>
+              <w:t>framework</w:t>
+            </w:r>
+            <w:proofErr w:type="spellEnd"/>
+            <w:r>
+              <w:t xml:space="preserve"> Django de Python (RNF) </w:t>
             </w:r>
           </w:p>
           <w:p>
@@ -9288,7 +9566,15 @@
               </w:rPr>
             </w:pPr>
             <w:r>
-              <w:t>#US Como administrador quiero que en esta etapa el Frontend se migre a Angular (RNF)</w:t>
+              <w:t xml:space="preserve">#US Como administrador quiero que en esta etapa el </w:t>
+            </w:r>
+            <w:proofErr w:type="spellStart"/>
+            <w:r>
+              <w:t>Frontend</w:t>
+            </w:r>
+            <w:proofErr w:type="spellEnd"/>
+            <w:r>
+              <w:t xml:space="preserve"> se migre a Angular (RNF)</w:t>
             </w:r>
           </w:p>
         </w:tc>
@@ -9404,7 +9690,15 @@
               <w:spacing w:after="200"/>
             </w:pPr>
             <w:r>
-              <w:t>#US Como usuario quiero poder acceder a un dashboard donde pueda modificar mis datos personales (RF)</w:t>
+              <w:t xml:space="preserve">#US Como usuario quiero poder acceder a un </w:t>
+            </w:r>
+            <w:proofErr w:type="spellStart"/>
+            <w:r>
+              <w:t>dashboard</w:t>
+            </w:r>
+            <w:proofErr w:type="spellEnd"/>
+            <w:r>
+              <w:t xml:space="preserve"> donde pueda modificar mis datos personales (RF)</w:t>
             </w:r>
           </w:p>
           <w:p>
@@ -9432,7 +9726,21 @@
               <w:rPr>
                 <w:iCs/>
               </w:rPr>
-              <w:t>#US Como usuario quiero que haya un botón de whatsapp para poder contactarme más fácilmente con un representante de ventas del sitio (RF)</w:t>
+              <w:t xml:space="preserve">#US Como usuario quiero que haya un botón de </w:t>
+            </w:r>
+            <w:proofErr w:type="spellStart"/>
+            <w:r>
+              <w:rPr>
+                <w:iCs/>
+              </w:rPr>
+              <w:t>whatsapp</w:t>
+            </w:r>
+            <w:proofErr w:type="spellEnd"/>
+            <w:r>
+              <w:rPr>
+                <w:iCs/>
+              </w:rPr>
+              <w:t xml:space="preserve"> para poder contactarme más fácilmente con un representante de ventas del sitio (RF)</w:t>
             </w:r>
             <w:r>
               <w:rPr>
@@ -9467,7 +9775,7 @@
           <w:szCs w:val="24"/>
         </w:rPr>
         <w:lastRenderedPageBreak/>
-        <w:t>3.</w:t>
+        <w:t>3.2</w:t>
       </w:r>
       <w:r>
         <w:rPr>
@@ -9475,7 +9783,7 @@
           <w:sz w:val="24"/>
           <w:szCs w:val="24"/>
         </w:rPr>
-        <w:t>2</w:t>
+        <w:tab/>
       </w:r>
       <w:r>
         <w:rPr>
@@ -9483,15 +9791,16 @@
           <w:sz w:val="24"/>
           <w:szCs w:val="24"/>
         </w:rPr>
-        <w:tab/>
-      </w:r>
+        <w:t xml:space="preserve"> </w:t>
+      </w:r>
+      <w:proofErr w:type="spellStart"/>
       <w:r>
         <w:rPr>
           <w:b/>
           <w:sz w:val="24"/>
           <w:szCs w:val="24"/>
         </w:rPr>
-        <w:t xml:space="preserve"> Task</w:t>
+        <w:t>Task</w:t>
       </w:r>
       <w:r>
         <w:rPr>
@@ -9501,6 +9810,7 @@
         </w:rPr>
         <w:t>s</w:t>
       </w:r>
+      <w:proofErr w:type="spellEnd"/>
       <w:r>
         <w:rPr>
           <w:b/>
@@ -9563,8 +9873,17 @@
           <w:sz w:val="22"/>
           <w:szCs w:val="22"/>
         </w:rPr>
-        <w:t>página  html</w:t>
-      </w:r>
+        <w:t xml:space="preserve">página  </w:t>
+      </w:r>
+      <w:proofErr w:type="spellStart"/>
+      <w:r>
+        <w:rPr>
+          <w:sz w:val="22"/>
+          <w:szCs w:val="22"/>
+        </w:rPr>
+        <w:t>html</w:t>
+      </w:r>
+      <w:proofErr w:type="spellEnd"/>
       <w:proofErr w:type="gramEnd"/>
     </w:p>
     <w:p>
@@ -9586,13 +9905,22 @@
         </w:rPr>
         <w:t>#TK03 - La secciones (</w:t>
       </w:r>
+      <w:proofErr w:type="spellStart"/>
       <w:proofErr w:type="gramStart"/>
       <w:r>
         <w:rPr>
           <w:sz w:val="22"/>
           <w:szCs w:val="22"/>
         </w:rPr>
-        <w:t>header, home, qui</w:t>
+        <w:t>header</w:t>
+      </w:r>
+      <w:proofErr w:type="spellEnd"/>
+      <w:r>
+        <w:rPr>
+          <w:sz w:val="22"/>
+          <w:szCs w:val="22"/>
+        </w:rPr>
+        <w:t>, home, qui</w:t>
       </w:r>
       <w:r>
         <w:rPr>
@@ -9634,7 +9962,23 @@
           <w:sz w:val="22"/>
           <w:szCs w:val="22"/>
         </w:rPr>
-        <w:t>#TK04 - Login de la página y el logotipo.</w:t>
+        <w:t xml:space="preserve">#TK04 - </w:t>
+      </w:r>
+      <w:proofErr w:type="spellStart"/>
+      <w:r>
+        <w:rPr>
+          <w:sz w:val="22"/>
+          <w:szCs w:val="22"/>
+        </w:rPr>
+        <w:t>Login</w:t>
+      </w:r>
+      <w:proofErr w:type="spellEnd"/>
+      <w:r>
+        <w:rPr>
+          <w:sz w:val="22"/>
+          <w:szCs w:val="22"/>
+        </w:rPr>
+        <w:t xml:space="preserve"> de la página y el logotipo.</w:t>
       </w:r>
     </w:p>
     <w:p>
@@ -9842,7 +10186,23 @@
           <w:sz w:val="22"/>
           <w:szCs w:val="22"/>
         </w:rPr>
-        <w:t xml:space="preserve">#TK12- Diseño css del home </w:t>
+        <w:t xml:space="preserve">#TK12- Diseño </w:t>
+      </w:r>
+      <w:proofErr w:type="spellStart"/>
+      <w:r>
+        <w:rPr>
+          <w:sz w:val="22"/>
+          <w:szCs w:val="22"/>
+        </w:rPr>
+        <w:t>css</w:t>
+      </w:r>
+      <w:proofErr w:type="spellEnd"/>
+      <w:r>
+        <w:rPr>
+          <w:sz w:val="22"/>
+          <w:szCs w:val="22"/>
+        </w:rPr>
+        <w:t xml:space="preserve"> del home </w:t>
       </w:r>
     </w:p>
     <w:p>
@@ -9896,7 +10256,23 @@
           <w:sz w:val="22"/>
           <w:szCs w:val="22"/>
         </w:rPr>
-        <w:t xml:space="preserve">#TK14- javascript del home </w:t>
+        <w:t xml:space="preserve">#TK14- </w:t>
+      </w:r>
+      <w:proofErr w:type="spellStart"/>
+      <w:r>
+        <w:rPr>
+          <w:sz w:val="22"/>
+          <w:szCs w:val="22"/>
+        </w:rPr>
+        <w:t>javascript</w:t>
+      </w:r>
+      <w:proofErr w:type="spellEnd"/>
+      <w:r>
+        <w:rPr>
+          <w:sz w:val="22"/>
+          <w:szCs w:val="22"/>
+        </w:rPr>
+        <w:t xml:space="preserve"> del home </w:t>
       </w:r>
     </w:p>
     <w:p>
@@ -9964,7 +10340,23 @@
           <w:sz w:val="22"/>
           <w:szCs w:val="22"/>
         </w:rPr>
-        <w:t xml:space="preserve"> info 1.</w:t>
+        <w:t xml:space="preserve"> </w:t>
+      </w:r>
+      <w:proofErr w:type="spellStart"/>
+      <w:r>
+        <w:rPr>
+          <w:sz w:val="22"/>
+          <w:szCs w:val="22"/>
+        </w:rPr>
+        <w:t>info</w:t>
+      </w:r>
+      <w:proofErr w:type="spellEnd"/>
+      <w:r>
+        <w:rPr>
+          <w:sz w:val="22"/>
+          <w:szCs w:val="22"/>
+        </w:rPr>
+        <w:t xml:space="preserve"> 1.</w:t>
       </w:r>
     </w:p>
     <w:p>
@@ -9984,7 +10376,23 @@
           <w:sz w:val="22"/>
           <w:szCs w:val="22"/>
         </w:rPr>
-        <w:t>#TK17- Diseño css recorrido 1</w:t>
+        <w:t xml:space="preserve">#TK17- Diseño </w:t>
+      </w:r>
+      <w:proofErr w:type="spellStart"/>
+      <w:r>
+        <w:rPr>
+          <w:sz w:val="22"/>
+          <w:szCs w:val="22"/>
+        </w:rPr>
+        <w:t>css</w:t>
+      </w:r>
+      <w:proofErr w:type="spellEnd"/>
+      <w:r>
+        <w:rPr>
+          <w:sz w:val="22"/>
+          <w:szCs w:val="22"/>
+        </w:rPr>
+        <w:t xml:space="preserve"> recorrido 1</w:t>
       </w:r>
     </w:p>
     <w:p>
@@ -10054,13 +10462,22 @@
         </w:rPr>
         <w:t xml:space="preserve"> </w:t>
       </w:r>
+      <w:proofErr w:type="spellStart"/>
       <w:proofErr w:type="gramStart"/>
       <w:r>
         <w:rPr>
           <w:sz w:val="22"/>
           <w:szCs w:val="22"/>
         </w:rPr>
-        <w:t>info  2</w:t>
+        <w:t>info</w:t>
+      </w:r>
+      <w:proofErr w:type="spellEnd"/>
+      <w:r>
+        <w:rPr>
+          <w:sz w:val="22"/>
+          <w:szCs w:val="22"/>
+        </w:rPr>
+        <w:t xml:space="preserve">  2</w:t>
       </w:r>
       <w:proofErr w:type="gramEnd"/>
     </w:p>
@@ -10081,7 +10498,23 @@
           <w:sz w:val="22"/>
           <w:szCs w:val="22"/>
         </w:rPr>
-        <w:t>#TK20- Diseño css recorrido 2</w:t>
+        <w:t xml:space="preserve">#TK20- Diseño </w:t>
+      </w:r>
+      <w:proofErr w:type="spellStart"/>
+      <w:r>
+        <w:rPr>
+          <w:sz w:val="22"/>
+          <w:szCs w:val="22"/>
+        </w:rPr>
+        <w:t>css</w:t>
+      </w:r>
+      <w:proofErr w:type="spellEnd"/>
+      <w:r>
+        <w:rPr>
+          <w:sz w:val="22"/>
+          <w:szCs w:val="22"/>
+        </w:rPr>
+        <w:t xml:space="preserve"> recorrido 2</w:t>
       </w:r>
     </w:p>
     <w:p>
@@ -10163,7 +10596,23 @@
           <w:sz w:val="22"/>
           <w:szCs w:val="22"/>
         </w:rPr>
-        <w:t xml:space="preserve"> info 3</w:t>
+        <w:t xml:space="preserve"> </w:t>
+      </w:r>
+      <w:proofErr w:type="spellStart"/>
+      <w:r>
+        <w:rPr>
+          <w:sz w:val="22"/>
+          <w:szCs w:val="22"/>
+        </w:rPr>
+        <w:t>info</w:t>
+      </w:r>
+      <w:proofErr w:type="spellEnd"/>
+      <w:r>
+        <w:rPr>
+          <w:sz w:val="22"/>
+          <w:szCs w:val="22"/>
+        </w:rPr>
+        <w:t xml:space="preserve"> 3</w:t>
       </w:r>
     </w:p>
     <w:p>
@@ -10183,7 +10632,23 @@
           <w:sz w:val="22"/>
           <w:szCs w:val="22"/>
         </w:rPr>
-        <w:t>#TK23- Diseño css recorrido 3</w:t>
+        <w:t xml:space="preserve">#TK23- Diseño </w:t>
+      </w:r>
+      <w:proofErr w:type="spellStart"/>
+      <w:r>
+        <w:rPr>
+          <w:sz w:val="22"/>
+          <w:szCs w:val="22"/>
+        </w:rPr>
+        <w:t>css</w:t>
+      </w:r>
+      <w:proofErr w:type="spellEnd"/>
+      <w:r>
+        <w:rPr>
+          <w:sz w:val="22"/>
+          <w:szCs w:val="22"/>
+        </w:rPr>
+        <w:t xml:space="preserve"> recorrido 3</w:t>
       </w:r>
     </w:p>
     <w:p>
@@ -10237,7 +10702,7 @@
           <w:szCs w:val="24"/>
         </w:rPr>
         <w:lastRenderedPageBreak/>
-        <w:t>3.</w:t>
+        <w:t>3.3</w:t>
       </w:r>
       <w:r>
         <w:rPr>
@@ -10245,16 +10710,17 @@
           <w:sz w:val="24"/>
           <w:szCs w:val="24"/>
         </w:rPr>
-        <w:t>3</w:t>
-      </w:r>
+        <w:tab/>
+        <w:t xml:space="preserve"> </w:t>
+      </w:r>
+      <w:proofErr w:type="spellStart"/>
       <w:r>
         <w:rPr>
           <w:b/>
           <w:sz w:val="24"/>
           <w:szCs w:val="24"/>
         </w:rPr>
-        <w:tab/>
-        <w:t xml:space="preserve"> Task</w:t>
+        <w:t>Task</w:t>
       </w:r>
       <w:r>
         <w:rPr>
@@ -10264,6 +10730,7 @@
         </w:rPr>
         <w:t>s</w:t>
       </w:r>
+      <w:proofErr w:type="spellEnd"/>
       <w:r>
         <w:rPr>
           <w:b/>
@@ -10546,63 +11013,627 @@
           <w:sz w:val="24"/>
           <w:szCs w:val="24"/>
         </w:rPr>
-        <w:t>En el dashboard del usuario agregar calendario según el servicio contratado con disponibilidad de fechas.</w:t>
-      </w:r>
-    </w:p>
-    <w:p>
-      <w:pPr>
-        <w:spacing w:line="360" w:lineRule="auto"/>
+        <w:t xml:space="preserve">En el </w:t>
+      </w:r>
+      <w:proofErr w:type="spellStart"/>
+      <w:r>
         <w:rPr>
           <w:sz w:val="24"/>
           <w:szCs w:val="24"/>
         </w:rPr>
-      </w:pPr>
+        <w:t>dashboard</w:t>
+      </w:r>
+      <w:proofErr w:type="spellEnd"/>
       <w:r>
         <w:rPr>
           <w:sz w:val="24"/>
           <w:szCs w:val="24"/>
         </w:rPr>
-        <w:t xml:space="preserve">#TK - </w:t>
-      </w:r>
-      <w:r>
+        <w:t xml:space="preserve"> del usuario agregar calendario según el servicio contratado con disponibilidad de fechas.</w:t>
+      </w:r>
+    </w:p>
+    <w:p>
+      <w:pPr>
+        <w:spacing w:line="360" w:lineRule="auto"/>
         <w:rPr>
           <w:sz w:val="24"/>
           <w:szCs w:val="24"/>
         </w:rPr>
-        <w:t>Crear dashboard cliente</w:t>
-      </w:r>
-    </w:p>
-    <w:p>
-      <w:pPr>
-        <w:spacing w:line="360" w:lineRule="auto"/>
+      </w:pPr>
+      <w:r>
         <w:rPr>
           <w:sz w:val="24"/>
           <w:szCs w:val="24"/>
         </w:rPr>
-      </w:pPr>
+        <w:t xml:space="preserve">#TK - </w:t>
+      </w:r>
       <w:r>
         <w:rPr>
           <w:sz w:val="24"/>
           <w:szCs w:val="24"/>
         </w:rPr>
-        <w:t xml:space="preserve">#TK - </w:t>
-      </w:r>
+        <w:t xml:space="preserve">Crear </w:t>
+      </w:r>
+      <w:proofErr w:type="spellStart"/>
       <w:r>
         <w:rPr>
           <w:sz w:val="24"/>
           <w:szCs w:val="24"/>
         </w:rPr>
-        <w:t>Crear diagrama y diseño de uso</w:t>
-      </w:r>
-    </w:p>
-    <w:p>
-      <w:pPr>
-        <w:spacing w:line="360" w:lineRule="auto"/>
+        <w:t>dashboard</w:t>
+      </w:r>
+      <w:proofErr w:type="spellEnd"/>
+      <w:r>
         <w:rPr>
           <w:sz w:val="24"/>
           <w:szCs w:val="24"/>
         </w:rPr>
-      </w:pPr>
+        <w:t xml:space="preserve"> cliente</w:t>
+      </w:r>
+    </w:p>
+    <w:p>
+      <w:pPr>
+        <w:spacing w:line="360" w:lineRule="auto"/>
+        <w:rPr>
+          <w:sz w:val="24"/>
+          <w:szCs w:val="24"/>
+        </w:rPr>
+      </w:pPr>
+      <w:r>
+        <w:rPr>
+          <w:sz w:val="24"/>
+          <w:szCs w:val="24"/>
+        </w:rPr>
+        <w:t xml:space="preserve">#TK - </w:t>
+      </w:r>
+      <w:r>
+        <w:rPr>
+          <w:sz w:val="24"/>
+          <w:szCs w:val="24"/>
+        </w:rPr>
+        <w:t>Crear diagrama y diseño de uso</w:t>
+      </w:r>
+    </w:p>
+    <w:p>
+      <w:pPr>
+        <w:spacing w:line="360" w:lineRule="auto"/>
+        <w:rPr>
+          <w:sz w:val="24"/>
+          <w:szCs w:val="24"/>
+        </w:rPr>
+      </w:pPr>
+      <w:r>
+        <w:rPr>
+          <w:sz w:val="24"/>
+          <w:szCs w:val="24"/>
+        </w:rPr>
+        <w:t xml:space="preserve">#TK - </w:t>
+      </w:r>
+      <w:r>
+        <w:rPr>
+          <w:sz w:val="24"/>
+          <w:szCs w:val="24"/>
+        </w:rPr>
+        <w:t>Crear bot</w:t>
+      </w:r>
+      <w:r>
+        <w:rPr>
+          <w:sz w:val="24"/>
+          <w:szCs w:val="24"/>
+        </w:rPr>
+        <w:t>ó</w:t>
+      </w:r>
+      <w:r>
+        <w:rPr>
+          <w:sz w:val="24"/>
+          <w:szCs w:val="24"/>
+        </w:rPr>
+        <w:t>n de "configuraci</w:t>
+      </w:r>
+      <w:r>
+        <w:rPr>
+          <w:sz w:val="24"/>
+          <w:szCs w:val="24"/>
+        </w:rPr>
+        <w:t>ó</w:t>
+      </w:r>
+      <w:r>
+        <w:rPr>
+          <w:sz w:val="24"/>
+          <w:szCs w:val="24"/>
+        </w:rPr>
+        <w:t>n" o "engranaje"</w:t>
+      </w:r>
+    </w:p>
+    <w:p>
+      <w:pPr>
+        <w:spacing w:line="360" w:lineRule="auto"/>
+        <w:rPr>
+          <w:sz w:val="24"/>
+          <w:szCs w:val="24"/>
+        </w:rPr>
+      </w:pPr>
+      <w:r>
+        <w:rPr>
+          <w:sz w:val="24"/>
+          <w:szCs w:val="24"/>
+        </w:rPr>
+        <w:t xml:space="preserve">#TK - Crear </w:t>
+      </w:r>
+      <w:r>
+        <w:rPr>
+          <w:sz w:val="24"/>
+          <w:szCs w:val="24"/>
+        </w:rPr>
+        <w:t>formulario para la edici</w:t>
+      </w:r>
+      <w:r>
+        <w:rPr>
+          <w:sz w:val="24"/>
+          <w:szCs w:val="24"/>
+        </w:rPr>
+        <w:t>ó</w:t>
+      </w:r>
+      <w:r>
+        <w:rPr>
+          <w:sz w:val="24"/>
+          <w:szCs w:val="24"/>
+        </w:rPr>
+        <w:t>n de datos personales.</w:t>
+      </w:r>
+    </w:p>
+    <w:p>
+      <w:pPr>
+        <w:spacing w:line="360" w:lineRule="auto"/>
+        <w:rPr>
+          <w:sz w:val="24"/>
+          <w:szCs w:val="24"/>
+        </w:rPr>
+      </w:pPr>
+      <w:r>
+        <w:rPr>
+          <w:sz w:val="24"/>
+          <w:szCs w:val="24"/>
+        </w:rPr>
+        <w:t xml:space="preserve">#TK - </w:t>
+      </w:r>
+      <w:r>
+        <w:rPr>
+          <w:sz w:val="24"/>
+          <w:szCs w:val="24"/>
+        </w:rPr>
+        <w:t>Crear bo</w:t>
+      </w:r>
+      <w:r>
+        <w:rPr>
+          <w:sz w:val="24"/>
+          <w:szCs w:val="24"/>
+        </w:rPr>
+        <w:t>tó</w:t>
+      </w:r>
+      <w:r>
+        <w:rPr>
+          <w:sz w:val="24"/>
+          <w:szCs w:val="24"/>
+        </w:rPr>
+        <w:t>n de guardar datos personales</w:t>
+      </w:r>
+      <w:r>
+        <w:rPr>
+          <w:sz w:val="24"/>
+          <w:szCs w:val="24"/>
+        </w:rPr>
+        <w:t>.</w:t>
+      </w:r>
+    </w:p>
+    <w:p>
+      <w:pPr>
+        <w:spacing w:line="360" w:lineRule="auto"/>
+        <w:rPr>
+          <w:sz w:val="24"/>
+          <w:szCs w:val="24"/>
+        </w:rPr>
+      </w:pPr>
+      <w:r>
+        <w:rPr>
+          <w:sz w:val="24"/>
+          <w:szCs w:val="24"/>
+        </w:rPr>
+        <w:t xml:space="preserve">#TK - </w:t>
+      </w:r>
+      <w:r>
+        <w:rPr>
+          <w:sz w:val="24"/>
+          <w:szCs w:val="24"/>
+        </w:rPr>
+        <w:t xml:space="preserve">Diagramar y evaluar las clases, atributos y </w:t>
+      </w:r>
+      <w:r>
+        <w:rPr>
+          <w:sz w:val="24"/>
+          <w:szCs w:val="24"/>
+        </w:rPr>
+        <w:t>m</w:t>
+      </w:r>
+      <w:r>
+        <w:rPr>
+          <w:sz w:val="24"/>
+          <w:szCs w:val="24"/>
+        </w:rPr>
+        <w:t>é</w:t>
+      </w:r>
+      <w:r>
+        <w:rPr>
+          <w:sz w:val="24"/>
+          <w:szCs w:val="24"/>
+        </w:rPr>
+        <w:t>todos</w:t>
+      </w:r>
+      <w:r>
+        <w:rPr>
+          <w:sz w:val="24"/>
+          <w:szCs w:val="24"/>
+        </w:rPr>
+        <w:t xml:space="preserve"> necesarios en el nuevo proyecto Django</w:t>
+      </w:r>
+      <w:r>
+        <w:rPr>
+          <w:sz w:val="24"/>
+          <w:szCs w:val="24"/>
+        </w:rPr>
+        <w:t>.</w:t>
+      </w:r>
+    </w:p>
+    <w:p>
+      <w:pPr>
+        <w:spacing w:line="360" w:lineRule="auto"/>
+        <w:rPr>
+          <w:sz w:val="24"/>
+          <w:szCs w:val="24"/>
+        </w:rPr>
+      </w:pPr>
+      <w:r>
+        <w:rPr>
+          <w:sz w:val="24"/>
+          <w:szCs w:val="24"/>
+        </w:rPr>
+        <w:t xml:space="preserve">#TK - </w:t>
+      </w:r>
+      <w:r>
+        <w:rPr>
+          <w:sz w:val="24"/>
+          <w:szCs w:val="24"/>
+        </w:rPr>
+        <w:t>Realizar la migraci</w:t>
+      </w:r>
+      <w:r>
+        <w:rPr>
+          <w:sz w:val="24"/>
+          <w:szCs w:val="24"/>
+        </w:rPr>
+        <w:t>ó</w:t>
+      </w:r>
+      <w:r>
+        <w:rPr>
+          <w:sz w:val="24"/>
+          <w:szCs w:val="24"/>
+        </w:rPr>
+        <w:t>n del c</w:t>
+      </w:r>
+      <w:r>
+        <w:rPr>
+          <w:sz w:val="24"/>
+          <w:szCs w:val="24"/>
+        </w:rPr>
+        <w:t>ó</w:t>
+      </w:r>
+      <w:r>
+        <w:rPr>
+          <w:sz w:val="24"/>
+          <w:szCs w:val="24"/>
+        </w:rPr>
+        <w:t xml:space="preserve">digo en </w:t>
+      </w:r>
+      <w:r>
+        <w:rPr>
+          <w:sz w:val="24"/>
+          <w:szCs w:val="24"/>
+        </w:rPr>
+        <w:t>P</w:t>
+      </w:r>
+      <w:r>
+        <w:rPr>
+          <w:sz w:val="24"/>
+          <w:szCs w:val="24"/>
+        </w:rPr>
+        <w:t>ython nativo a Django siguiendo la nueva estructura de tablas</w:t>
+      </w:r>
+    </w:p>
+    <w:p>
+      <w:pPr>
+        <w:spacing w:line="360" w:lineRule="auto"/>
+        <w:rPr>
+          <w:sz w:val="24"/>
+          <w:szCs w:val="24"/>
+        </w:rPr>
+      </w:pPr>
+      <w:r>
+        <w:rPr>
+          <w:sz w:val="24"/>
+          <w:szCs w:val="24"/>
+        </w:rPr>
+        <w:t xml:space="preserve">#TK - </w:t>
+      </w:r>
+      <w:r>
+        <w:rPr>
+          <w:sz w:val="24"/>
+          <w:szCs w:val="24"/>
+        </w:rPr>
+        <w:t>Evaluar la nueva estructura de carpetas y los componentes que serán necesarios crear para migrar a Angular</w:t>
+      </w:r>
+      <w:r>
+        <w:rPr>
+          <w:sz w:val="24"/>
+          <w:szCs w:val="24"/>
+        </w:rPr>
+        <w:t>.</w:t>
+      </w:r>
+    </w:p>
+    <w:p>
+      <w:pPr>
+        <w:spacing w:line="360" w:lineRule="auto"/>
+        <w:rPr>
+          <w:sz w:val="24"/>
+          <w:szCs w:val="24"/>
+        </w:rPr>
+      </w:pPr>
+      <w:r>
+        <w:rPr>
+          <w:sz w:val="24"/>
+          <w:szCs w:val="24"/>
+        </w:rPr>
+        <w:t xml:space="preserve">#TK - </w:t>
+      </w:r>
+      <w:r>
+        <w:rPr>
+          <w:sz w:val="24"/>
+          <w:szCs w:val="24"/>
+        </w:rPr>
+        <w:t>Evaluar que componentes consumirán del back-end para renderizar datos (Angular)</w:t>
+      </w:r>
+      <w:r>
+        <w:rPr>
+          <w:sz w:val="24"/>
+          <w:szCs w:val="24"/>
+        </w:rPr>
+        <w:t>.</w:t>
+      </w:r>
+    </w:p>
+    <w:p>
+      <w:pPr>
+        <w:spacing w:line="360" w:lineRule="auto"/>
+        <w:rPr>
+          <w:sz w:val="24"/>
+          <w:szCs w:val="24"/>
+        </w:rPr>
+      </w:pPr>
+      <w:r>
+        <w:rPr>
+          <w:sz w:val="24"/>
+          <w:szCs w:val="24"/>
+        </w:rPr>
+        <w:t xml:space="preserve">#TK - </w:t>
+      </w:r>
+      <w:r>
+        <w:rPr>
+          <w:sz w:val="24"/>
+          <w:szCs w:val="24"/>
+        </w:rPr>
+        <w:t xml:space="preserve">Evaluar </w:t>
+      </w:r>
+      <w:r>
+        <w:rPr>
+          <w:sz w:val="24"/>
+          <w:szCs w:val="24"/>
+        </w:rPr>
+        <w:t>qu</w:t>
+      </w:r>
+      <w:r>
+        <w:rPr>
+          <w:sz w:val="24"/>
+          <w:szCs w:val="24"/>
+        </w:rPr>
+        <w:t>é</w:t>
+      </w:r>
+      <w:r>
+        <w:rPr>
+          <w:sz w:val="24"/>
+          <w:szCs w:val="24"/>
+        </w:rPr>
+        <w:t xml:space="preserve"> servicios necesitarán ser creados (Angular)</w:t>
+      </w:r>
+      <w:r>
+        <w:rPr>
+          <w:sz w:val="24"/>
+          <w:szCs w:val="24"/>
+        </w:rPr>
+        <w:t>.</w:t>
+      </w:r>
+    </w:p>
+    <w:p>
+      <w:pPr>
+        <w:spacing w:line="360" w:lineRule="auto"/>
+        <w:rPr>
+          <w:sz w:val="24"/>
+          <w:szCs w:val="24"/>
+        </w:rPr>
+      </w:pPr>
+      <w:r>
+        <w:rPr>
+          <w:sz w:val="24"/>
+          <w:szCs w:val="24"/>
+        </w:rPr>
+        <w:t>#</w:t>
+      </w:r>
+      <w:r>
+        <w:rPr>
+          <w:sz w:val="24"/>
+          <w:szCs w:val="24"/>
+        </w:rPr>
+        <w:t xml:space="preserve">TK </w:t>
+      </w:r>
+      <w:r>
+        <w:rPr>
+          <w:sz w:val="24"/>
+          <w:szCs w:val="24"/>
+        </w:rPr>
+        <w:t xml:space="preserve">- </w:t>
+      </w:r>
+      <w:r>
+        <w:rPr>
+          <w:sz w:val="24"/>
+          <w:szCs w:val="24"/>
+        </w:rPr>
+        <w:t>Aplicar Bootstrap 5 al proyecto Angular</w:t>
+      </w:r>
+      <w:r>
+        <w:rPr>
+          <w:sz w:val="24"/>
+          <w:szCs w:val="24"/>
+        </w:rPr>
+        <w:t>#</w:t>
+      </w:r>
+      <w:r>
+        <w:rPr>
+          <w:sz w:val="24"/>
+          <w:szCs w:val="24"/>
+        </w:rPr>
+        <w:t xml:space="preserve"> </w:t>
+      </w:r>
+      <w:r>
+        <w:rPr>
+          <w:sz w:val="24"/>
+          <w:szCs w:val="24"/>
+        </w:rPr>
+        <w:t xml:space="preserve">TK </w:t>
+      </w:r>
+      <w:r>
+        <w:rPr>
+          <w:sz w:val="24"/>
+          <w:szCs w:val="24"/>
+        </w:rPr>
+        <w:t xml:space="preserve">- </w:t>
+      </w:r>
+      <w:r>
+        <w:rPr>
+          <w:sz w:val="24"/>
+          <w:szCs w:val="24"/>
+        </w:rPr>
+        <w:t>Aplicar Angular routing al proyecto.</w:t>
+      </w:r>
+    </w:p>
+    <w:p>
+      <w:pPr>
+        <w:spacing w:line="360" w:lineRule="auto"/>
+        <w:rPr>
+          <w:sz w:val="24"/>
+          <w:szCs w:val="24"/>
+        </w:rPr>
+      </w:pPr>
+      <w:r>
+        <w:rPr>
+          <w:sz w:val="24"/>
+          <w:szCs w:val="24"/>
+        </w:rPr>
+        <w:lastRenderedPageBreak/>
+        <w:t>#</w:t>
+      </w:r>
+      <w:r>
+        <w:rPr>
+          <w:sz w:val="24"/>
+          <w:szCs w:val="24"/>
+        </w:rPr>
+        <w:t xml:space="preserve"> TK </w:t>
+      </w:r>
+      <w:r>
+        <w:rPr>
+          <w:sz w:val="24"/>
+          <w:szCs w:val="24"/>
+        </w:rPr>
+        <w:t xml:space="preserve">- </w:t>
+      </w:r>
+      <w:r>
+        <w:rPr>
+          <w:sz w:val="24"/>
+          <w:szCs w:val="24"/>
+        </w:rPr>
+        <w:t>Crear el bot</w:t>
+      </w:r>
+      <w:r>
+        <w:rPr>
+          <w:sz w:val="24"/>
+          <w:szCs w:val="24"/>
+        </w:rPr>
+        <w:t>ó</w:t>
+      </w:r>
+      <w:r>
+        <w:rPr>
+          <w:sz w:val="24"/>
+          <w:szCs w:val="24"/>
+        </w:rPr>
+        <w:t>n "eliminar" en el carrito de compras.</w:t>
+      </w:r>
+    </w:p>
+    <w:p>
+      <w:pPr>
+        <w:spacing w:line="360" w:lineRule="auto"/>
+        <w:rPr>
+          <w:sz w:val="24"/>
+          <w:szCs w:val="24"/>
+        </w:rPr>
+      </w:pPr>
+      <w:r>
+        <w:rPr>
+          <w:sz w:val="24"/>
+          <w:szCs w:val="24"/>
+        </w:rPr>
+        <w:t xml:space="preserve"># TK - </w:t>
+      </w:r>
+      <w:r>
+        <w:rPr>
+          <w:sz w:val="24"/>
+          <w:szCs w:val="24"/>
+        </w:rPr>
+        <w:t>Crear la l</w:t>
+      </w:r>
+      <w:r>
+        <w:rPr>
+          <w:sz w:val="24"/>
+          <w:szCs w:val="24"/>
+        </w:rPr>
+        <w:t>ó</w:t>
+      </w:r>
+      <w:r>
+        <w:rPr>
+          <w:sz w:val="24"/>
+          <w:szCs w:val="24"/>
+        </w:rPr>
+        <w:t>gica necesaria para que el botón pueda realizar la eliminac</w:t>
+      </w:r>
+      <w:r>
+        <w:rPr>
+          <w:sz w:val="24"/>
+          <w:szCs w:val="24"/>
+        </w:rPr>
+        <w:t>ió</w:t>
+      </w:r>
+      <w:r>
+        <w:rPr>
+          <w:sz w:val="24"/>
+          <w:szCs w:val="24"/>
+        </w:rPr>
+        <w:t>n del producto o servicio.</w:t>
+      </w:r>
     </w:p>
     <w:p>
       <w:pPr>
@@ -10645,13 +11676,23 @@
         </w:rPr>
         <w:t xml:space="preserve">3.4 </w:t>
       </w:r>
+      <w:proofErr w:type="spellStart"/>
       <w:r>
         <w:rPr>
           <w:b/>
           <w:sz w:val="24"/>
           <w:szCs w:val="24"/>
         </w:rPr>
-        <w:t>Sprints. 2022</w:t>
+        <w:t>Sprints</w:t>
+      </w:r>
+      <w:proofErr w:type="spellEnd"/>
+      <w:r>
+        <w:rPr>
+          <w:b/>
+          <w:sz w:val="24"/>
+          <w:szCs w:val="24"/>
+        </w:rPr>
+        <w:t>. 2022</w:t>
       </w:r>
     </w:p>
     <w:p>
@@ -10689,11 +11730,19 @@
             <w:tcW w:w="2039" w:type="dxa"/>
           </w:tcPr>
           <w:p>
+            <w:proofErr w:type="spellStart"/>
             <w:r>
               <w:rPr>
                 <w:b/>
               </w:rPr>
-              <w:t>N° de sprint</w:t>
+              <w:t>N°</w:t>
+            </w:r>
+            <w:proofErr w:type="spellEnd"/>
+            <w:r>
+              <w:rPr>
+                <w:b/>
+              </w:rPr>
+              <w:t xml:space="preserve"> de sprint</w:t>
             </w:r>
           </w:p>
         </w:tc>
@@ -10790,7 +11839,25 @@
                 <w:sz w:val="22"/>
                 <w:szCs w:val="22"/>
               </w:rPr>
-              <w:t xml:space="preserve"> (subirlo en una carpeta de GitHub en la rama main).</w:t>
+              <w:t xml:space="preserve"> (subirlo en una carpeta de GitHub en la rama </w:t>
+            </w:r>
+            <w:proofErr w:type="spellStart"/>
+            <w:r>
+              <w:rPr>
+                <w:rFonts w:ascii="Roboto" w:eastAsia="Roboto" w:hAnsi="Roboto" w:cs="Roboto"/>
+                <w:sz w:val="22"/>
+                <w:szCs w:val="22"/>
+              </w:rPr>
+              <w:t>main</w:t>
+            </w:r>
+            <w:proofErr w:type="spellEnd"/>
+            <w:r>
+              <w:rPr>
+                <w:rFonts w:ascii="Roboto" w:eastAsia="Roboto" w:hAnsi="Roboto" w:cs="Roboto"/>
+                <w:sz w:val="22"/>
+                <w:szCs w:val="22"/>
+              </w:rPr>
+              <w:t>).</w:t>
             </w:r>
           </w:p>
           <w:p>
@@ -10916,7 +11983,25 @@
                 <w:sz w:val="22"/>
                 <w:szCs w:val="22"/>
               </w:rPr>
-              <w:t>Llevar registro de meetings y toda la info necesaria dentro de la Wiki de GitHub. (Ver consideraciones generales)</w:t>
+              <w:t xml:space="preserve">Llevar registro de meetings y toda la </w:t>
+            </w:r>
+            <w:proofErr w:type="spellStart"/>
+            <w:r>
+              <w:rPr>
+                <w:rFonts w:ascii="Roboto" w:eastAsia="Roboto" w:hAnsi="Roboto" w:cs="Roboto"/>
+                <w:sz w:val="22"/>
+                <w:szCs w:val="22"/>
+              </w:rPr>
+              <w:t>info</w:t>
+            </w:r>
+            <w:proofErr w:type="spellEnd"/>
+            <w:r>
+              <w:rPr>
+                <w:rFonts w:ascii="Roboto" w:eastAsia="Roboto" w:hAnsi="Roboto" w:cs="Roboto"/>
+                <w:sz w:val="22"/>
+                <w:szCs w:val="22"/>
+              </w:rPr>
+              <w:t xml:space="preserve"> necesaria dentro de la Wiki de GitHub. (Ver consideraciones generales)</w:t>
             </w:r>
           </w:p>
           <w:p/>
@@ -10939,7 +12024,6 @@
               <w:rPr>
                 <w:b/>
               </w:rPr>
-              <w:lastRenderedPageBreak/>
               <w:t>Calendario</w:t>
             </w:r>
           </w:p>
@@ -11057,11 +12141,19 @@
             <w:tcW w:w="2039" w:type="dxa"/>
           </w:tcPr>
           <w:p>
+            <w:proofErr w:type="spellStart"/>
             <w:r>
               <w:rPr>
                 <w:b/>
               </w:rPr>
-              <w:t>N° de sprint</w:t>
+              <w:t>N°</w:t>
+            </w:r>
+            <w:proofErr w:type="spellEnd"/>
+            <w:r>
+              <w:rPr>
+                <w:b/>
+              </w:rPr>
+              <w:t xml:space="preserve"> de sprint</w:t>
             </w:r>
           </w:p>
         </w:tc>
@@ -11132,6 +12224,7 @@
                 <w:szCs w:val="22"/>
               </w:rPr>
             </w:pPr>
+            <w:proofErr w:type="spellStart"/>
             <w:r>
               <w:rPr>
                 <w:rFonts w:ascii="Roboto" w:eastAsia="Roboto" w:hAnsi="Roboto" w:cs="Roboto"/>
@@ -11139,7 +12232,17 @@
                 <w:sz w:val="22"/>
                 <w:szCs w:val="22"/>
               </w:rPr>
-              <w:t xml:space="preserve">Frontend </w:t>
+              <w:t>Frontend</w:t>
+            </w:r>
+            <w:proofErr w:type="spellEnd"/>
+            <w:r>
+              <w:rPr>
+                <w:rFonts w:ascii="Roboto" w:eastAsia="Roboto" w:hAnsi="Roboto" w:cs="Roboto"/>
+                <w:b/>
+                <w:sz w:val="22"/>
+                <w:szCs w:val="22"/>
+              </w:rPr>
+              <w:t xml:space="preserve"> </w:t>
             </w:r>
           </w:p>
           <w:p>
@@ -11225,6 +12328,7 @@
                 <w:szCs w:val="22"/>
               </w:rPr>
             </w:pPr>
+            <w:proofErr w:type="spellStart"/>
             <w:r>
               <w:rPr>
                 <w:rFonts w:ascii="Roboto" w:eastAsia="Roboto" w:hAnsi="Roboto" w:cs="Roboto"/>
@@ -11234,6 +12338,7 @@
               </w:rPr>
               <w:t>Backend</w:t>
             </w:r>
+            <w:proofErr w:type="spellEnd"/>
             <w:r>
               <w:rPr>
                 <w:rFonts w:ascii="Roboto" w:eastAsia="Roboto" w:hAnsi="Roboto" w:cs="Roboto"/>
@@ -11286,7 +12391,26 @@
                 <w:sz w:val="22"/>
                 <w:szCs w:val="22"/>
               </w:rPr>
-              <w:t>Abstracción y Modularización en MVC (</w:t>
+              <w:lastRenderedPageBreak/>
+              <w:t xml:space="preserve">Abstracción y </w:t>
+            </w:r>
+            <w:proofErr w:type="spellStart"/>
+            <w:r>
+              <w:rPr>
+                <w:rFonts w:ascii="Roboto" w:eastAsia="Roboto" w:hAnsi="Roboto" w:cs="Roboto"/>
+                <w:sz w:val="22"/>
+                <w:szCs w:val="22"/>
+              </w:rPr>
+              <w:t>Modularización</w:t>
+            </w:r>
+            <w:proofErr w:type="spellEnd"/>
+            <w:r>
+              <w:rPr>
+                <w:rFonts w:ascii="Roboto" w:eastAsia="Roboto" w:hAnsi="Roboto" w:cs="Roboto"/>
+                <w:sz w:val="22"/>
+                <w:szCs w:val="22"/>
+              </w:rPr>
+              <w:t xml:space="preserve"> en MVC (</w:t>
             </w:r>
             <w:r>
               <w:rPr>
@@ -11295,8 +12419,59 @@
                 <w:sz w:val="22"/>
                 <w:szCs w:val="22"/>
               </w:rPr>
-              <w:t>consultar los videos del Módulo Programador Full Stack - Backend: Libro de Introducción a la programación en python</w:t>
-            </w:r>
+              <w:t xml:space="preserve">consultar los videos del Módulo Programador Full </w:t>
+            </w:r>
+            <w:proofErr w:type="spellStart"/>
+            <w:r>
+              <w:rPr>
+                <w:rFonts w:ascii="Roboto" w:eastAsia="Roboto" w:hAnsi="Roboto" w:cs="Roboto"/>
+                <w:i/>
+                <w:sz w:val="22"/>
+                <w:szCs w:val="22"/>
+              </w:rPr>
+              <w:t>Stack</w:t>
+            </w:r>
+            <w:proofErr w:type="spellEnd"/>
+            <w:r>
+              <w:rPr>
+                <w:rFonts w:ascii="Roboto" w:eastAsia="Roboto" w:hAnsi="Roboto" w:cs="Roboto"/>
+                <w:i/>
+                <w:sz w:val="22"/>
+                <w:szCs w:val="22"/>
+              </w:rPr>
+              <w:t xml:space="preserve"> - </w:t>
+            </w:r>
+            <w:proofErr w:type="spellStart"/>
+            <w:r>
+              <w:rPr>
+                <w:rFonts w:ascii="Roboto" w:eastAsia="Roboto" w:hAnsi="Roboto" w:cs="Roboto"/>
+                <w:i/>
+                <w:sz w:val="22"/>
+                <w:szCs w:val="22"/>
+              </w:rPr>
+              <w:t>Backend</w:t>
+            </w:r>
+            <w:proofErr w:type="spellEnd"/>
+            <w:r>
+              <w:rPr>
+                <w:rFonts w:ascii="Roboto" w:eastAsia="Roboto" w:hAnsi="Roboto" w:cs="Roboto"/>
+                <w:i/>
+                <w:sz w:val="22"/>
+                <w:szCs w:val="22"/>
+              </w:rPr>
+              <w:t xml:space="preserve">: Libro de Introducción a la programación en </w:t>
+            </w:r>
+            <w:proofErr w:type="spellStart"/>
+            <w:r>
+              <w:rPr>
+                <w:rFonts w:ascii="Roboto" w:eastAsia="Roboto" w:hAnsi="Roboto" w:cs="Roboto"/>
+                <w:i/>
+                <w:sz w:val="22"/>
+                <w:szCs w:val="22"/>
+              </w:rPr>
+              <w:t>python</w:t>
+            </w:r>
+            <w:proofErr w:type="spellEnd"/>
             <w:r>
               <w:rPr>
                 <w:rFonts w:ascii="Roboto" w:eastAsia="Roboto" w:hAnsi="Roboto" w:cs="Roboto"/>
@@ -11322,6 +12497,7 @@
               <w:rPr>
                 <w:b/>
               </w:rPr>
+              <w:lastRenderedPageBreak/>
               <w:t>Calendario</w:t>
             </w:r>
           </w:p>
@@ -11442,11 +12618,19 @@
             <w:tcW w:w="2039" w:type="dxa"/>
           </w:tcPr>
           <w:p>
+            <w:proofErr w:type="spellStart"/>
             <w:r>
               <w:rPr>
                 <w:b/>
               </w:rPr>
-              <w:t>N° de sprint</w:t>
+              <w:t>N°</w:t>
+            </w:r>
+            <w:proofErr w:type="spellEnd"/>
+            <w:r>
+              <w:rPr>
+                <w:b/>
+              </w:rPr>
+              <w:t xml:space="preserve"> de sprint</w:t>
             </w:r>
           </w:p>
         </w:tc>
@@ -11560,6 +12744,7 @@
                 <w:szCs w:val="22"/>
               </w:rPr>
             </w:pPr>
+            <w:proofErr w:type="spellStart"/>
             <w:r>
               <w:rPr>
                 <w:rFonts w:ascii="Roboto" w:eastAsia="Roboto" w:hAnsi="Roboto" w:cs="Roboto"/>
@@ -11567,8 +12752,17 @@
                 <w:sz w:val="22"/>
                 <w:szCs w:val="22"/>
               </w:rPr>
-              <w:lastRenderedPageBreak/>
-              <w:t xml:space="preserve">Frontend </w:t>
+              <w:t>Frontend</w:t>
+            </w:r>
+            <w:proofErr w:type="spellEnd"/>
+            <w:r>
+              <w:rPr>
+                <w:rFonts w:ascii="Roboto" w:eastAsia="Roboto" w:hAnsi="Roboto" w:cs="Roboto"/>
+                <w:b/>
+                <w:sz w:val="22"/>
+                <w:szCs w:val="22"/>
+              </w:rPr>
+              <w:t xml:space="preserve"> </w:t>
             </w:r>
           </w:p>
           <w:p>
@@ -11614,7 +12808,43 @@
                 <w:sz w:val="22"/>
                 <w:szCs w:val="22"/>
               </w:rPr>
-              <w:t>En subcarpeta (subdominio) y opcional linkeado al repositorio de GitHub/ GitHub Actions.</w:t>
+              <w:t xml:space="preserve">En subcarpeta (subdominio) y opcional </w:t>
+            </w:r>
+            <w:proofErr w:type="spellStart"/>
+            <w:r>
+              <w:rPr>
+                <w:rFonts w:ascii="Roboto" w:eastAsia="Roboto" w:hAnsi="Roboto" w:cs="Roboto"/>
+                <w:sz w:val="22"/>
+                <w:szCs w:val="22"/>
+              </w:rPr>
+              <w:t>linkeado</w:t>
+            </w:r>
+            <w:proofErr w:type="spellEnd"/>
+            <w:r>
+              <w:rPr>
+                <w:rFonts w:ascii="Roboto" w:eastAsia="Roboto" w:hAnsi="Roboto" w:cs="Roboto"/>
+                <w:sz w:val="22"/>
+                <w:szCs w:val="22"/>
+              </w:rPr>
+              <w:t xml:space="preserve"> al repositorio de GitHub/ GitHub </w:t>
+            </w:r>
+            <w:proofErr w:type="spellStart"/>
+            <w:r>
+              <w:rPr>
+                <w:rFonts w:ascii="Roboto" w:eastAsia="Roboto" w:hAnsi="Roboto" w:cs="Roboto"/>
+                <w:sz w:val="22"/>
+                <w:szCs w:val="22"/>
+              </w:rPr>
+              <w:t>Actions</w:t>
+            </w:r>
+            <w:proofErr w:type="spellEnd"/>
+            <w:r>
+              <w:rPr>
+                <w:rFonts w:ascii="Roboto" w:eastAsia="Roboto" w:hAnsi="Roboto" w:cs="Roboto"/>
+                <w:sz w:val="22"/>
+                <w:szCs w:val="22"/>
+              </w:rPr>
+              <w:t>.</w:t>
             </w:r>
           </w:p>
           <w:p>
@@ -11632,6 +12862,7 @@
                 <w:szCs w:val="22"/>
               </w:rPr>
             </w:pPr>
+            <w:proofErr w:type="spellStart"/>
             <w:r>
               <w:rPr>
                 <w:rFonts w:ascii="Roboto" w:eastAsia="Roboto" w:hAnsi="Roboto" w:cs="Roboto"/>
@@ -11641,6 +12872,7 @@
               </w:rPr>
               <w:t>Backend</w:t>
             </w:r>
+            <w:proofErr w:type="spellEnd"/>
           </w:p>
           <w:p>
             <w:pPr>
@@ -11695,7 +12927,61 @@
                 <w:sz w:val="22"/>
                 <w:szCs w:val="22"/>
               </w:rPr>
-              <w:t xml:space="preserve"> Insert - Select - Update - JOIN</w:t>
+              <w:t xml:space="preserve"> </w:t>
+            </w:r>
+            <w:proofErr w:type="spellStart"/>
+            <w:r>
+              <w:rPr>
+                <w:rFonts w:ascii="Roboto" w:eastAsia="Roboto" w:hAnsi="Roboto" w:cs="Roboto"/>
+                <w:sz w:val="22"/>
+                <w:szCs w:val="22"/>
+              </w:rPr>
+              <w:t>Insert</w:t>
+            </w:r>
+            <w:proofErr w:type="spellEnd"/>
+            <w:r>
+              <w:rPr>
+                <w:rFonts w:ascii="Roboto" w:eastAsia="Roboto" w:hAnsi="Roboto" w:cs="Roboto"/>
+                <w:sz w:val="22"/>
+                <w:szCs w:val="22"/>
+              </w:rPr>
+              <w:t xml:space="preserve"> - </w:t>
+            </w:r>
+            <w:proofErr w:type="spellStart"/>
+            <w:r>
+              <w:rPr>
+                <w:rFonts w:ascii="Roboto" w:eastAsia="Roboto" w:hAnsi="Roboto" w:cs="Roboto"/>
+                <w:sz w:val="22"/>
+                <w:szCs w:val="22"/>
+              </w:rPr>
+              <w:t>Select</w:t>
+            </w:r>
+            <w:proofErr w:type="spellEnd"/>
+            <w:r>
+              <w:rPr>
+                <w:rFonts w:ascii="Roboto" w:eastAsia="Roboto" w:hAnsi="Roboto" w:cs="Roboto"/>
+                <w:sz w:val="22"/>
+                <w:szCs w:val="22"/>
+              </w:rPr>
+              <w:t xml:space="preserve"> - </w:t>
+            </w:r>
+            <w:proofErr w:type="spellStart"/>
+            <w:r>
+              <w:rPr>
+                <w:rFonts w:ascii="Roboto" w:eastAsia="Roboto" w:hAnsi="Roboto" w:cs="Roboto"/>
+                <w:sz w:val="22"/>
+                <w:szCs w:val="22"/>
+              </w:rPr>
+              <w:t>Update</w:t>
+            </w:r>
+            <w:proofErr w:type="spellEnd"/>
+            <w:r>
+              <w:rPr>
+                <w:rFonts w:ascii="Roboto" w:eastAsia="Roboto" w:hAnsi="Roboto" w:cs="Roboto"/>
+                <w:sz w:val="22"/>
+                <w:szCs w:val="22"/>
+              </w:rPr>
+              <w:t xml:space="preserve"> - JOIN</w:t>
             </w:r>
           </w:p>
           <w:p>
@@ -11720,6 +13006,7 @@
               </w:rPr>
               <w:t xml:space="preserve">Modelo de Caso de Uso de cada </w:t>
             </w:r>
+            <w:proofErr w:type="spellStart"/>
             <w:proofErr w:type="gramStart"/>
             <w:r>
               <w:rPr>
@@ -11727,44 +13014,107 @@
                 <w:sz w:val="22"/>
                 <w:szCs w:val="22"/>
               </w:rPr>
-              <w:t>modularización.(</w:t>
-            </w:r>
-            <w:proofErr w:type="gramEnd"/>
+              <w:t>modularización</w:t>
+            </w:r>
+            <w:proofErr w:type="spellEnd"/>
             <w:r>
               <w:rPr>
                 <w:rFonts w:ascii="Roboto" w:eastAsia="Roboto" w:hAnsi="Roboto" w:cs="Roboto"/>
                 <w:sz w:val="22"/>
                 <w:szCs w:val="22"/>
               </w:rPr>
-              <w:t>mínimo 1 CRUD y listado de movimientos/historial, por ejemplo)</w:t>
-            </w:r>
-          </w:p>
-          <w:p>
-            <w:pPr>
-              <w:spacing w:line="276" w:lineRule="auto"/>
-              <w:jc w:val="both"/>
+              <w:t>.(</w:t>
+            </w:r>
+            <w:proofErr w:type="gramEnd"/>
+            <w:r>
               <w:rPr>
                 <w:rFonts w:ascii="Roboto" w:eastAsia="Roboto" w:hAnsi="Roboto" w:cs="Roboto"/>
                 <w:sz w:val="22"/>
                 <w:szCs w:val="22"/>
               </w:rPr>
-            </w:pPr>
-            <w:r>
+              <w:t>mínimo 1 CRUD y listado de movimientos/historial, por ejemplo)</w:t>
+            </w:r>
+          </w:p>
+          <w:p>
+            <w:pPr>
+              <w:spacing w:line="276" w:lineRule="auto"/>
+              <w:jc w:val="both"/>
               <w:rPr>
                 <w:rFonts w:ascii="Roboto" w:eastAsia="Roboto" w:hAnsi="Roboto" w:cs="Roboto"/>
                 <w:sz w:val="22"/>
                 <w:szCs w:val="22"/>
               </w:rPr>
-              <w:t>Entregable en gitHub para valorar rama main/master con 3 carpetas: front, Back y documentación.</w:t>
-            </w:r>
-          </w:p>
-          <w:p>
-            <w:pPr>
+            </w:pPr>
+            <w:r>
               <w:rPr>
                 <w:rFonts w:ascii="Roboto" w:eastAsia="Roboto" w:hAnsi="Roboto" w:cs="Roboto"/>
                 <w:sz w:val="22"/>
                 <w:szCs w:val="22"/>
               </w:rPr>
+              <w:t xml:space="preserve">Entregable en </w:t>
+            </w:r>
+            <w:proofErr w:type="spellStart"/>
+            <w:r>
+              <w:rPr>
+                <w:rFonts w:ascii="Roboto" w:eastAsia="Roboto" w:hAnsi="Roboto" w:cs="Roboto"/>
+                <w:sz w:val="22"/>
+                <w:szCs w:val="22"/>
+              </w:rPr>
+              <w:t>gitHub</w:t>
+            </w:r>
+            <w:proofErr w:type="spellEnd"/>
+            <w:r>
+              <w:rPr>
+                <w:rFonts w:ascii="Roboto" w:eastAsia="Roboto" w:hAnsi="Roboto" w:cs="Roboto"/>
+                <w:sz w:val="22"/>
+                <w:szCs w:val="22"/>
+              </w:rPr>
+              <w:t xml:space="preserve"> para valorar rama </w:t>
+            </w:r>
+            <w:proofErr w:type="spellStart"/>
+            <w:r>
+              <w:rPr>
+                <w:rFonts w:ascii="Roboto" w:eastAsia="Roboto" w:hAnsi="Roboto" w:cs="Roboto"/>
+                <w:sz w:val="22"/>
+                <w:szCs w:val="22"/>
+              </w:rPr>
+              <w:t>main</w:t>
+            </w:r>
+            <w:proofErr w:type="spellEnd"/>
+            <w:r>
+              <w:rPr>
+                <w:rFonts w:ascii="Roboto" w:eastAsia="Roboto" w:hAnsi="Roboto" w:cs="Roboto"/>
+                <w:sz w:val="22"/>
+                <w:szCs w:val="22"/>
+              </w:rPr>
+              <w:t xml:space="preserve">/master con 3 carpetas: </w:t>
+            </w:r>
+            <w:proofErr w:type="spellStart"/>
+            <w:r>
+              <w:rPr>
+                <w:rFonts w:ascii="Roboto" w:eastAsia="Roboto" w:hAnsi="Roboto" w:cs="Roboto"/>
+                <w:sz w:val="22"/>
+                <w:szCs w:val="22"/>
+              </w:rPr>
+              <w:t>front</w:t>
+            </w:r>
+            <w:proofErr w:type="spellEnd"/>
+            <w:r>
+              <w:rPr>
+                <w:rFonts w:ascii="Roboto" w:eastAsia="Roboto" w:hAnsi="Roboto" w:cs="Roboto"/>
+                <w:sz w:val="22"/>
+                <w:szCs w:val="22"/>
+              </w:rPr>
+              <w:t>, Back y documentación.</w:t>
+            </w:r>
+          </w:p>
+          <w:p>
+            <w:pPr>
+              <w:rPr>
+                <w:rFonts w:ascii="Roboto" w:eastAsia="Roboto" w:hAnsi="Roboto" w:cs="Roboto"/>
+                <w:sz w:val="22"/>
+                <w:szCs w:val="22"/>
+              </w:rPr>
             </w:pPr>
           </w:p>
           <w:p/>
@@ -11780,7 +13130,6 @@
               <w:rPr>
                 <w:b/>
               </w:rPr>
-              <w:lastRenderedPageBreak/>
               <w:t>Calendario</w:t>
             </w:r>
           </w:p>
@@ -11895,6 +13244,7 @@
         <w:rPr>
           <w:color w:val="365F91"/>
         </w:rPr>
+        <w:lastRenderedPageBreak/>
         <w:t>Realizar la carga de la tabla teniendo en cuenta todos los sprint que se realicen para este espacio curricular.</w:t>
       </w:r>
     </w:p>
@@ -11924,13 +13274,23 @@
           <w:szCs w:val="24"/>
         </w:rPr>
       </w:pPr>
+      <w:proofErr w:type="spellStart"/>
       <w:r>
         <w:rPr>
           <w:b/>
           <w:sz w:val="24"/>
           <w:szCs w:val="24"/>
         </w:rPr>
-        <w:t>Sprints. 2023</w:t>
+        <w:t>Sprints</w:t>
+      </w:r>
+      <w:proofErr w:type="spellEnd"/>
+      <w:r>
+        <w:rPr>
+          <w:b/>
+          <w:sz w:val="24"/>
+          <w:szCs w:val="24"/>
+        </w:rPr>
+        <w:t>. 2023</w:t>
       </w:r>
     </w:p>
     <w:p>
@@ -11968,11 +13328,19 @@
             <w:tcW w:w="2039" w:type="dxa"/>
           </w:tcPr>
           <w:p>
+            <w:proofErr w:type="spellStart"/>
             <w:r>
               <w:rPr>
                 <w:b/>
               </w:rPr>
-              <w:t>N° de sprint</w:t>
+              <w:t>N°</w:t>
+            </w:r>
+            <w:proofErr w:type="spellEnd"/>
+            <w:r>
+              <w:rPr>
+                <w:b/>
+              </w:rPr>
+              <w:t xml:space="preserve"> de sprint</w:t>
             </w:r>
           </w:p>
         </w:tc>
@@ -12088,7 +13456,25 @@
                 <w:sz w:val="22"/>
                 <w:szCs w:val="22"/>
               </w:rPr>
-              <w:t xml:space="preserve"> e-commerce (colocarlos en el</w:t>
+              <w:t xml:space="preserve"> e-</w:t>
+            </w:r>
+            <w:proofErr w:type="spellStart"/>
+            <w:r>
+              <w:rPr>
+                <w:rFonts w:ascii="Roboto" w:eastAsia="Roboto" w:hAnsi="Roboto" w:cs="Roboto"/>
+                <w:sz w:val="22"/>
+                <w:szCs w:val="22"/>
+              </w:rPr>
+              <w:t>commerce</w:t>
+            </w:r>
+            <w:proofErr w:type="spellEnd"/>
+            <w:r>
+              <w:rPr>
+                <w:rFonts w:ascii="Roboto" w:eastAsia="Roboto" w:hAnsi="Roboto" w:cs="Roboto"/>
+                <w:sz w:val="22"/>
+                <w:szCs w:val="22"/>
+              </w:rPr>
+              <w:t xml:space="preserve"> (colocarlos en el</w:t>
             </w:r>
             <w:r>
               <w:rPr>
@@ -12097,8 +13483,39 @@
                 <w:sz w:val="22"/>
                 <w:szCs w:val="22"/>
               </w:rPr>
-              <w:t xml:space="preserve"> Product Backlog del Projet</w:t>
-            </w:r>
+              <w:t xml:space="preserve"> </w:t>
+            </w:r>
+            <w:proofErr w:type="spellStart"/>
+            <w:r>
+              <w:rPr>
+                <w:rFonts w:ascii="Roboto" w:eastAsia="Roboto" w:hAnsi="Roboto" w:cs="Roboto"/>
+                <w:i/>
+                <w:sz w:val="22"/>
+                <w:szCs w:val="22"/>
+              </w:rPr>
+              <w:t>Product</w:t>
+            </w:r>
+            <w:proofErr w:type="spellEnd"/>
+            <w:r>
+              <w:rPr>
+                <w:rFonts w:ascii="Roboto" w:eastAsia="Roboto" w:hAnsi="Roboto" w:cs="Roboto"/>
+                <w:i/>
+                <w:sz w:val="22"/>
+                <w:szCs w:val="22"/>
+              </w:rPr>
+              <w:t xml:space="preserve"> Backlog del </w:t>
+            </w:r>
+            <w:proofErr w:type="spellStart"/>
+            <w:r>
+              <w:rPr>
+                <w:rFonts w:ascii="Roboto" w:eastAsia="Roboto" w:hAnsi="Roboto" w:cs="Roboto"/>
+                <w:i/>
+                <w:sz w:val="22"/>
+                <w:szCs w:val="22"/>
+              </w:rPr>
+              <w:t>Projet</w:t>
+            </w:r>
+            <w:proofErr w:type="spellEnd"/>
             <w:r>
               <w:rPr>
                 <w:rFonts w:ascii="Roboto" w:eastAsia="Roboto" w:hAnsi="Roboto" w:cs="Roboto"/>
@@ -12136,15 +13553,44 @@
                 <w:sz w:val="22"/>
                 <w:szCs w:val="22"/>
               </w:rPr>
-              <w:t>Issues y Milestones</w:t>
-            </w:r>
+              <w:t xml:space="preserve">Issues y </w:t>
+            </w:r>
+            <w:proofErr w:type="spellStart"/>
+            <w:r>
+              <w:rPr>
+                <w:rFonts w:ascii="Roboto" w:eastAsia="Roboto" w:hAnsi="Roboto" w:cs="Roboto"/>
+                <w:i/>
+                <w:sz w:val="22"/>
+                <w:szCs w:val="22"/>
+              </w:rPr>
+              <w:t>Milestones</w:t>
+            </w:r>
+            <w:proofErr w:type="spellEnd"/>
             <w:r>
               <w:rPr>
                 <w:rFonts w:ascii="Roboto" w:eastAsia="Roboto" w:hAnsi="Roboto" w:cs="Roboto"/>
                 <w:sz w:val="22"/>
                 <w:szCs w:val="22"/>
               </w:rPr>
-              <w:t>) - Tener en cuenta la redacción adecuada para las US y nomenclatura, ej “#US01 Como usuario quiero ingresar al carrito para poder comprar”</w:t>
+              <w:t xml:space="preserve">) - Tener en cuenta la redacción adecuada para las US y nomenclatura, </w:t>
+            </w:r>
+            <w:proofErr w:type="spellStart"/>
+            <w:r>
+              <w:rPr>
+                <w:rFonts w:ascii="Roboto" w:eastAsia="Roboto" w:hAnsi="Roboto" w:cs="Roboto"/>
+                <w:sz w:val="22"/>
+                <w:szCs w:val="22"/>
+              </w:rPr>
+              <w:t>ej</w:t>
+            </w:r>
+            <w:proofErr w:type="spellEnd"/>
+            <w:r>
+              <w:rPr>
+                <w:rFonts w:ascii="Roboto" w:eastAsia="Roboto" w:hAnsi="Roboto" w:cs="Roboto"/>
+                <w:sz w:val="22"/>
+                <w:szCs w:val="22"/>
+              </w:rPr>
+              <w:t xml:space="preserve"> “#US01 Como usuario quiero ingresar al carrito para poder comprar”</w:t>
             </w:r>
           </w:p>
           <w:p>
@@ -12167,8 +13613,25 @@
                 <w:sz w:val="22"/>
                 <w:szCs w:val="22"/>
               </w:rPr>
-              <w:lastRenderedPageBreak/>
-              <w:t>Definir tareas dentro de las Historias de Usuario (GITHUB) ej dentro de las ISSUES #TK01 revisar IEEE830.</w:t>
+              <w:t xml:space="preserve">Definir tareas dentro de las Historias de Usuario (GITHUB) </w:t>
+            </w:r>
+            <w:proofErr w:type="spellStart"/>
+            <w:r>
+              <w:rPr>
+                <w:rFonts w:ascii="Roboto" w:eastAsia="Roboto" w:hAnsi="Roboto" w:cs="Roboto"/>
+                <w:sz w:val="22"/>
+                <w:szCs w:val="22"/>
+              </w:rPr>
+              <w:t>ej</w:t>
+            </w:r>
+            <w:proofErr w:type="spellEnd"/>
+            <w:r>
+              <w:rPr>
+                <w:rFonts w:ascii="Roboto" w:eastAsia="Roboto" w:hAnsi="Roboto" w:cs="Roboto"/>
+                <w:sz w:val="22"/>
+                <w:szCs w:val="22"/>
+              </w:rPr>
+              <w:t xml:space="preserve"> dentro de las ISSUES #TK01 revisar IEEE830.</w:t>
             </w:r>
           </w:p>
           <w:p/>
@@ -12188,7 +13651,6 @@
               <w:rPr>
                 <w:b/>
               </w:rPr>
-              <w:lastRenderedPageBreak/>
               <w:t>Calendario</w:t>
             </w:r>
           </w:p>
@@ -12311,7 +13773,7 @@
 </file>
 
 <file path=word/endnotes.xml><?xml version="1.0" encoding="utf-8"?>
-<w:endnotes xmlns:wpc="http://schemas.microsoft.com/office/word/2010/wordprocessingCanvas" xmlns:cx="http://schemas.microsoft.com/office/drawing/2014/chartex" xmlns:cx1="http://schemas.microsoft.com/office/drawing/2015/9/8/chartex" xmlns:cx2="http://schemas.microsoft.com/office/drawing/2015/10/21/chartex" xmlns:cx3="http://schemas.microsoft.com/office/drawing/2016/5/9/chartex" xmlns:cx4="http://schemas.microsoft.com/office/drawing/2016/5/10/chartex" xmlns:cx5="http://schemas.microsoft.com/office/drawing/2016/5/11/chartex" xmlns:cx6="http://schemas.microsoft.com/office/drawing/2016/5/12/chartex" xmlns:cx7="http://schemas.microsoft.com/office/drawing/2016/5/13/chartex" xmlns:cx8="http://schemas.microsoft.com/office/drawing/2016/5/14/chartex" xmlns:mc="http://schemas.openxmlformats.org/markup-compatibility/2006" xmlns:aink="http://schemas.microsoft.com/office/drawing/2016/ink" xmlns:am3d="http://schemas.microsoft.com/office/drawing/2017/model3d" xmlns:o="urn:schemas-microsoft-com:office:office" xmlns:r="http://schemas.openxmlformats.org/officeDocument/2006/relationships" xmlns:m="http://schemas.openxmlformats.org/officeDocument/2006/math" xmlns:v="urn:schemas-microsoft-com:vml" xmlns:wp14="http://schemas.microsoft.com/office/word/2010/wordprocessingDrawing" xmlns:wp="http://schemas.openxmlformats.org/drawingml/2006/wordprocessingDrawing" xmlns:w10="urn:schemas-microsoft-com:office:word" xmlns:w="http://schemas.openxmlformats.org/wordprocessingml/2006/main" xmlns:w14="http://schemas.microsoft.com/office/word/2010/wordml" xmlns:w15="http://schemas.microsoft.com/office/word/2012/wordml" xmlns:w16cex="http://schemas.microsoft.com/office/word/2018/wordml/cex" xmlns:w16cid="http://schemas.microsoft.com/office/word/2016/wordml/cid" xmlns:w16="http://schemas.microsoft.com/office/word/2018/wordml" xmlns:w16sdtdh="http://schemas.microsoft.com/office/word/2020/wordml/sdtdatahash" xmlns:w16se="http://schemas.microsoft.com/office/word/2015/wordml/symex" xmlns:wpg="http://schemas.microsoft.com/office/word/2010/wordprocessingGroup" xmlns:wpi="http://schemas.microsoft.com/office/word/2010/wordprocessingInk" xmlns:wne="http://schemas.microsoft.com/office/word/2006/wordml" xmlns:wps="http://schemas.microsoft.com/office/word/2010/wordprocessingShape" mc:Ignorable="w14 w15 w16se w16cid w16 w16cex w16sdtdh wp14">
+<w:endnotes xmlns:wpc="http://schemas.microsoft.com/office/word/2010/wordprocessingCanvas" xmlns:cx="http://schemas.microsoft.com/office/drawing/2014/chartex" xmlns:cx1="http://schemas.microsoft.com/office/drawing/2015/9/8/chartex" xmlns:cx2="http://schemas.microsoft.com/office/drawing/2015/10/21/chartex" xmlns:cx3="http://schemas.microsoft.com/office/drawing/2016/5/9/chartex" xmlns:cx4="http://schemas.microsoft.com/office/drawing/2016/5/10/chartex" xmlns:cx5="http://schemas.microsoft.com/office/drawing/2016/5/11/chartex" xmlns:cx6="http://schemas.microsoft.com/office/drawing/2016/5/12/chartex" xmlns:cx7="http://schemas.microsoft.com/office/drawing/2016/5/13/chartex" xmlns:cx8="http://schemas.microsoft.com/office/drawing/2016/5/14/chartex" xmlns:mc="http://schemas.openxmlformats.org/markup-compatibility/2006" xmlns:aink="http://schemas.microsoft.com/office/drawing/2016/ink" xmlns:am3d="http://schemas.microsoft.com/office/drawing/2017/model3d" xmlns:o="urn:schemas-microsoft-com:office:office" xmlns:oel="http://schemas.microsoft.com/office/2019/extlst" xmlns:r="http://schemas.openxmlformats.org/officeDocument/2006/relationships" xmlns:m="http://schemas.openxmlformats.org/officeDocument/2006/math" xmlns:v="urn:schemas-microsoft-com:vml" xmlns:wp14="http://schemas.microsoft.com/office/word/2010/wordprocessingDrawing" xmlns:wp="http://schemas.openxmlformats.org/drawingml/2006/wordprocessingDrawing" xmlns:w10="urn:schemas-microsoft-com:office:word" xmlns:w="http://schemas.openxmlformats.org/wordprocessingml/2006/main" xmlns:w14="http://schemas.microsoft.com/office/word/2010/wordml" xmlns:w15="http://schemas.microsoft.com/office/word/2012/wordml" xmlns:w16cex="http://schemas.microsoft.com/office/word/2018/wordml/cex" xmlns:w16cid="http://schemas.microsoft.com/office/word/2016/wordml/cid" xmlns:w16="http://schemas.microsoft.com/office/word/2018/wordml" xmlns:w16du="http://schemas.microsoft.com/office/word/2023/wordml/word16du" xmlns:w16sdtdh="http://schemas.microsoft.com/office/word/2020/wordml/sdtdatahash" xmlns:w16se="http://schemas.microsoft.com/office/word/2015/wordml/symex" xmlns:wpg="http://schemas.microsoft.com/office/word/2010/wordprocessingGroup" xmlns:wpi="http://schemas.microsoft.com/office/word/2010/wordprocessingInk" xmlns:wne="http://schemas.microsoft.com/office/word/2006/wordml" xmlns:wps="http://schemas.microsoft.com/office/word/2010/wordprocessingShape" mc:Ignorable="w14 w15 w16se w16cid w16 w16cex w16sdtdh wp14">
   <w:endnote w:type="separator" w:id="-1">
     <w:p>
       <w:r>
@@ -12330,7 +13792,7 @@
 </file>
 
 <file path=word/footer1.xml><?xml version="1.0" encoding="utf-8"?>
-<w:ftr xmlns:wpc="http://schemas.microsoft.com/office/word/2010/wordprocessingCanvas" xmlns:cx="http://schemas.microsoft.com/office/drawing/2014/chartex" xmlns:cx1="http://schemas.microsoft.com/office/drawing/2015/9/8/chartex" xmlns:cx2="http://schemas.microsoft.com/office/drawing/2015/10/21/chartex" xmlns:cx3="http://schemas.microsoft.com/office/drawing/2016/5/9/chartex" xmlns:cx4="http://schemas.microsoft.com/office/drawing/2016/5/10/chartex" xmlns:cx5="http://schemas.microsoft.com/office/drawing/2016/5/11/chartex" xmlns:cx6="http://schemas.microsoft.com/office/drawing/2016/5/12/chartex" xmlns:cx7="http://schemas.microsoft.com/office/drawing/2016/5/13/chartex" xmlns:cx8="http://schemas.microsoft.com/office/drawing/2016/5/14/chartex" xmlns:mc="http://schemas.openxmlformats.org/markup-compatibility/2006" xmlns:aink="http://schemas.microsoft.com/office/drawing/2016/ink" xmlns:am3d="http://schemas.microsoft.com/office/drawing/2017/model3d" xmlns:o="urn:schemas-microsoft-com:office:office" xmlns:r="http://schemas.openxmlformats.org/officeDocument/2006/relationships" xmlns:m="http://schemas.openxmlformats.org/officeDocument/2006/math" xmlns:v="urn:schemas-microsoft-com:vml" xmlns:wp14="http://schemas.microsoft.com/office/word/2010/wordprocessingDrawing" xmlns:wp="http://schemas.openxmlformats.org/drawingml/2006/wordprocessingDrawing" xmlns:w10="urn:schemas-microsoft-com:office:word" xmlns:w="http://schemas.openxmlformats.org/wordprocessingml/2006/main" xmlns:w14="http://schemas.microsoft.com/office/word/2010/wordml" xmlns:w15="http://schemas.microsoft.com/office/word/2012/wordml" xmlns:w16cex="http://schemas.microsoft.com/office/word/2018/wordml/cex" xmlns:w16cid="http://schemas.microsoft.com/office/word/2016/wordml/cid" xmlns:w16="http://schemas.microsoft.com/office/word/2018/wordml" xmlns:w16sdtdh="http://schemas.microsoft.com/office/word/2020/wordml/sdtdatahash" xmlns:w16se="http://schemas.microsoft.com/office/word/2015/wordml/symex" xmlns:wpg="http://schemas.microsoft.com/office/word/2010/wordprocessingGroup" xmlns:wpi="http://schemas.microsoft.com/office/word/2010/wordprocessingInk" xmlns:wne="http://schemas.microsoft.com/office/word/2006/wordml" xmlns:wps="http://schemas.microsoft.com/office/word/2010/wordprocessingShape" mc:Ignorable="w14 w15 w16se w16cid w16 w16cex w16sdtdh wp14">
+<w:ftr xmlns:wpc="http://schemas.microsoft.com/office/word/2010/wordprocessingCanvas" xmlns:cx="http://schemas.microsoft.com/office/drawing/2014/chartex" xmlns:cx1="http://schemas.microsoft.com/office/drawing/2015/9/8/chartex" xmlns:cx2="http://schemas.microsoft.com/office/drawing/2015/10/21/chartex" xmlns:cx3="http://schemas.microsoft.com/office/drawing/2016/5/9/chartex" xmlns:cx4="http://schemas.microsoft.com/office/drawing/2016/5/10/chartex" xmlns:cx5="http://schemas.microsoft.com/office/drawing/2016/5/11/chartex" xmlns:cx6="http://schemas.microsoft.com/office/drawing/2016/5/12/chartex" xmlns:cx7="http://schemas.microsoft.com/office/drawing/2016/5/13/chartex" xmlns:cx8="http://schemas.microsoft.com/office/drawing/2016/5/14/chartex" xmlns:mc="http://schemas.openxmlformats.org/markup-compatibility/2006" xmlns:aink="http://schemas.microsoft.com/office/drawing/2016/ink" xmlns:am3d="http://schemas.microsoft.com/office/drawing/2017/model3d" xmlns:o="urn:schemas-microsoft-com:office:office" xmlns:oel="http://schemas.microsoft.com/office/2019/extlst" xmlns:r="http://schemas.openxmlformats.org/officeDocument/2006/relationships" xmlns:m="http://schemas.openxmlformats.org/officeDocument/2006/math" xmlns:v="urn:schemas-microsoft-com:vml" xmlns:wp14="http://schemas.microsoft.com/office/word/2010/wordprocessingDrawing" xmlns:wp="http://schemas.openxmlformats.org/drawingml/2006/wordprocessingDrawing" xmlns:w10="urn:schemas-microsoft-com:office:word" xmlns:w="http://schemas.openxmlformats.org/wordprocessingml/2006/main" xmlns:w14="http://schemas.microsoft.com/office/word/2010/wordml" xmlns:w15="http://schemas.microsoft.com/office/word/2012/wordml" xmlns:w16cex="http://schemas.microsoft.com/office/word/2018/wordml/cex" xmlns:w16cid="http://schemas.microsoft.com/office/word/2016/wordml/cid" xmlns:w16="http://schemas.microsoft.com/office/word/2018/wordml" xmlns:w16du="http://schemas.microsoft.com/office/word/2023/wordml/word16du" xmlns:w16sdtdh="http://schemas.microsoft.com/office/word/2020/wordml/sdtdatahash" xmlns:w16se="http://schemas.microsoft.com/office/word/2015/wordml/symex" xmlns:wpg="http://schemas.microsoft.com/office/word/2010/wordprocessingGroup" xmlns:wpi="http://schemas.microsoft.com/office/word/2010/wordprocessingInk" xmlns:wne="http://schemas.microsoft.com/office/word/2006/wordml" xmlns:wps="http://schemas.microsoft.com/office/word/2010/wordprocessingShape" mc:Ignorable="w14 w15 w16se w16cid w16 w16cex w16sdtdh wp14">
   <w:p>
     <w:pPr>
       <w:ind w:right="260"/>
@@ -12400,7 +13862,23 @@
                               <w:color w:val="0F243E"/>
                               <w:sz w:val="26"/>
                             </w:rPr>
-                            <w:t>* Arabic  \* MERGEFORMAT4</w:t>
+                            <w:t xml:space="preserve">* </w:t>
+                          </w:r>
+                          <w:proofErr w:type="spellStart"/>
+                          <w:r>
+                            <w:rPr>
+                              <w:color w:val="0F243E"/>
+                              <w:sz w:val="26"/>
+                            </w:rPr>
+                            <w:t>Arabic</w:t>
+                          </w:r>
+                          <w:proofErr w:type="spellEnd"/>
+                          <w:r>
+                            <w:rPr>
+                              <w:color w:val="0F243E"/>
+                              <w:sz w:val="26"/>
+                            </w:rPr>
+                            <w:t xml:space="preserve">  \* MERGEFORMAT4</w:t>
                           </w:r>
                         </w:p>
                         <w:p>
@@ -12421,7 +13899,7 @@
         </mc:Choice>
         <mc:Fallback>
           <w:pict>
-            <v:rect id="Rectángulo 1" o:spid="_x0000_s1026" style="position:absolute;margin-left:471pt;margin-top:736pt;width:31.2pt;height:22.9pt;z-index:251658240;visibility:visible;mso-wrap-style:square;mso-wrap-distance-left:9pt;mso-wrap-distance-top:0;mso-wrap-distance-right:9pt;mso-wrap-distance-bottom:0;mso-position-horizontal:absolute;mso-position-horizontal-relative:text;mso-position-vertical:absolute;mso-position-vertical-relative:text;v-text-anchor:middle" o:gfxdata="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" stroked="f">
+            <v:rect id="Rectángulo 1" o:spid="_x0000_s1026" style="position:absolute;margin-left:471pt;margin-top:736pt;width:31.2pt;height:22.9pt;z-index:251658240;visibility:visible;mso-wrap-style:square;mso-wrap-distance-left:9pt;mso-wrap-distance-top:0;mso-wrap-distance-right:9pt;mso-wrap-distance-bottom:0;mso-position-horizontal:absolute;mso-position-horizontal-relative:text;mso-position-vertical:absolute;mso-position-vertical-relative:text;v-text-anchor:middle" o:gfxdata="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" stroked="f">
               <v:textbox inset="0,1.2694mm,0,1.2694mm">
                 <w:txbxContent>
                   <w:p>
@@ -12497,7 +13975,7 @@
 </file>
 
 <file path=word/footnotes.xml><?xml version="1.0" encoding="utf-8"?>
-<w:footnotes xmlns:wpc="http://schemas.microsoft.com/office/word/2010/wordprocessingCanvas" xmlns:cx="http://schemas.microsoft.com/office/drawing/2014/chartex" xmlns:cx1="http://schemas.microsoft.com/office/drawing/2015/9/8/chartex" xmlns:cx2="http://schemas.microsoft.com/office/drawing/2015/10/21/chartex" xmlns:cx3="http://schemas.microsoft.com/office/drawing/2016/5/9/chartex" xmlns:cx4="http://schemas.microsoft.com/office/drawing/2016/5/10/chartex" xmlns:cx5="http://schemas.microsoft.com/office/drawing/2016/5/11/chartex" xmlns:cx6="http://schemas.microsoft.com/office/drawing/2016/5/12/chartex" xmlns:cx7="http://schemas.microsoft.com/office/drawing/2016/5/13/chartex" xmlns:cx8="http://schemas.microsoft.com/office/drawing/2016/5/14/chartex" xmlns:mc="http://schemas.openxmlformats.org/markup-compatibility/2006" xmlns:aink="http://schemas.microsoft.com/office/drawing/2016/ink" xmlns:am3d="http://schemas.microsoft.com/office/drawing/2017/model3d" xmlns:o="urn:schemas-microsoft-com:office:office" xmlns:r="http://schemas.openxmlformats.org/officeDocument/2006/relationships" xmlns:m="http://schemas.openxmlformats.org/officeDocument/2006/math" xmlns:v="urn:schemas-microsoft-com:vml" xmlns:wp14="http://schemas.microsoft.com/office/word/2010/wordprocessingDrawing" xmlns:wp="http://schemas.openxmlformats.org/drawingml/2006/wordprocessingDrawing" xmlns:w10="urn:schemas-microsoft-com:office:word" xmlns:w="http://schemas.openxmlformats.org/wordprocessingml/2006/main" xmlns:w14="http://schemas.microsoft.com/office/word/2010/wordml" xmlns:w15="http://schemas.microsoft.com/office/word/2012/wordml" xmlns:w16cex="http://schemas.microsoft.com/office/word/2018/wordml/cex" xmlns:w16cid="http://schemas.microsoft.com/office/word/2016/wordml/cid" xmlns:w16="http://schemas.microsoft.com/office/word/2018/wordml" xmlns:w16sdtdh="http://schemas.microsoft.com/office/word/2020/wordml/sdtdatahash" xmlns:w16se="http://schemas.microsoft.com/office/word/2015/wordml/symex" xmlns:wpg="http://schemas.microsoft.com/office/word/2010/wordprocessingGroup" xmlns:wpi="http://schemas.microsoft.com/office/word/2010/wordprocessingInk" xmlns:wne="http://schemas.microsoft.com/office/word/2006/wordml" xmlns:wps="http://schemas.microsoft.com/office/word/2010/wordprocessingShape" mc:Ignorable="w14 w15 w16se w16cid w16 w16cex w16sdtdh wp14">
+<w:footnotes xmlns:wpc="http://schemas.microsoft.com/office/word/2010/wordprocessingCanvas" xmlns:cx="http://schemas.microsoft.com/office/drawing/2014/chartex" xmlns:cx1="http://schemas.microsoft.com/office/drawing/2015/9/8/chartex" xmlns:cx2="http://schemas.microsoft.com/office/drawing/2015/10/21/chartex" xmlns:cx3="http://schemas.microsoft.com/office/drawing/2016/5/9/chartex" xmlns:cx4="http://schemas.microsoft.com/office/drawing/2016/5/10/chartex" xmlns:cx5="http://schemas.microsoft.com/office/drawing/2016/5/11/chartex" xmlns:cx6="http://schemas.microsoft.com/office/drawing/2016/5/12/chartex" xmlns:cx7="http://schemas.microsoft.com/office/drawing/2016/5/13/chartex" xmlns:cx8="http://schemas.microsoft.com/office/drawing/2016/5/14/chartex" xmlns:mc="http://schemas.openxmlformats.org/markup-compatibility/2006" xmlns:aink="http://schemas.microsoft.com/office/drawing/2016/ink" xmlns:am3d="http://schemas.microsoft.com/office/drawing/2017/model3d" xmlns:o="urn:schemas-microsoft-com:office:office" xmlns:oel="http://schemas.microsoft.com/office/2019/extlst" xmlns:r="http://schemas.openxmlformats.org/officeDocument/2006/relationships" xmlns:m="http://schemas.openxmlformats.org/officeDocument/2006/math" xmlns:v="urn:schemas-microsoft-com:vml" xmlns:wp14="http://schemas.microsoft.com/office/word/2010/wordprocessingDrawing" xmlns:wp="http://schemas.openxmlformats.org/drawingml/2006/wordprocessingDrawing" xmlns:w10="urn:schemas-microsoft-com:office:word" xmlns:w="http://schemas.openxmlformats.org/wordprocessingml/2006/main" xmlns:w14="http://schemas.microsoft.com/office/word/2010/wordml" xmlns:w15="http://schemas.microsoft.com/office/word/2012/wordml" xmlns:w16cex="http://schemas.microsoft.com/office/word/2018/wordml/cex" xmlns:w16cid="http://schemas.microsoft.com/office/word/2016/wordml/cid" xmlns:w16="http://schemas.microsoft.com/office/word/2018/wordml" xmlns:w16du="http://schemas.microsoft.com/office/word/2023/wordml/word16du" xmlns:w16sdtdh="http://schemas.microsoft.com/office/word/2020/wordml/sdtdatahash" xmlns:w16se="http://schemas.microsoft.com/office/word/2015/wordml/symex" xmlns:wpg="http://schemas.microsoft.com/office/word/2010/wordprocessingGroup" xmlns:wpi="http://schemas.microsoft.com/office/word/2010/wordprocessingInk" xmlns:wne="http://schemas.microsoft.com/office/word/2006/wordml" xmlns:wps="http://schemas.microsoft.com/office/word/2010/wordprocessingShape" mc:Ignorable="w14 w15 w16se w16cid w16 w16cex w16sdtdh wp14">
   <w:footnote w:type="separator" w:id="-1">
     <w:p>
       <w:r>
@@ -12516,7 +13994,7 @@
 </file>
 
 <file path=word/header1.xml><?xml version="1.0" encoding="utf-8"?>
-<w:hdr xmlns:wpc="http://schemas.microsoft.com/office/word/2010/wordprocessingCanvas" xmlns:cx="http://schemas.microsoft.com/office/drawing/2014/chartex" xmlns:cx1="http://schemas.microsoft.com/office/drawing/2015/9/8/chartex" xmlns:cx2="http://schemas.microsoft.com/office/drawing/2015/10/21/chartex" xmlns:cx3="http://schemas.microsoft.com/office/drawing/2016/5/9/chartex" xmlns:cx4="http://schemas.microsoft.com/office/drawing/2016/5/10/chartex" xmlns:cx5="http://schemas.microsoft.com/office/drawing/2016/5/11/chartex" xmlns:cx6="http://schemas.microsoft.com/office/drawing/2016/5/12/chartex" xmlns:cx7="http://schemas.microsoft.com/office/drawing/2016/5/13/chartex" xmlns:cx8="http://schemas.microsoft.com/office/drawing/2016/5/14/chartex" xmlns:mc="http://schemas.openxmlformats.org/markup-compatibility/2006" xmlns:aink="http://schemas.microsoft.com/office/drawing/2016/ink" xmlns:am3d="http://schemas.microsoft.com/office/drawing/2017/model3d" xmlns:o="urn:schemas-microsoft-com:office:office" xmlns:r="http://schemas.openxmlformats.org/officeDocument/2006/relationships" xmlns:m="http://schemas.openxmlformats.org/officeDocument/2006/math" xmlns:v="urn:schemas-microsoft-com:vml" xmlns:wp14="http://schemas.microsoft.com/office/word/2010/wordprocessingDrawing" xmlns:wp="http://schemas.openxmlformats.org/drawingml/2006/wordprocessingDrawing" xmlns:w10="urn:schemas-microsoft-com:office:word" xmlns:w="http://schemas.openxmlformats.org/wordprocessingml/2006/main" xmlns:w14="http://schemas.microsoft.com/office/word/2010/wordml" xmlns:w15="http://schemas.microsoft.com/office/word/2012/wordml" xmlns:w16cex="http://schemas.microsoft.com/office/word/2018/wordml/cex" xmlns:w16cid="http://schemas.microsoft.com/office/word/2016/wordml/cid" xmlns:w16="http://schemas.microsoft.com/office/word/2018/wordml" xmlns:w16sdtdh="http://schemas.microsoft.com/office/word/2020/wordml/sdtdatahash" xmlns:w16se="http://schemas.microsoft.com/office/word/2015/wordml/symex" xmlns:wpg="http://schemas.microsoft.com/office/word/2010/wordprocessingGroup" xmlns:wpi="http://schemas.microsoft.com/office/word/2010/wordprocessingInk" xmlns:wne="http://schemas.microsoft.com/office/word/2006/wordml" xmlns:wps="http://schemas.microsoft.com/office/word/2010/wordprocessingShape" mc:Ignorable="w14 w15 w16se w16cid w16 w16cex w16sdtdh wp14">
+<w:hdr xmlns:wpc="http://schemas.microsoft.com/office/word/2010/wordprocessingCanvas" xmlns:cx="http://schemas.microsoft.com/office/drawing/2014/chartex" xmlns:cx1="http://schemas.microsoft.com/office/drawing/2015/9/8/chartex" xmlns:cx2="http://schemas.microsoft.com/office/drawing/2015/10/21/chartex" xmlns:cx3="http://schemas.microsoft.com/office/drawing/2016/5/9/chartex" xmlns:cx4="http://schemas.microsoft.com/office/drawing/2016/5/10/chartex" xmlns:cx5="http://schemas.microsoft.com/office/drawing/2016/5/11/chartex" xmlns:cx6="http://schemas.microsoft.com/office/drawing/2016/5/12/chartex" xmlns:cx7="http://schemas.microsoft.com/office/drawing/2016/5/13/chartex" xmlns:cx8="http://schemas.microsoft.com/office/drawing/2016/5/14/chartex" xmlns:mc="http://schemas.openxmlformats.org/markup-compatibility/2006" xmlns:aink="http://schemas.microsoft.com/office/drawing/2016/ink" xmlns:am3d="http://schemas.microsoft.com/office/drawing/2017/model3d" xmlns:o="urn:schemas-microsoft-com:office:office" xmlns:oel="http://schemas.microsoft.com/office/2019/extlst" xmlns:r="http://schemas.openxmlformats.org/officeDocument/2006/relationships" xmlns:m="http://schemas.openxmlformats.org/officeDocument/2006/math" xmlns:v="urn:schemas-microsoft-com:vml" xmlns:wp14="http://schemas.microsoft.com/office/word/2010/wordprocessingDrawing" xmlns:wp="http://schemas.openxmlformats.org/drawingml/2006/wordprocessingDrawing" xmlns:w10="urn:schemas-microsoft-com:office:word" xmlns:w="http://schemas.openxmlformats.org/wordprocessingml/2006/main" xmlns:w14="http://schemas.microsoft.com/office/word/2010/wordml" xmlns:w15="http://schemas.microsoft.com/office/word/2012/wordml" xmlns:w16cex="http://schemas.microsoft.com/office/word/2018/wordml/cex" xmlns:w16cid="http://schemas.microsoft.com/office/word/2016/wordml/cid" xmlns:w16="http://schemas.microsoft.com/office/word/2018/wordml" xmlns:w16du="http://schemas.microsoft.com/office/word/2023/wordml/word16du" xmlns:w16sdtdh="http://schemas.microsoft.com/office/word/2020/wordml/sdtdatahash" xmlns:w16se="http://schemas.microsoft.com/office/word/2015/wordml/symex" xmlns:wpg="http://schemas.microsoft.com/office/word/2010/wordprocessingGroup" xmlns:wpi="http://schemas.microsoft.com/office/word/2010/wordprocessingInk" xmlns:wne="http://schemas.microsoft.com/office/word/2006/wordml" xmlns:wps="http://schemas.microsoft.com/office/word/2010/wordprocessingShape" mc:Ignorable="w14 w15 w16se w16cid w16 w16cex w16sdtdh wp14">
   <w:p>
     <w:pPr>
       <w:widowControl w:val="0"/>
@@ -12802,7 +14280,7 @@
 </file>
 
 <file path=word/header2.xml><?xml version="1.0" encoding="utf-8"?>
-<w:hdr xmlns:wpc="http://schemas.microsoft.com/office/word/2010/wordprocessingCanvas" xmlns:cx="http://schemas.microsoft.com/office/drawing/2014/chartex" xmlns:cx1="http://schemas.microsoft.com/office/drawing/2015/9/8/chartex" xmlns:cx2="http://schemas.microsoft.com/office/drawing/2015/10/21/chartex" xmlns:cx3="http://schemas.microsoft.com/office/drawing/2016/5/9/chartex" xmlns:cx4="http://schemas.microsoft.com/office/drawing/2016/5/10/chartex" xmlns:cx5="http://schemas.microsoft.com/office/drawing/2016/5/11/chartex" xmlns:cx6="http://schemas.microsoft.com/office/drawing/2016/5/12/chartex" xmlns:cx7="http://schemas.microsoft.com/office/drawing/2016/5/13/chartex" xmlns:cx8="http://schemas.microsoft.com/office/drawing/2016/5/14/chartex" xmlns:mc="http://schemas.openxmlformats.org/markup-compatibility/2006" xmlns:aink="http://schemas.microsoft.com/office/drawing/2016/ink" xmlns:am3d="http://schemas.microsoft.com/office/drawing/2017/model3d" xmlns:o="urn:schemas-microsoft-com:office:office" xmlns:r="http://schemas.openxmlformats.org/officeDocument/2006/relationships" xmlns:m="http://schemas.openxmlformats.org/officeDocument/2006/math" xmlns:v="urn:schemas-microsoft-com:vml" xmlns:wp14="http://schemas.microsoft.com/office/word/2010/wordprocessingDrawing" xmlns:wp="http://schemas.openxmlformats.org/drawingml/2006/wordprocessingDrawing" xmlns:w10="urn:schemas-microsoft-com:office:word" xmlns:w="http://schemas.openxmlformats.org/wordprocessingml/2006/main" xmlns:w14="http://schemas.microsoft.com/office/word/2010/wordml" xmlns:w15="http://schemas.microsoft.com/office/word/2012/wordml" xmlns:w16cex="http://schemas.microsoft.com/office/word/2018/wordml/cex" xmlns:w16cid="http://schemas.microsoft.com/office/word/2016/wordml/cid" xmlns:w16="http://schemas.microsoft.com/office/word/2018/wordml" xmlns:w16sdtdh="http://schemas.microsoft.com/office/word/2020/wordml/sdtdatahash" xmlns:w16se="http://schemas.microsoft.com/office/word/2015/wordml/symex" xmlns:wpg="http://schemas.microsoft.com/office/word/2010/wordprocessingGroup" xmlns:wpi="http://schemas.microsoft.com/office/word/2010/wordprocessingInk" xmlns:wne="http://schemas.microsoft.com/office/word/2006/wordml" xmlns:wps="http://schemas.microsoft.com/office/word/2010/wordprocessingShape" mc:Ignorable="w14 w15 w16se w16cid w16 w16cex w16sdtdh wp14">
+<w:hdr xmlns:wpc="http://schemas.microsoft.com/office/word/2010/wordprocessingCanvas" xmlns:cx="http://schemas.microsoft.com/office/drawing/2014/chartex" xmlns:cx1="http://schemas.microsoft.com/office/drawing/2015/9/8/chartex" xmlns:cx2="http://schemas.microsoft.com/office/drawing/2015/10/21/chartex" xmlns:cx3="http://schemas.microsoft.com/office/drawing/2016/5/9/chartex" xmlns:cx4="http://schemas.microsoft.com/office/drawing/2016/5/10/chartex" xmlns:cx5="http://schemas.microsoft.com/office/drawing/2016/5/11/chartex" xmlns:cx6="http://schemas.microsoft.com/office/drawing/2016/5/12/chartex" xmlns:cx7="http://schemas.microsoft.com/office/drawing/2016/5/13/chartex" xmlns:cx8="http://schemas.microsoft.com/office/drawing/2016/5/14/chartex" xmlns:mc="http://schemas.openxmlformats.org/markup-compatibility/2006" xmlns:aink="http://schemas.microsoft.com/office/drawing/2016/ink" xmlns:am3d="http://schemas.microsoft.com/office/drawing/2017/model3d" xmlns:o="urn:schemas-microsoft-com:office:office" xmlns:oel="http://schemas.microsoft.com/office/2019/extlst" xmlns:r="http://schemas.openxmlformats.org/officeDocument/2006/relationships" xmlns:m="http://schemas.openxmlformats.org/officeDocument/2006/math" xmlns:v="urn:schemas-microsoft-com:vml" xmlns:wp14="http://schemas.microsoft.com/office/word/2010/wordprocessingDrawing" xmlns:wp="http://schemas.openxmlformats.org/drawingml/2006/wordprocessingDrawing" xmlns:w10="urn:schemas-microsoft-com:office:word" xmlns:w="http://schemas.openxmlformats.org/wordprocessingml/2006/main" xmlns:w14="http://schemas.microsoft.com/office/word/2010/wordml" xmlns:w15="http://schemas.microsoft.com/office/word/2012/wordml" xmlns:w16cex="http://schemas.microsoft.com/office/word/2018/wordml/cex" xmlns:w16cid="http://schemas.microsoft.com/office/word/2016/wordml/cid" xmlns:w16="http://schemas.microsoft.com/office/word/2018/wordml" xmlns:w16du="http://schemas.microsoft.com/office/word/2023/wordml/word16du" xmlns:w16sdtdh="http://schemas.microsoft.com/office/word/2020/wordml/sdtdatahash" xmlns:w16se="http://schemas.microsoft.com/office/word/2015/wordml/symex" xmlns:wpg="http://schemas.microsoft.com/office/word/2010/wordprocessingGroup" xmlns:wpi="http://schemas.microsoft.com/office/word/2010/wordprocessingInk" xmlns:wne="http://schemas.microsoft.com/office/word/2006/wordml" xmlns:wps="http://schemas.microsoft.com/office/word/2010/wordprocessingShape" mc:Ignorable="w14 w15 w16se w16cid w16 w16cex w16sdtdh wp14">
   <w:p>
     <w:pPr>
       <w:pBdr>
@@ -12826,7 +14304,7 @@
 </file>
 
 <file path=word/numbering.xml><?xml version="1.0" encoding="utf-8"?>
-<w:numbering xmlns:wpc="http://schemas.microsoft.com/office/word/2010/wordprocessingCanvas" xmlns:cx="http://schemas.microsoft.com/office/drawing/2014/chartex" xmlns:cx1="http://schemas.microsoft.com/office/drawing/2015/9/8/chartex" xmlns:cx2="http://schemas.microsoft.com/office/drawing/2015/10/21/chartex" xmlns:cx3="http://schemas.microsoft.com/office/drawing/2016/5/9/chartex" xmlns:cx4="http://schemas.microsoft.com/office/drawing/2016/5/10/chartex" xmlns:cx5="http://schemas.microsoft.com/office/drawing/2016/5/11/chartex" xmlns:cx6="http://schemas.microsoft.com/office/drawing/2016/5/12/chartex" xmlns:cx7="http://schemas.microsoft.com/office/drawing/2016/5/13/chartex" xmlns:cx8="http://schemas.microsoft.com/office/drawing/2016/5/14/chartex" xmlns:mc="http://schemas.openxmlformats.org/markup-compatibility/2006" xmlns:aink="http://schemas.microsoft.com/office/drawing/2016/ink" xmlns:am3d="http://schemas.microsoft.com/office/drawing/2017/model3d" xmlns:o="urn:schemas-microsoft-com:office:office" xmlns:r="http://schemas.openxmlformats.org/officeDocument/2006/relationships" xmlns:m="http://schemas.openxmlformats.org/officeDocument/2006/math" xmlns:v="urn:schemas-microsoft-com:vml" xmlns:wp14="http://schemas.microsoft.com/office/word/2010/wordprocessingDrawing" xmlns:wp="http://schemas.openxmlformats.org/drawingml/2006/wordprocessingDrawing" xmlns:w10="urn:schemas-microsoft-com:office:word" xmlns:w="http://schemas.openxmlformats.org/wordprocessingml/2006/main" xmlns:w14="http://schemas.microsoft.com/office/word/2010/wordml" xmlns:w15="http://schemas.microsoft.com/office/word/2012/wordml" xmlns:w16cex="http://schemas.microsoft.com/office/word/2018/wordml/cex" xmlns:w16cid="http://schemas.microsoft.com/office/word/2016/wordml/cid" xmlns:w16="http://schemas.microsoft.com/office/word/2018/wordml" xmlns:w16sdtdh="http://schemas.microsoft.com/office/word/2020/wordml/sdtdatahash" xmlns:w16se="http://schemas.microsoft.com/office/word/2015/wordml/symex" xmlns:wpg="http://schemas.microsoft.com/office/word/2010/wordprocessingGroup" xmlns:wpi="http://schemas.microsoft.com/office/word/2010/wordprocessingInk" xmlns:wne="http://schemas.microsoft.com/office/word/2006/wordml" xmlns:wps="http://schemas.microsoft.com/office/word/2010/wordprocessingShape" mc:Ignorable="w14 w15 w16se w16cid w16 w16cex w16sdtdh wp14">
+<w:numbering xmlns:wpc="http://schemas.microsoft.com/office/word/2010/wordprocessingCanvas" xmlns:cx="http://schemas.microsoft.com/office/drawing/2014/chartex" xmlns:cx1="http://schemas.microsoft.com/office/drawing/2015/9/8/chartex" xmlns:cx2="http://schemas.microsoft.com/office/drawing/2015/10/21/chartex" xmlns:cx3="http://schemas.microsoft.com/office/drawing/2016/5/9/chartex" xmlns:cx4="http://schemas.microsoft.com/office/drawing/2016/5/10/chartex" xmlns:cx5="http://schemas.microsoft.com/office/drawing/2016/5/11/chartex" xmlns:cx6="http://schemas.microsoft.com/office/drawing/2016/5/12/chartex" xmlns:cx7="http://schemas.microsoft.com/office/drawing/2016/5/13/chartex" xmlns:cx8="http://schemas.microsoft.com/office/drawing/2016/5/14/chartex" xmlns:mc="http://schemas.openxmlformats.org/markup-compatibility/2006" xmlns:aink="http://schemas.microsoft.com/office/drawing/2016/ink" xmlns:am3d="http://schemas.microsoft.com/office/drawing/2017/model3d" xmlns:o="urn:schemas-microsoft-com:office:office" xmlns:oel="http://schemas.microsoft.com/office/2019/extlst" xmlns:r="http://schemas.openxmlformats.org/officeDocument/2006/relationships" xmlns:m="http://schemas.openxmlformats.org/officeDocument/2006/math" xmlns:v="urn:schemas-microsoft-com:vml" xmlns:wp14="http://schemas.microsoft.com/office/word/2010/wordprocessingDrawing" xmlns:wp="http://schemas.openxmlformats.org/drawingml/2006/wordprocessingDrawing" xmlns:w10="urn:schemas-microsoft-com:office:word" xmlns:w="http://schemas.openxmlformats.org/wordprocessingml/2006/main" xmlns:w14="http://schemas.microsoft.com/office/word/2010/wordml" xmlns:w15="http://schemas.microsoft.com/office/word/2012/wordml" xmlns:w16cex="http://schemas.microsoft.com/office/word/2018/wordml/cex" xmlns:w16cid="http://schemas.microsoft.com/office/word/2016/wordml/cid" xmlns:w16="http://schemas.microsoft.com/office/word/2018/wordml" xmlns:w16du="http://schemas.microsoft.com/office/word/2023/wordml/word16du" xmlns:w16sdtdh="http://schemas.microsoft.com/office/word/2020/wordml/sdtdatahash" xmlns:w16se="http://schemas.microsoft.com/office/word/2015/wordml/symex" xmlns:wpg="http://schemas.microsoft.com/office/word/2010/wordprocessingGroup" xmlns:wpi="http://schemas.microsoft.com/office/word/2010/wordprocessingInk" xmlns:wne="http://schemas.microsoft.com/office/word/2006/wordml" xmlns:wps="http://schemas.microsoft.com/office/word/2010/wordprocessingShape" mc:Ignorable="w14 w15 w16se w16cid w16 w16cex w16sdtdh wp14">
   <w:abstractNum w:abstractNumId="0" w15:restartNumberingAfterBreak="0">
     <w:nsid w:val="23D259CB"/>
     <w:multiLevelType w:val="multilevel"/>
@@ -13514,22 +14992,22 @@
       </w:rPr>
     </w:lvl>
   </w:abstractNum>
-  <w:num w:numId="1">
+  <w:num w:numId="1" w16cid:durableId="1869100281">
     <w:abstractNumId w:val="4"/>
   </w:num>
-  <w:num w:numId="2">
+  <w:num w:numId="2" w16cid:durableId="59135496">
     <w:abstractNumId w:val="0"/>
   </w:num>
-  <w:num w:numId="3">
+  <w:num w:numId="3" w16cid:durableId="458035844">
     <w:abstractNumId w:val="2"/>
   </w:num>
-  <w:num w:numId="4">
+  <w:num w:numId="4" w16cid:durableId="1652054653">
     <w:abstractNumId w:val="5"/>
   </w:num>
-  <w:num w:numId="5">
+  <w:num w:numId="5" w16cid:durableId="1754351088">
     <w:abstractNumId w:val="1"/>
   </w:num>
-  <w:num w:numId="6">
+  <w:num w:numId="6" w16cid:durableId="938834043">
     <w:abstractNumId w:val="3"/>
   </w:num>
 </w:numbering>
@@ -13927,6 +15405,7 @@
   <w:style w:type="paragraph" w:default="1" w:styleId="Normal">
     <w:name w:val="Normal"/>
     <w:qFormat/>
+    <w:rsid w:val="00D37A79"/>
   </w:style>
   <w:style w:type="paragraph" w:styleId="Ttulo1">
     <w:name w:val="heading 1"/>
@@ -14351,6 +15830,18 @@
       </w:tblCellMar>
     </w:tblPr>
   </w:style>
+  <w:style w:type="character" w:styleId="Hipervnculo">
+    <w:name w:val="Hyperlink"/>
+    <w:basedOn w:val="Fuentedeprrafopredeter"/>
+    <w:uiPriority w:val="99"/>
+    <w:semiHidden/>
+    <w:unhideWhenUsed/>
+    <w:rsid w:val="00D37A79"/>
+    <w:rPr>
+      <w:color w:val="0000FF"/>
+      <w:u w:val="single"/>
+    </w:rPr>
+  </w:style>
 </w:styles>
 </file>
 

</xml_diff>